<commit_message>
Updated Intro to AI notes
</commit_message>
<xml_diff>
--- a/Knowledge Database/AI & ML Study Plan.docx
+++ b/Knowledge Database/AI & ML Study Plan.docx
@@ -300,6 +300,80 @@
     </w:p>
     <w:p>
       <w:pPr>
+        <w:pStyle w:val="ListParagraph"/>
+        <w:numPr>
+          <w:ilvl w:val="0"/>
+          <w:numId w:val="1"/>
+        </w:numPr>
+        <w:spacing w:after="0"/>
+        <w:rPr>
+          <w:rStyle w:val="Hyperlink"/>
+          <w:rFonts w:ascii="Times New Roman" w:hAnsi="Times New Roman" w:cs="Times New Roman"/>
+          <w:color w:val="auto"/>
+          <w:sz w:val="24"/>
+          <w:u w:val="none"/>
+        </w:rPr>
+      </w:pPr>
+      <w:r>
+        <w:rPr>
+          <w:rStyle w:val="Hyperlink"/>
+          <w:rFonts w:ascii="Times New Roman" w:hAnsi="Times New Roman" w:cs="Times New Roman"/>
+          <w:color w:val="auto"/>
+          <w:sz w:val="24"/>
+          <w:u w:val="none"/>
+        </w:rPr>
+        <w:t xml:space="preserve">DR. ISBELL’S COURSE: </w:t>
+      </w:r>
+      <w:hyperlink r:id="rId13" w:history="1">
+        <w:r>
+          <w:rPr>
+            <w:rStyle w:val="Hyperlink"/>
+            <w:rFonts w:ascii="Times New Roman" w:hAnsi="Times New Roman" w:cs="Times New Roman"/>
+            <w:sz w:val="24"/>
+          </w:rPr>
+          <w:t>https://classroom.udacity.com/courses/ud262</w:t>
+        </w:r>
+      </w:hyperlink>
+    </w:p>
+    <w:p>
+      <w:pPr>
+        <w:pStyle w:val="ListParagraph"/>
+        <w:numPr>
+          <w:ilvl w:val="0"/>
+          <w:numId w:val="1"/>
+        </w:numPr>
+        <w:spacing w:after="0"/>
+        <w:rPr>
+          <w:rStyle w:val="Hyperlink"/>
+          <w:rFonts w:ascii="Times New Roman" w:hAnsi="Times New Roman" w:cs="Times New Roman"/>
+          <w:color w:val="auto"/>
+          <w:sz w:val="24"/>
+          <w:u w:val="none"/>
+        </w:rPr>
+      </w:pPr>
+      <w:r>
+        <w:rPr>
+          <w:rStyle w:val="Hyperlink"/>
+          <w:rFonts w:ascii="Times New Roman" w:hAnsi="Times New Roman" w:cs="Times New Roman"/>
+          <w:color w:val="auto"/>
+          <w:sz w:val="24"/>
+          <w:u w:val="none"/>
+        </w:rPr>
+        <w:t xml:space="preserve">AWESOME SCIKIT LEARN TUTORIALS: </w:t>
+      </w:r>
+      <w:hyperlink r:id="rId14" w:history="1">
+        <w:r>
+          <w:rPr>
+            <w:rStyle w:val="Hyperlink"/>
+            <w:rFonts w:ascii="Times New Roman" w:hAnsi="Times New Roman" w:cs="Times New Roman"/>
+            <w:sz w:val="24"/>
+          </w:rPr>
+          <w:t>https://www.youtube.com/user/cristivlad25/videos</w:t>
+        </w:r>
+      </w:hyperlink>
+    </w:p>
+    <w:p>
+      <w:pPr>
         <w:spacing w:after="0"/>
         <w:rPr>
           <w:rFonts w:ascii="Times New Roman" w:hAnsi="Times New Roman" w:cs="Times New Roman"/>
@@ -571,17 +645,28 @@
           <w:b/>
           <w:sz w:val="24"/>
         </w:rPr>
-        <w:t>read 3.7.1 in particular!</w:t>
-      </w:r>
-      <w:bookmarkStart w:id="0" w:name="_GoBack"/>
-      <w:bookmarkEnd w:id="0"/>
-      <w:r>
-        <w:rPr>
-          <w:rFonts w:ascii="Times New Roman" w:hAnsi="Times New Roman" w:cs="Times New Roman"/>
-          <w:b/>
-          <w:sz w:val="24"/>
-        </w:rPr>
-        <w:t>)</w:t>
+        <w:t>read 3.7.1 in particular!)</w:t>
+      </w:r>
+    </w:p>
+    <w:p>
+      <w:pPr>
+        <w:pStyle w:val="ListParagraph"/>
+        <w:numPr>
+          <w:ilvl w:val="0"/>
+          <w:numId w:val="5"/>
+        </w:numPr>
+        <w:spacing w:after="0"/>
+        <w:rPr>
+          <w:rFonts w:ascii="Times New Roman" w:hAnsi="Times New Roman" w:cs="Times New Roman"/>
+          <w:sz w:val="24"/>
+        </w:rPr>
+      </w:pPr>
+      <w:r>
+        <w:rPr>
+          <w:rFonts w:ascii="Times New Roman" w:hAnsi="Times New Roman" w:cs="Times New Roman"/>
+          <w:sz w:val="24"/>
+        </w:rPr>
+        <w:t>Read the Research Paper</w:t>
       </w:r>
     </w:p>
     <w:p>
@@ -673,7 +758,7 @@
         </w:rPr>
         <w:t xml:space="preserve">3Blue1Brown: </w:t>
       </w:r>
-      <w:hyperlink r:id="rId13" w:history="1">
+      <w:hyperlink r:id="rId15" w:history="1">
         <w:r>
           <w:rPr>
             <w:rStyle w:val="Hyperlink"/>
@@ -704,9 +789,10 @@
           <w:sz w:val="24"/>
           <w:szCs w:val="24"/>
         </w:rPr>
+        <w:lastRenderedPageBreak/>
         <w:t xml:space="preserve">Stanford: </w:t>
       </w:r>
-      <w:hyperlink r:id="rId14" w:history="1">
+      <w:hyperlink r:id="rId16" w:history="1">
         <w:r>
           <w:rPr>
             <w:rStyle w:val="Hyperlink"/>
@@ -757,6 +843,13 @@
           <w:sz w:val="24"/>
         </w:rPr>
       </w:pPr>
+      <w:r>
+        <w:rPr>
+          <w:rFonts w:ascii="Times New Roman" w:hAnsi="Times New Roman" w:cs="Times New Roman"/>
+          <w:sz w:val="24"/>
+        </w:rPr>
+        <w:t>AI Book Chapter 18.10</w:t>
+      </w:r>
     </w:p>
     <w:p>
       <w:pPr>
@@ -810,6 +903,27 @@
       <w:pPr>
         <w:pStyle w:val="ListParagraph"/>
         <w:numPr>
+          <w:ilvl w:val="1"/>
+          <w:numId w:val="7"/>
+        </w:numPr>
+        <w:spacing w:after="0"/>
+        <w:rPr>
+          <w:rFonts w:ascii="Times New Roman" w:hAnsi="Times New Roman" w:cs="Times New Roman"/>
+          <w:sz w:val="24"/>
+        </w:rPr>
+      </w:pPr>
+      <w:r>
+        <w:rPr>
+          <w:rFonts w:ascii="Times New Roman" w:hAnsi="Times New Roman" w:cs="Times New Roman"/>
+          <w:sz w:val="24"/>
+        </w:rPr>
+        <w:t>8.3</w:t>
+      </w:r>
+    </w:p>
+    <w:p>
+      <w:pPr>
+        <w:pStyle w:val="ListParagraph"/>
+        <w:numPr>
           <w:ilvl w:val="0"/>
           <w:numId w:val="7"/>
         </w:numPr>
@@ -864,19 +978,145 @@
         <w:spacing w:after="0"/>
         <w:rPr>
           <w:rFonts w:ascii="Times New Roman" w:hAnsi="Times New Roman" w:cs="Times New Roman"/>
-          <w:sz w:val="24"/>
-        </w:rPr>
-      </w:pPr>
-      <w:r>
-        <w:rPr>
-          <w:rFonts w:ascii="Times New Roman" w:hAnsi="Times New Roman" w:cs="Times New Roman"/>
+          <w:strike/>
+          <w:sz w:val="24"/>
+        </w:rPr>
+      </w:pPr>
+      <w:r>
+        <w:rPr>
+          <w:rFonts w:ascii="Times New Roman" w:hAnsi="Times New Roman" w:cs="Times New Roman"/>
+          <w:strike/>
           <w:sz w:val="24"/>
         </w:rPr>
         <w:t>AI Book Chapter 18.9</w:t>
       </w:r>
     </w:p>
+    <w:p>
+      <w:pPr>
+        <w:pStyle w:val="ListParagraph"/>
+        <w:numPr>
+          <w:ilvl w:val="0"/>
+          <w:numId w:val="6"/>
+        </w:numPr>
+        <w:spacing w:after="0"/>
+        <w:rPr>
+          <w:rFonts w:ascii="Times New Roman" w:hAnsi="Times New Roman" w:cs="Times New Roman"/>
+          <w:sz w:val="24"/>
+        </w:rPr>
+      </w:pPr>
+      <w:r>
+        <w:rPr>
+          <w:rFonts w:ascii="Times New Roman" w:hAnsi="Times New Roman" w:cs="Times New Roman"/>
+          <w:sz w:val="24"/>
+        </w:rPr>
+        <w:t>ML Book Chapter 8</w:t>
+      </w:r>
+    </w:p>
+    <w:p>
+      <w:pPr>
+        <w:pStyle w:val="ListParagraph"/>
+        <w:numPr>
+          <w:ilvl w:val="1"/>
+          <w:numId w:val="6"/>
+        </w:numPr>
+        <w:spacing w:after="0"/>
+        <w:rPr>
+          <w:rFonts w:ascii="Times New Roman" w:hAnsi="Times New Roman" w:cs="Times New Roman"/>
+          <w:sz w:val="24"/>
+        </w:rPr>
+      </w:pPr>
+      <w:r>
+        <w:rPr>
+          <w:rFonts w:ascii="Times New Roman" w:hAnsi="Times New Roman" w:cs="Times New Roman"/>
+          <w:sz w:val="24"/>
+        </w:rPr>
+        <w:t>8.4</w:t>
+      </w:r>
+    </w:p>
+    <w:p>
+      <w:pPr>
+        <w:spacing w:after="0"/>
+        <w:rPr>
+          <w:rFonts w:ascii="Times New Roman" w:hAnsi="Times New Roman" w:cs="Times New Roman"/>
+          <w:sz w:val="24"/>
+        </w:rPr>
+      </w:pPr>
+    </w:p>
+    <w:p>
+      <w:pPr>
+        <w:spacing w:after="0"/>
+        <w:rPr>
+          <w:rFonts w:ascii="Times New Roman" w:hAnsi="Times New Roman" w:cs="Times New Roman"/>
+          <w:sz w:val="24"/>
+        </w:rPr>
+      </w:pPr>
+    </w:p>
+    <w:p>
+      <w:pPr>
+        <w:spacing w:after="0"/>
+        <w:rPr>
+          <w:rFonts w:ascii="Times New Roman" w:hAnsi="Times New Roman" w:cs="Times New Roman"/>
+          <w:sz w:val="24"/>
+        </w:rPr>
+      </w:pPr>
+    </w:p>
+    <w:p>
+      <w:pPr>
+        <w:spacing w:after="0"/>
+        <w:rPr>
+          <w:rFonts w:ascii="Times New Roman" w:hAnsi="Times New Roman" w:cs="Times New Roman"/>
+          <w:sz w:val="24"/>
+        </w:rPr>
+      </w:pPr>
+      <w:r>
+        <w:rPr>
+          <w:rFonts w:ascii="Times New Roman" w:hAnsi="Times New Roman" w:cs="Times New Roman"/>
+          <w:sz w:val="24"/>
+        </w:rPr>
+        <w:t>Orange Canvas:</w:t>
+      </w:r>
+      <w:bookmarkStart w:id="0" w:name="_GoBack"/>
+      <w:bookmarkEnd w:id="0"/>
+    </w:p>
+    <w:p>
+      <w:pPr>
+        <w:spacing w:after="0"/>
+        <w:rPr>
+          <w:rFonts w:ascii="Times New Roman" w:hAnsi="Times New Roman" w:cs="Times New Roman"/>
+          <w:sz w:val="24"/>
+        </w:rPr>
+      </w:pPr>
+      <w:hyperlink r:id="rId17" w:history="1">
+        <w:r>
+          <w:rPr>
+            <w:rStyle w:val="Hyperlink"/>
+            <w:rFonts w:ascii="Times New Roman" w:hAnsi="Times New Roman" w:cs="Times New Roman"/>
+            <w:sz w:val="24"/>
+          </w:rPr>
+          <w:t>https://www.youtube.com/watch?v=HXjnDIgGDuI&amp;list=PLmNPvQr9Tf-ZSDLwOzxpvY-HrE0yv-8Fy&amp;index=1</w:t>
+        </w:r>
+      </w:hyperlink>
+    </w:p>
+    <w:p>
+      <w:pPr>
+        <w:spacing w:after="0"/>
+        <w:rPr>
+          <w:rFonts w:ascii="Times New Roman" w:hAnsi="Times New Roman" w:cs="Times New Roman"/>
+          <w:sz w:val="24"/>
+        </w:rPr>
+      </w:pPr>
+    </w:p>
+    <w:p>
+      <w:pPr>
+        <w:spacing w:after="0"/>
+        <w:rPr>
+          <w:rFonts w:ascii="Times New Roman" w:hAnsi="Times New Roman" w:cs="Times New Roman"/>
+          <w:sz w:val="24"/>
+        </w:rPr>
+      </w:pPr>
+    </w:p>
     <w:sectPr>
-      <w:headerReference w:type="default" r:id="rId15"/>
+      <w:headerReference w:type="default" r:id="rId18"/>
       <w:pgSz w:w="12240" w:h="15840"/>
       <w:pgMar w:top="1440" w:right="1440" w:bottom="1440" w:left="1440" w:header="720" w:footer="720" w:gutter="0"/>
       <w:cols w:space="720"/>
@@ -1654,7 +1894,7 @@
         <w:rFonts w:ascii="Symbol" w:hAnsi="Symbol" w:hint="default"/>
       </w:rPr>
     </w:lvl>
-    <w:lvl w:ilvl="1" w:tplc="04090003" w:tentative="1">
+    <w:lvl w:ilvl="1" w:tplc="04090003">
       <w:start w:val="1"/>
       <w:numFmt w:val="bullet"/>
       <w:lvlText w:val="o"/>
@@ -1767,7 +2007,7 @@
         <w:rFonts w:ascii="Symbol" w:hAnsi="Symbol" w:hint="default"/>
       </w:rPr>
     </w:lvl>
-    <w:lvl w:ilvl="1" w:tplc="04090003" w:tentative="1">
+    <w:lvl w:ilvl="1" w:tplc="04090003">
       <w:start w:val="1"/>
       <w:numFmt w:val="bullet"/>
       <w:lvlText w:val="o"/>

</xml_diff>

<commit_message>
Updated AI & ML Study Plan
</commit_message>
<xml_diff>
--- a/Knowledge Database/AI & ML Study Plan.docx
+++ b/Knowledge Database/AI & ML Study Plan.docx
@@ -1,6 +1,6 @@
 
 <file path=word/document.xml><?xml version="1.0" encoding="utf-8"?>
-<w:document xmlns:wpc="http://schemas.microsoft.com/office/word/2010/wordprocessingCanvas" xmlns:cx="http://schemas.microsoft.com/office/drawing/2014/chartex" xmlns:cx1="http://schemas.microsoft.com/office/drawing/2015/9/8/chartex" xmlns:cx2="http://schemas.microsoft.com/office/drawing/2015/10/21/chartex" xmlns:cx3="http://schemas.microsoft.com/office/drawing/2016/5/9/chartex" xmlns:cx4="http://schemas.microsoft.com/office/drawing/2016/5/10/chartex" xmlns:cx5="http://schemas.microsoft.com/office/drawing/2016/5/11/chartex" xmlns:cx6="http://schemas.microsoft.com/office/drawing/2016/5/12/chartex" xmlns:cx7="http://schemas.microsoft.com/office/drawing/2016/5/13/chartex" xmlns:cx8="http://schemas.microsoft.com/office/drawing/2016/5/14/chartex" xmlns:mc="http://schemas.openxmlformats.org/markup-compatibility/2006" xmlns:aink="http://schemas.microsoft.com/office/drawing/2016/ink" xmlns:am3d="http://schemas.microsoft.com/office/drawing/2017/model3d" xmlns:o="urn:schemas-microsoft-com:office:office" xmlns:r="http://schemas.openxmlformats.org/officeDocument/2006/relationships" xmlns:m="http://schemas.openxmlformats.org/officeDocument/2006/math" xmlns:v="urn:schemas-microsoft-com:vml" xmlns:wp14="http://schemas.microsoft.com/office/word/2010/wordprocessingDrawing" xmlns:wp="http://schemas.openxmlformats.org/drawingml/2006/wordprocessingDrawing" xmlns:w10="urn:schemas-microsoft-com:office:word" xmlns:w="http://schemas.openxmlformats.org/wordprocessingml/2006/main" xmlns:w14="http://schemas.microsoft.com/office/word/2010/wordml" xmlns:w15="http://schemas.microsoft.com/office/word/2012/wordml" xmlns:w16cid="http://schemas.microsoft.com/office/word/2016/wordml/cid" xmlns:w16se="http://schemas.microsoft.com/office/word/2015/wordml/symex" xmlns:wpg="http://schemas.microsoft.com/office/word/2010/wordprocessingGroup" xmlns:wpi="http://schemas.microsoft.com/office/word/2010/wordprocessingInk" xmlns:wne="http://schemas.microsoft.com/office/word/2006/wordml" xmlns:wps="http://schemas.microsoft.com/office/word/2010/wordprocessingShape" mc:Ignorable="w14 w15 w16se w16cid wp14">
+<w:document xmlns:wpc="http://schemas.microsoft.com/office/word/2010/wordprocessingCanvas" xmlns:cx="http://schemas.microsoft.com/office/drawing/2014/chartex" xmlns:cx1="http://schemas.microsoft.com/office/drawing/2015/9/8/chartex" xmlns:mc="http://schemas.openxmlformats.org/markup-compatibility/2006" xmlns:o="urn:schemas-microsoft-com:office:office" xmlns:r="http://schemas.openxmlformats.org/officeDocument/2006/relationships" xmlns:m="http://schemas.openxmlformats.org/officeDocument/2006/math" xmlns:v="urn:schemas-microsoft-com:vml" xmlns:wp14="http://schemas.microsoft.com/office/word/2010/wordprocessingDrawing" xmlns:wp="http://schemas.openxmlformats.org/drawingml/2006/wordprocessingDrawing" xmlns:w10="urn:schemas-microsoft-com:office:word" xmlns:w="http://schemas.openxmlformats.org/wordprocessingml/2006/main" xmlns:w14="http://schemas.microsoft.com/office/word/2010/wordml" xmlns:w15="http://schemas.microsoft.com/office/word/2012/wordml" xmlns:w16se="http://schemas.microsoft.com/office/word/2015/wordml/symex" xmlns:wpg="http://schemas.microsoft.com/office/word/2010/wordprocessingGroup" xmlns:wpi="http://schemas.microsoft.com/office/word/2010/wordprocessingInk" xmlns:wne="http://schemas.microsoft.com/office/word/2006/wordml" xmlns:wps="http://schemas.microsoft.com/office/word/2010/wordprocessingShape" mc:Ignorable="w14 w15 w16se wp14">
   <w:body>
     <w:p>
       <w:pPr>
@@ -566,15 +566,300 @@
         </w:rPr>
         <w:t>Support Vector Machines</w:t>
       </w:r>
+    </w:p>
+    <w:p>
+      <w:pPr>
+        <w:pStyle w:val="ListParagraph"/>
+        <w:numPr>
+          <w:ilvl w:val="0"/>
+          <w:numId w:val="6"/>
+        </w:numPr>
+        <w:spacing w:after="0"/>
+        <w:rPr>
+          <w:rFonts w:ascii="Times New Roman" w:hAnsi="Times New Roman" w:cs="Times New Roman"/>
+          <w:strike/>
+          <w:sz w:val="24"/>
+        </w:rPr>
+      </w:pPr>
+      <w:r>
+        <w:rPr>
+          <w:rFonts w:ascii="Times New Roman" w:hAnsi="Times New Roman" w:cs="Times New Roman"/>
+          <w:strike/>
+          <w:sz w:val="24"/>
+        </w:rPr>
+        <w:t>AI Book Chapter 18.9</w:t>
+      </w:r>
+    </w:p>
+    <w:p>
+      <w:pPr>
+        <w:pStyle w:val="ListParagraph"/>
+        <w:numPr>
+          <w:ilvl w:val="0"/>
+          <w:numId w:val="6"/>
+        </w:numPr>
+        <w:spacing w:after="0"/>
+        <w:rPr>
+          <w:rFonts w:ascii="Times New Roman" w:hAnsi="Times New Roman" w:cs="Times New Roman"/>
+          <w:sz w:val="24"/>
+        </w:rPr>
+      </w:pPr>
+      <w:r>
+        <w:rPr>
+          <w:rFonts w:ascii="Times New Roman" w:hAnsi="Times New Roman" w:cs="Times New Roman"/>
+          <w:sz w:val="24"/>
+        </w:rPr>
+        <w:t>ML Book Chapter 8</w:t>
+      </w:r>
+    </w:p>
+    <w:p>
+      <w:pPr>
+        <w:pStyle w:val="ListParagraph"/>
+        <w:numPr>
+          <w:ilvl w:val="1"/>
+          <w:numId w:val="6"/>
+        </w:numPr>
+        <w:spacing w:after="0"/>
+        <w:rPr>
+          <w:rFonts w:ascii="Times New Roman" w:hAnsi="Times New Roman" w:cs="Times New Roman"/>
+          <w:sz w:val="24"/>
+        </w:rPr>
+      </w:pPr>
+      <w:r>
+        <w:rPr>
+          <w:rFonts w:ascii="Times New Roman" w:hAnsi="Times New Roman" w:cs="Times New Roman"/>
+          <w:sz w:val="24"/>
+        </w:rPr>
+        <w:t>8.4</w:t>
+      </w:r>
+    </w:p>
+    <w:p>
+      <w:pPr>
+        <w:pStyle w:val="ListParagraph"/>
+        <w:numPr>
+          <w:ilvl w:val="0"/>
+          <w:numId w:val="6"/>
+        </w:numPr>
+        <w:spacing w:after="0"/>
+        <w:rPr>
+          <w:rFonts w:ascii="Times New Roman" w:hAnsi="Times New Roman" w:cs="Times New Roman"/>
+          <w:sz w:val="24"/>
+        </w:rPr>
+      </w:pPr>
+      <w:r>
+        <w:rPr>
+          <w:rFonts w:ascii="Times New Roman" w:hAnsi="Times New Roman" w:cs="Times New Roman"/>
+          <w:i/>
+          <w:sz w:val="24"/>
+        </w:rPr>
+        <w:t>“An Introduction to SVMs for data mining”</w:t>
+      </w:r>
+    </w:p>
+    <w:p>
+      <w:pPr>
+        <w:pStyle w:val="ListParagraph"/>
+        <w:numPr>
+          <w:ilvl w:val="0"/>
+          <w:numId w:val="6"/>
+        </w:numPr>
+        <w:spacing w:after="0"/>
+        <w:rPr>
+          <w:rFonts w:ascii="Times New Roman" w:hAnsi="Times New Roman" w:cs="Times New Roman"/>
+          <w:sz w:val="24"/>
+        </w:rPr>
+      </w:pPr>
+      <w:r>
+        <w:rPr>
+          <w:rFonts w:ascii="Times New Roman" w:hAnsi="Times New Roman" w:cs="Times New Roman"/>
+          <w:i/>
+          <w:sz w:val="24"/>
+        </w:rPr>
+        <w:t>“Christopher Burges tutorial on SVMs for Pattern Recognition</w:t>
+      </w:r>
+    </w:p>
+    <w:p>
+      <w:pPr>
+        <w:pStyle w:val="ListParagraph"/>
+        <w:numPr>
+          <w:ilvl w:val="0"/>
+          <w:numId w:val="6"/>
+        </w:numPr>
+        <w:spacing w:after="0"/>
+        <w:rPr>
+          <w:rFonts w:ascii="Times New Roman" w:hAnsi="Times New Roman" w:cs="Times New Roman"/>
+          <w:sz w:val="24"/>
+        </w:rPr>
+      </w:pPr>
+      <w:r>
+        <w:rPr>
+          <w:rFonts w:ascii="Times New Roman" w:hAnsi="Times New Roman" w:cs="Times New Roman"/>
+          <w:i/>
+          <w:sz w:val="24"/>
+        </w:rPr>
+        <w:t>“</w:t>
+      </w:r>
+      <w:proofErr w:type="spellStart"/>
+      <w:r>
+        <w:rPr>
+          <w:rFonts w:ascii="Times New Roman" w:hAnsi="Times New Roman" w:cs="Times New Roman"/>
+          <w:i/>
+          <w:sz w:val="24"/>
+        </w:rPr>
+        <w:t>Scholkopf’s</w:t>
+      </w:r>
+      <w:proofErr w:type="spellEnd"/>
+      <w:r>
+        <w:rPr>
+          <w:rFonts w:ascii="Times New Roman" w:hAnsi="Times New Roman" w:cs="Times New Roman"/>
+          <w:i/>
+          <w:sz w:val="24"/>
+        </w:rPr>
+        <w:t xml:space="preserve"> NIPS tutorial slides on SVMs and kernel methods” </w:t>
+      </w:r>
+      <w:r>
+        <w:rPr>
+          <w:rFonts w:ascii="Times New Roman" w:hAnsi="Times New Roman" w:cs="Times New Roman"/>
+          <w:sz w:val="24"/>
+        </w:rPr>
+        <w:t>– NOT WORKING</w:t>
+      </w:r>
+    </w:p>
+    <w:p>
+      <w:pPr>
+        <w:spacing w:after="0"/>
+        <w:rPr>
+          <w:rFonts w:ascii="Times New Roman" w:hAnsi="Times New Roman" w:cs="Times New Roman"/>
+          <w:b/>
+          <w:sz w:val="28"/>
+        </w:rPr>
+      </w:pPr>
+    </w:p>
+    <w:p>
+      <w:pPr>
+        <w:spacing w:after="0"/>
+        <w:rPr>
+          <w:rFonts w:ascii="Times New Roman" w:hAnsi="Times New Roman" w:cs="Times New Roman"/>
+          <w:b/>
+          <w:sz w:val="28"/>
+        </w:rPr>
+      </w:pPr>
+      <w:r>
+        <w:rPr>
+          <w:rFonts w:ascii="Times New Roman" w:hAnsi="Times New Roman" w:cs="Times New Roman"/>
+          <w:b/>
+          <w:sz w:val="28"/>
+        </w:rPr>
+        <w:t>Computational Learning Theory</w:t>
+      </w:r>
+    </w:p>
+    <w:p>
+      <w:pPr>
+        <w:pStyle w:val="ListParagraph"/>
+        <w:numPr>
+          <w:ilvl w:val="0"/>
+          <w:numId w:val="12"/>
+        </w:numPr>
+        <w:spacing w:after="0"/>
+        <w:rPr>
+          <w:rFonts w:ascii="Times New Roman" w:hAnsi="Times New Roman" w:cs="Times New Roman"/>
+          <w:b/>
+          <w:sz w:val="28"/>
+        </w:rPr>
+      </w:pPr>
+      <w:r>
+        <w:rPr>
+          <w:rFonts w:ascii="Times New Roman" w:hAnsi="Times New Roman" w:cs="Times New Roman"/>
+          <w:sz w:val="24"/>
+        </w:rPr>
+        <w:t>ML Book Chapter 7</w:t>
+      </w:r>
+    </w:p>
+    <w:p>
+      <w:pPr>
+        <w:pStyle w:val="ListParagraph"/>
+        <w:numPr>
+          <w:ilvl w:val="0"/>
+          <w:numId w:val="12"/>
+        </w:numPr>
+        <w:spacing w:after="0"/>
+        <w:rPr>
+          <w:rFonts w:ascii="Times New Roman" w:hAnsi="Times New Roman" w:cs="Times New Roman"/>
+          <w:b/>
+          <w:sz w:val="28"/>
+        </w:rPr>
+      </w:pPr>
+      <w:r>
+        <w:rPr>
+          <w:rFonts w:ascii="Times New Roman" w:hAnsi="Times New Roman" w:cs="Times New Roman"/>
+          <w:sz w:val="24"/>
+        </w:rPr>
+        <w:t>AI Book Chapter 18.5</w:t>
+      </w:r>
+    </w:p>
+    <w:p>
+      <w:pPr>
+        <w:spacing w:after="0"/>
+        <w:rPr>
+          <w:rFonts w:ascii="Times New Roman" w:hAnsi="Times New Roman" w:cs="Times New Roman"/>
+          <w:b/>
+          <w:sz w:val="28"/>
+        </w:rPr>
+      </w:pPr>
       <w:bookmarkStart w:id="0" w:name="_GoBack"/>
       <w:bookmarkEnd w:id="0"/>
     </w:p>
     <w:p>
       <w:pPr>
+        <w:spacing w:after="0"/>
+        <w:rPr>
+          <w:rFonts w:ascii="Times New Roman" w:hAnsi="Times New Roman" w:cs="Times New Roman"/>
+          <w:b/>
+          <w:sz w:val="28"/>
+        </w:rPr>
+      </w:pPr>
+      <w:r>
+        <w:rPr>
+          <w:rFonts w:ascii="Times New Roman" w:hAnsi="Times New Roman" w:cs="Times New Roman"/>
+          <w:b/>
+          <w:sz w:val="28"/>
+        </w:rPr>
+        <w:t>Bayesian Learning</w:t>
+      </w:r>
+    </w:p>
+    <w:p>
+      <w:pPr>
         <w:pStyle w:val="ListParagraph"/>
         <w:numPr>
           <w:ilvl w:val="0"/>
-          <w:numId w:val="6"/>
+          <w:numId w:val="12"/>
+        </w:numPr>
+        <w:spacing w:after="0"/>
+        <w:rPr>
+          <w:rFonts w:ascii="Times New Roman" w:hAnsi="Times New Roman" w:cs="Times New Roman"/>
+          <w:sz w:val="24"/>
+        </w:rPr>
+      </w:pPr>
+      <w:r>
+        <w:rPr>
+          <w:rFonts w:ascii="Times New Roman" w:hAnsi="Times New Roman" w:cs="Times New Roman"/>
+          <w:sz w:val="24"/>
+        </w:rPr>
+        <w:lastRenderedPageBreak/>
+        <w:t>ML Book Chapter 6</w:t>
+      </w:r>
+      <w:r>
+        <w:rPr>
+          <w:rFonts w:ascii="Times New Roman" w:hAnsi="Times New Roman" w:cs="Times New Roman"/>
+          <w:sz w:val="24"/>
+        </w:rPr>
+        <w:t>:</w:t>
+      </w:r>
+    </w:p>
+    <w:p>
+      <w:pPr>
+        <w:pStyle w:val="ListParagraph"/>
+        <w:numPr>
+          <w:ilvl w:val="1"/>
+          <w:numId w:val="12"/>
         </w:numPr>
         <w:spacing w:after="0"/>
         <w:rPr>
@@ -586,10 +871,452 @@
       <w:r>
         <w:rPr>
           <w:rFonts w:ascii="Times New Roman" w:hAnsi="Times New Roman" w:cs="Times New Roman"/>
+          <w:noProof/>
+          <w:sz w:val="24"/>
+        </w:rPr>
+        <mc:AlternateContent>
+          <mc:Choice Requires="wps">
+            <w:drawing>
+              <wp:anchor distT="45720" distB="45720" distL="114300" distR="114300" simplePos="0" relativeHeight="251659264" behindDoc="0" locked="0" layoutInCell="1" allowOverlap="1">
+                <wp:simplePos x="0" y="0"/>
+                <wp:positionH relativeFrom="column">
+                  <wp:posOffset>3427730</wp:posOffset>
+                </wp:positionH>
+                <wp:positionV relativeFrom="paragraph">
+                  <wp:posOffset>124460</wp:posOffset>
+                </wp:positionV>
+                <wp:extent cx="2360930" cy="1404620"/>
+                <wp:effectExtent l="0" t="0" r="22860" b="11430"/>
+                <wp:wrapSquare wrapText="bothSides"/>
+                <wp:docPr id="217" name="Text Box 2"/>
+                <wp:cNvGraphicFramePr>
+                  <a:graphicFrameLocks xmlns:a="http://schemas.openxmlformats.org/drawingml/2006/main"/>
+                </wp:cNvGraphicFramePr>
+                <a:graphic xmlns:a="http://schemas.openxmlformats.org/drawingml/2006/main">
+                  <a:graphicData uri="http://schemas.microsoft.com/office/word/2010/wordprocessingShape">
+                    <wps:wsp>
+                      <wps:cNvSpPr txBox="1">
+                        <a:spLocks noChangeArrowheads="1"/>
+                      </wps:cNvSpPr>
+                      <wps:spPr bwMode="auto">
+                        <a:xfrm>
+                          <a:off x="0" y="0"/>
+                          <a:ext cx="2360930" cy="1404620"/>
+                        </a:xfrm>
+                        <a:prstGeom prst="rect">
+                          <a:avLst/>
+                        </a:prstGeom>
+                        <a:solidFill>
+                          <a:srgbClr val="FFFFFF"/>
+                        </a:solidFill>
+                        <a:ln w="9525">
+                          <a:solidFill>
+                            <a:srgbClr val="000000"/>
+                          </a:solidFill>
+                          <a:miter lim="800000"/>
+                          <a:headEnd/>
+                          <a:tailEnd/>
+                        </a:ln>
+                      </wps:spPr>
+                      <wps:txbx>
+                        <w:txbxContent>
+                          <w:p>
+                            <w:pPr>
+                              <w:pStyle w:val="ListParagraph"/>
+                              <w:numPr>
+                                <w:ilvl w:val="0"/>
+                                <w:numId w:val="13"/>
+                              </w:numPr>
+                            </w:pPr>
+                            <w:r>
+                              <w:t xml:space="preserve">ML Chapter 7 </w:t>
+                            </w:r>
+                          </w:p>
+                          <w:p>
+                            <w:pPr>
+                              <w:pStyle w:val="ListParagraph"/>
+                              <w:numPr>
+                                <w:ilvl w:val="0"/>
+                                <w:numId w:val="13"/>
+                              </w:numPr>
+                            </w:pPr>
+                            <w:proofErr w:type="spellStart"/>
+                            <w:r>
+                              <w:t>Udacity</w:t>
+                            </w:r>
+                            <w:proofErr w:type="spellEnd"/>
+                            <w:r>
+                              <w:t xml:space="preserve"> SL 10 (quickly skim through 9)</w:t>
+                            </w:r>
+                          </w:p>
+                          <w:p>
+                            <w:pPr>
+                              <w:pStyle w:val="ListParagraph"/>
+                              <w:numPr>
+                                <w:ilvl w:val="0"/>
+                                <w:numId w:val="13"/>
+                              </w:numPr>
+                            </w:pPr>
+                            <w:r>
+                              <w:t>Look through Practice of other class</w:t>
+                            </w:r>
+                          </w:p>
+                          <w:p>
+                            <w:pPr>
+                              <w:pStyle w:val="ListParagraph"/>
+                              <w:numPr>
+                                <w:ilvl w:val="0"/>
+                                <w:numId w:val="13"/>
+                              </w:numPr>
+                            </w:pPr>
+                            <w:proofErr w:type="spellStart"/>
+                            <w:r>
+                              <w:t>Udacity</w:t>
+                            </w:r>
+                            <w:proofErr w:type="spellEnd"/>
+                            <w:r>
+                              <w:t xml:space="preserve"> SL 7 &amp; 8 </w:t>
+                            </w:r>
+                            <w:r>
+                              <w:rPr>
+                                <w:b/>
+                              </w:rPr>
+                              <w:t>IF</w:t>
+                            </w:r>
+                            <w:r>
+                              <w:t xml:space="preserve"> 1. Is not enough</w:t>
+                            </w:r>
+                          </w:p>
+                          <w:p>
+                            <w:pPr>
+                              <w:pStyle w:val="ListParagraph"/>
+                              <w:numPr>
+                                <w:ilvl w:val="1"/>
+                                <w:numId w:val="13"/>
+                              </w:numPr>
+                            </w:pPr>
+                            <w:r>
+                              <w:t xml:space="preserve">Look through </w:t>
+                            </w:r>
+                            <w:proofErr w:type="spellStart"/>
+                            <w:r>
+                              <w:t>ppt</w:t>
+                            </w:r>
+                            <w:proofErr w:type="spellEnd"/>
+                            <w:r>
+                              <w:t xml:space="preserve"> at the same time</w:t>
+                            </w:r>
+                          </w:p>
+                          <w:p>
+                            <w:pPr>
+                              <w:pStyle w:val="ListParagraph"/>
+                              <w:numPr>
+                                <w:ilvl w:val="0"/>
+                                <w:numId w:val="13"/>
+                              </w:numPr>
+                            </w:pPr>
+                            <w:r>
+                              <w:t>ML Chapter 9 or AI chapter 4</w:t>
+                            </w:r>
+                          </w:p>
+                          <w:p>
+                            <w:pPr>
+                              <w:pStyle w:val="ListParagraph"/>
+                              <w:numPr>
+                                <w:ilvl w:val="0"/>
+                                <w:numId w:val="13"/>
+                              </w:numPr>
+                            </w:pPr>
+                            <w:r>
+                              <w:t>Review of first 5 topics (DT – SVMs)</w:t>
+                            </w:r>
+                          </w:p>
+                        </w:txbxContent>
+                      </wps:txbx>
+                      <wps:bodyPr rot="0" vert="horz" wrap="square" lIns="91440" tIns="45720" rIns="91440" bIns="45720" anchor="t" anchorCtr="0">
+                        <a:spAutoFit/>
+                      </wps:bodyPr>
+                    </wps:wsp>
+                  </a:graphicData>
+                </a:graphic>
+                <wp14:sizeRelH relativeFrom="margin">
+                  <wp14:pctWidth>40000</wp14:pctWidth>
+                </wp14:sizeRelH>
+                <wp14:sizeRelV relativeFrom="margin">
+                  <wp14:pctHeight>20000</wp14:pctHeight>
+                </wp14:sizeRelV>
+              </wp:anchor>
+            </w:drawing>
+          </mc:Choice>
+          <mc:Fallback>
+            <w:pict>
+              <v:shapetype id="_x0000_t202" coordsize="21600,21600" o:spt="202" path="m,l,21600r21600,l21600,xe">
+                <v:stroke joinstyle="miter"/>
+                <v:path gradientshapeok="t" o:connecttype="rect"/>
+              </v:shapetype>
+              <v:shape id="Text Box 2" o:spid="_x0000_s1026" type="#_x0000_t202" style="position:absolute;left:0;text-align:left;margin-left:269.9pt;margin-top:9.8pt;width:185.9pt;height:110.6pt;z-index:251659264;visibility:visible;mso-wrap-style:square;mso-width-percent:400;mso-height-percent:200;mso-wrap-distance-left:9pt;mso-wrap-distance-top:3.6pt;mso-wrap-distance-right:9pt;mso-wrap-distance-bottom:3.6pt;mso-position-horizontal:absolute;mso-position-horizontal-relative:text;mso-position-vertical:absolute;mso-position-vertical-relative:text;mso-width-percent:400;mso-height-percent:200;mso-width-relative:margin;mso-height-relative:margin;v-text-anchor:top" o:gfxdata="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">
+                <v:textbox style="mso-fit-shape-to-text:t">
+                  <w:txbxContent>
+                    <w:p>
+                      <w:pPr>
+                        <w:pStyle w:val="ListParagraph"/>
+                        <w:numPr>
+                          <w:ilvl w:val="0"/>
+                          <w:numId w:val="13"/>
+                        </w:numPr>
+                      </w:pPr>
+                      <w:r>
+                        <w:t xml:space="preserve">ML Chapter 7 </w:t>
+                      </w:r>
+                    </w:p>
+                    <w:p>
+                      <w:pPr>
+                        <w:pStyle w:val="ListParagraph"/>
+                        <w:numPr>
+                          <w:ilvl w:val="0"/>
+                          <w:numId w:val="13"/>
+                        </w:numPr>
+                      </w:pPr>
+                      <w:proofErr w:type="spellStart"/>
+                      <w:r>
+                        <w:t>Udacity</w:t>
+                      </w:r>
+                      <w:proofErr w:type="spellEnd"/>
+                      <w:r>
+                        <w:t xml:space="preserve"> SL 10 (quickly skim through 9)</w:t>
+                      </w:r>
+                    </w:p>
+                    <w:p>
+                      <w:pPr>
+                        <w:pStyle w:val="ListParagraph"/>
+                        <w:numPr>
+                          <w:ilvl w:val="0"/>
+                          <w:numId w:val="13"/>
+                        </w:numPr>
+                      </w:pPr>
+                      <w:r>
+                        <w:t>Look through Practice of other class</w:t>
+                      </w:r>
+                    </w:p>
+                    <w:p>
+                      <w:pPr>
+                        <w:pStyle w:val="ListParagraph"/>
+                        <w:numPr>
+                          <w:ilvl w:val="0"/>
+                          <w:numId w:val="13"/>
+                        </w:numPr>
+                      </w:pPr>
+                      <w:proofErr w:type="spellStart"/>
+                      <w:r>
+                        <w:t>Udacity</w:t>
+                      </w:r>
+                      <w:proofErr w:type="spellEnd"/>
+                      <w:r>
+                        <w:t xml:space="preserve"> SL 7 &amp; 8 </w:t>
+                      </w:r>
+                      <w:r>
+                        <w:rPr>
+                          <w:b/>
+                        </w:rPr>
+                        <w:t>IF</w:t>
+                      </w:r>
+                      <w:r>
+                        <w:t xml:space="preserve"> 1. Is not enough</w:t>
+                      </w:r>
+                    </w:p>
+                    <w:p>
+                      <w:pPr>
+                        <w:pStyle w:val="ListParagraph"/>
+                        <w:numPr>
+                          <w:ilvl w:val="1"/>
+                          <w:numId w:val="13"/>
+                        </w:numPr>
+                      </w:pPr>
+                      <w:r>
+                        <w:t xml:space="preserve">Look through </w:t>
+                      </w:r>
+                      <w:proofErr w:type="spellStart"/>
+                      <w:r>
+                        <w:t>ppt</w:t>
+                      </w:r>
+                      <w:proofErr w:type="spellEnd"/>
+                      <w:r>
+                        <w:t xml:space="preserve"> at the same time</w:t>
+                      </w:r>
+                    </w:p>
+                    <w:p>
+                      <w:pPr>
+                        <w:pStyle w:val="ListParagraph"/>
+                        <w:numPr>
+                          <w:ilvl w:val="0"/>
+                          <w:numId w:val="13"/>
+                        </w:numPr>
+                      </w:pPr>
+                      <w:r>
+                        <w:t>ML Chapter 9 or AI chapter 4</w:t>
+                      </w:r>
+                    </w:p>
+                    <w:p>
+                      <w:pPr>
+                        <w:pStyle w:val="ListParagraph"/>
+                        <w:numPr>
+                          <w:ilvl w:val="0"/>
+                          <w:numId w:val="13"/>
+                        </w:numPr>
+                      </w:pPr>
+                      <w:r>
+                        <w:t>Review of first 5 topics (DT – SVMs)</w:t>
+                      </w:r>
+                    </w:p>
+                  </w:txbxContent>
+                </v:textbox>
+                <w10:wrap type="square"/>
+              </v:shape>
+            </w:pict>
+          </mc:Fallback>
+        </mc:AlternateContent>
+      </w:r>
+      <w:r>
+        <w:rPr>
+          <w:rFonts w:ascii="Times New Roman" w:hAnsi="Times New Roman" w:cs="Times New Roman"/>
           <w:strike/>
           <w:sz w:val="24"/>
         </w:rPr>
-        <w:t>AI Book Chapter 18.9</w:t>
+        <w:t>6.1</w:t>
+      </w:r>
+    </w:p>
+    <w:p>
+      <w:pPr>
+        <w:pStyle w:val="ListParagraph"/>
+        <w:numPr>
+          <w:ilvl w:val="1"/>
+          <w:numId w:val="12"/>
+        </w:numPr>
+        <w:spacing w:after="0"/>
+        <w:rPr>
+          <w:rFonts w:ascii="Times New Roman" w:hAnsi="Times New Roman" w:cs="Times New Roman"/>
+          <w:strike/>
+          <w:sz w:val="24"/>
+        </w:rPr>
+      </w:pPr>
+      <w:r>
+        <w:rPr>
+          <w:rFonts w:ascii="Times New Roman" w:hAnsi="Times New Roman" w:cs="Times New Roman"/>
+          <w:strike/>
+          <w:sz w:val="24"/>
+        </w:rPr>
+        <w:t>6.2</w:t>
+      </w:r>
+    </w:p>
+    <w:p>
+      <w:pPr>
+        <w:pStyle w:val="ListParagraph"/>
+        <w:numPr>
+          <w:ilvl w:val="1"/>
+          <w:numId w:val="12"/>
+        </w:numPr>
+        <w:spacing w:after="0"/>
+        <w:rPr>
+          <w:rFonts w:ascii="Times New Roman" w:hAnsi="Times New Roman" w:cs="Times New Roman"/>
+          <w:strike/>
+          <w:sz w:val="24"/>
+        </w:rPr>
+      </w:pPr>
+      <w:r>
+        <w:rPr>
+          <w:rFonts w:ascii="Times New Roman" w:hAnsi="Times New Roman" w:cs="Times New Roman"/>
+          <w:strike/>
+          <w:sz w:val="24"/>
+        </w:rPr>
+        <w:t>6.3</w:t>
+      </w:r>
+    </w:p>
+    <w:p>
+      <w:pPr>
+        <w:pStyle w:val="ListParagraph"/>
+        <w:numPr>
+          <w:ilvl w:val="1"/>
+          <w:numId w:val="12"/>
+        </w:numPr>
+        <w:spacing w:after="0"/>
+        <w:rPr>
+          <w:rFonts w:ascii="Times New Roman" w:hAnsi="Times New Roman" w:cs="Times New Roman"/>
+          <w:b/>
+          <w:strike/>
+          <w:sz w:val="24"/>
+        </w:rPr>
+      </w:pPr>
+      <w:r>
+        <w:rPr>
+          <w:rFonts w:ascii="Times New Roman" w:hAnsi="Times New Roman" w:cs="Times New Roman"/>
+          <w:b/>
+          <w:strike/>
+          <w:sz w:val="24"/>
+        </w:rPr>
+        <w:t>6.4</w:t>
+      </w:r>
+    </w:p>
+    <w:p>
+      <w:pPr>
+        <w:pStyle w:val="ListParagraph"/>
+        <w:numPr>
+          <w:ilvl w:val="1"/>
+          <w:numId w:val="12"/>
+        </w:numPr>
+        <w:spacing w:after="0"/>
+        <w:rPr>
+          <w:rFonts w:ascii="Times New Roman" w:hAnsi="Times New Roman" w:cs="Times New Roman"/>
+          <w:sz w:val="24"/>
+        </w:rPr>
+      </w:pPr>
+      <w:r>
+        <w:rPr>
+          <w:rFonts w:ascii="Times New Roman" w:hAnsi="Times New Roman" w:cs="Times New Roman"/>
+          <w:sz w:val="24"/>
+        </w:rPr>
+        <w:t>6.5</w:t>
+      </w:r>
+    </w:p>
+    <w:p>
+      <w:pPr>
+        <w:pStyle w:val="ListParagraph"/>
+        <w:numPr>
+          <w:ilvl w:val="2"/>
+          <w:numId w:val="12"/>
+        </w:numPr>
+        <w:spacing w:after="0"/>
+        <w:rPr>
+          <w:rFonts w:ascii="Times New Roman" w:hAnsi="Times New Roman" w:cs="Times New Roman"/>
+          <w:sz w:val="24"/>
+        </w:rPr>
+      </w:pPr>
+      <w:r>
+        <w:rPr>
+          <w:rFonts w:ascii="Times New Roman" w:hAnsi="Times New Roman" w:cs="Times New Roman"/>
+          <w:sz w:val="24"/>
+        </w:rPr>
+        <w:t>6.5.1</w:t>
+      </w:r>
+    </w:p>
+    <w:p>
+      <w:pPr>
+        <w:pStyle w:val="ListParagraph"/>
+        <w:numPr>
+          <w:ilvl w:val="1"/>
+          <w:numId w:val="12"/>
+        </w:numPr>
+        <w:spacing w:after="0"/>
+        <w:rPr>
+          <w:rFonts w:ascii="Times New Roman" w:hAnsi="Times New Roman" w:cs="Times New Roman"/>
+          <w:sz w:val="24"/>
+        </w:rPr>
+      </w:pPr>
+      <w:r>
+        <w:rPr>
+          <w:rFonts w:ascii="Times New Roman" w:hAnsi="Times New Roman" w:cs="Times New Roman"/>
+          <w:sz w:val="24"/>
+        </w:rPr>
+        <w:t>Other?</w:t>
       </w:r>
     </w:p>
     <w:p>
@@ -597,41 +1324,60 @@
         <w:pStyle w:val="ListParagraph"/>
         <w:numPr>
           <w:ilvl w:val="0"/>
-          <w:numId w:val="6"/>
-        </w:numPr>
-        <w:spacing w:after="0"/>
-        <w:rPr>
-          <w:rFonts w:ascii="Times New Roman" w:hAnsi="Times New Roman" w:cs="Times New Roman"/>
-          <w:sz w:val="24"/>
-        </w:rPr>
-      </w:pPr>
-      <w:r>
-        <w:rPr>
-          <w:rFonts w:ascii="Times New Roman" w:hAnsi="Times New Roman" w:cs="Times New Roman"/>
-          <w:sz w:val="24"/>
-        </w:rPr>
-        <w:t>ML Book Chapter 8</w:t>
-      </w:r>
-    </w:p>
-    <w:p>
-      <w:pPr>
-        <w:pStyle w:val="ListParagraph"/>
-        <w:numPr>
-          <w:ilvl w:val="1"/>
-          <w:numId w:val="6"/>
-        </w:numPr>
-        <w:spacing w:after="0"/>
-        <w:rPr>
-          <w:rFonts w:ascii="Times New Roman" w:hAnsi="Times New Roman" w:cs="Times New Roman"/>
-          <w:sz w:val="24"/>
-        </w:rPr>
-      </w:pPr>
-      <w:r>
-        <w:rPr>
-          <w:rFonts w:ascii="Times New Roman" w:hAnsi="Times New Roman" w:cs="Times New Roman"/>
-          <w:sz w:val="24"/>
-        </w:rPr>
-        <w:t>8.4</w:t>
+          <w:numId w:val="12"/>
+        </w:numPr>
+        <w:spacing w:after="0"/>
+        <w:rPr>
+          <w:rFonts w:ascii="Times New Roman" w:hAnsi="Times New Roman" w:cs="Times New Roman"/>
+          <w:b/>
+          <w:sz w:val="24"/>
+        </w:rPr>
+      </w:pPr>
+      <w:proofErr w:type="spellStart"/>
+      <w:r>
+        <w:rPr>
+          <w:rFonts w:ascii="Times New Roman" w:hAnsi="Times New Roman" w:cs="Times New Roman"/>
+          <w:b/>
+          <w:sz w:val="24"/>
+        </w:rPr>
+        <w:t>Udacity</w:t>
+      </w:r>
+      <w:proofErr w:type="spellEnd"/>
+      <w:r>
+        <w:rPr>
+          <w:rFonts w:ascii="Times New Roman" w:hAnsi="Times New Roman" w:cs="Times New Roman"/>
+          <w:b/>
+          <w:sz w:val="24"/>
+        </w:rPr>
+        <w:t xml:space="preserve"> SL 10</w:t>
+      </w:r>
+    </w:p>
+    <w:p>
+      <w:pPr>
+        <w:spacing w:after="0"/>
+        <w:rPr>
+          <w:rFonts w:ascii="Times New Roman" w:hAnsi="Times New Roman" w:cs="Times New Roman"/>
+          <w:b/>
+          <w:sz w:val="28"/>
+        </w:rPr>
+      </w:pPr>
+    </w:p>
+    <w:p>
+      <w:pPr>
+        <w:spacing w:after="0"/>
+        <w:rPr>
+          <w:rFonts w:ascii="Times New Roman" w:hAnsi="Times New Roman" w:cs="Times New Roman"/>
+          <w:b/>
+          <w:sz w:val="28"/>
+        </w:rPr>
+      </w:pPr>
+      <w:r>
+        <w:rPr>
+          <w:rFonts w:ascii="Times New Roman" w:hAnsi="Times New Roman" w:cs="Times New Roman"/>
+          <w:b/>
+          <w:sz w:val="28"/>
+        </w:rPr>
+        <w:t>Addressing Overfitting &amp; Information Theory</w:t>
       </w:r>
     </w:p>
     <w:p>
@@ -639,7 +1385,106 @@
         <w:pStyle w:val="ListParagraph"/>
         <w:numPr>
           <w:ilvl w:val="0"/>
-          <w:numId w:val="6"/>
+          <w:numId w:val="12"/>
+        </w:numPr>
+        <w:spacing w:after="0"/>
+        <w:rPr>
+          <w:rFonts w:ascii="Times New Roman" w:hAnsi="Times New Roman" w:cs="Times New Roman"/>
+          <w:sz w:val="24"/>
+        </w:rPr>
+      </w:pPr>
+      <w:r>
+        <w:rPr>
+          <w:rFonts w:ascii="Times New Roman" w:hAnsi="Times New Roman" w:cs="Times New Roman"/>
+          <w:sz w:val="24"/>
+        </w:rPr>
+        <w:t>…</w:t>
+      </w:r>
+    </w:p>
+    <w:p>
+      <w:pPr>
+        <w:spacing w:after="0"/>
+        <w:rPr>
+          <w:rFonts w:ascii="Times New Roman" w:hAnsi="Times New Roman" w:cs="Times New Roman"/>
+          <w:sz w:val="24"/>
+        </w:rPr>
+      </w:pPr>
+    </w:p>
+    <w:p>
+      <w:pPr>
+        <w:spacing w:after="0"/>
+        <w:rPr>
+          <w:rFonts w:ascii="Times New Roman" w:hAnsi="Times New Roman" w:cs="Times New Roman"/>
+          <w:sz w:val="24"/>
+        </w:rPr>
+      </w:pPr>
+    </w:p>
+    <w:p>
+      <w:pPr>
+        <w:spacing w:after="0"/>
+        <w:rPr>
+          <w:rFonts w:ascii="Times New Roman" w:hAnsi="Times New Roman" w:cs="Times New Roman"/>
+          <w:b/>
+          <w:sz w:val="28"/>
+        </w:rPr>
+      </w:pPr>
+      <w:r>
+        <w:rPr>
+          <w:rFonts w:ascii="Times New Roman" w:hAnsi="Times New Roman" w:cs="Times New Roman"/>
+          <w:b/>
+          <w:sz w:val="28"/>
+        </w:rPr>
+        <w:t>Randomized Optimization</w:t>
+      </w:r>
+    </w:p>
+    <w:p>
+      <w:pPr>
+        <w:pStyle w:val="ListParagraph"/>
+        <w:numPr>
+          <w:ilvl w:val="0"/>
+          <w:numId w:val="12"/>
+        </w:numPr>
+        <w:spacing w:after="0"/>
+        <w:rPr>
+          <w:rFonts w:ascii="Times New Roman" w:hAnsi="Times New Roman" w:cs="Times New Roman"/>
+          <w:sz w:val="24"/>
+        </w:rPr>
+      </w:pPr>
+      <w:r>
+        <w:rPr>
+          <w:rFonts w:ascii="Times New Roman" w:hAnsi="Times New Roman" w:cs="Times New Roman"/>
+          <w:sz w:val="24"/>
+        </w:rPr>
+        <w:t>ML Book Chapter 9</w:t>
+      </w:r>
+    </w:p>
+    <w:p>
+      <w:pPr>
+        <w:pStyle w:val="ListParagraph"/>
+        <w:numPr>
+          <w:ilvl w:val="0"/>
+          <w:numId w:val="12"/>
+        </w:numPr>
+        <w:spacing w:after="0"/>
+        <w:rPr>
+          <w:rFonts w:ascii="Times New Roman" w:hAnsi="Times New Roman" w:cs="Times New Roman"/>
+          <w:sz w:val="24"/>
+        </w:rPr>
+      </w:pPr>
+      <w:r>
+        <w:rPr>
+          <w:rFonts w:ascii="Times New Roman" w:hAnsi="Times New Roman" w:cs="Times New Roman"/>
+          <w:sz w:val="24"/>
+        </w:rPr>
+        <w:t>AI Book Chapter 4?</w:t>
+      </w:r>
+    </w:p>
+    <w:p>
+      <w:pPr>
+        <w:pStyle w:val="ListParagraph"/>
+        <w:numPr>
+          <w:ilvl w:val="0"/>
+          <w:numId w:val="12"/>
         </w:numPr>
         <w:spacing w:after="0"/>
         <w:rPr>
@@ -653,7 +1498,7 @@
           <w:i/>
           <w:sz w:val="24"/>
         </w:rPr>
-        <w:t>“An Introduction to SVMs for data mining”</w:t>
+        <w:t>“No Free Lunch  Theorem”</w:t>
       </w:r>
     </w:p>
     <w:p>
@@ -661,7 +1506,7 @@
         <w:pStyle w:val="ListParagraph"/>
         <w:numPr>
           <w:ilvl w:val="0"/>
-          <w:numId w:val="6"/>
+          <w:numId w:val="12"/>
         </w:numPr>
         <w:spacing w:after="0"/>
         <w:rPr>
@@ -675,7 +1520,7 @@
           <w:i/>
           <w:sz w:val="24"/>
         </w:rPr>
-        <w:t>“Christopher Burges tutorial on SVMs for Pattern Recognition</w:t>
+        <w:t>“Charles Isbell Notes on Information Theory”</w:t>
       </w:r>
     </w:p>
     <w:p>
@@ -683,7 +1528,7 @@
         <w:pStyle w:val="ListParagraph"/>
         <w:numPr>
           <w:ilvl w:val="0"/>
-          <w:numId w:val="6"/>
+          <w:numId w:val="12"/>
         </w:numPr>
         <w:spacing w:after="0"/>
         <w:rPr>
@@ -697,175 +1542,8 @@
           <w:i/>
           <w:sz w:val="24"/>
         </w:rPr>
-        <w:t>“</w:t>
-      </w:r>
-      <w:proofErr w:type="spellStart"/>
-      <w:r>
-        <w:rPr>
-          <w:rFonts w:ascii="Times New Roman" w:hAnsi="Times New Roman" w:cs="Times New Roman"/>
-          <w:i/>
-          <w:sz w:val="24"/>
-        </w:rPr>
-        <w:t>Scholkopf’s</w:t>
-      </w:r>
-      <w:proofErr w:type="spellEnd"/>
-      <w:r>
-        <w:rPr>
-          <w:rFonts w:ascii="Times New Roman" w:hAnsi="Times New Roman" w:cs="Times New Roman"/>
-          <w:i/>
-          <w:sz w:val="24"/>
-        </w:rPr>
-        <w:t xml:space="preserve"> NIPS tutorial slides on SVMs and kernel methods” </w:t>
-      </w:r>
-      <w:r>
-        <w:rPr>
-          <w:rFonts w:ascii="Times New Roman" w:hAnsi="Times New Roman" w:cs="Times New Roman"/>
-          <w:sz w:val="24"/>
-        </w:rPr>
-        <w:t>– NOT WORKING</w:t>
-      </w:r>
-    </w:p>
-    <w:p>
-      <w:pPr>
-        <w:spacing w:after="0"/>
-        <w:rPr>
-          <w:rFonts w:ascii="Times New Roman" w:hAnsi="Times New Roman" w:cs="Times New Roman"/>
-          <w:b/>
-          <w:sz w:val="28"/>
-        </w:rPr>
-      </w:pPr>
-    </w:p>
-    <w:p>
-      <w:pPr>
-        <w:spacing w:after="0"/>
-        <w:rPr>
-          <w:rFonts w:ascii="Times New Roman" w:hAnsi="Times New Roman" w:cs="Times New Roman"/>
-          <w:b/>
-          <w:sz w:val="28"/>
-        </w:rPr>
-      </w:pPr>
-      <w:r>
-        <w:rPr>
-          <w:rFonts w:ascii="Times New Roman" w:hAnsi="Times New Roman" w:cs="Times New Roman"/>
-          <w:b/>
-          <w:sz w:val="28"/>
-        </w:rPr>
-        <w:t>Computational Learning Theory</w:t>
-      </w:r>
-    </w:p>
-    <w:p>
-      <w:pPr>
-        <w:spacing w:after="0"/>
-        <w:rPr>
-          <w:rFonts w:ascii="Times New Roman" w:hAnsi="Times New Roman" w:cs="Times New Roman"/>
-          <w:b/>
-          <w:sz w:val="28"/>
-        </w:rPr>
-      </w:pPr>
-    </w:p>
-    <w:p>
-      <w:pPr>
-        <w:spacing w:after="0"/>
-        <w:rPr>
-          <w:rFonts w:ascii="Times New Roman" w:hAnsi="Times New Roman" w:cs="Times New Roman"/>
-          <w:b/>
-          <w:sz w:val="28"/>
-        </w:rPr>
-      </w:pPr>
-    </w:p>
-    <w:p>
-      <w:pPr>
-        <w:spacing w:after="0"/>
-        <w:rPr>
-          <w:rFonts w:ascii="Times New Roman" w:hAnsi="Times New Roman" w:cs="Times New Roman"/>
-          <w:b/>
-          <w:sz w:val="28"/>
-        </w:rPr>
-      </w:pPr>
-      <w:r>
-        <w:rPr>
-          <w:rFonts w:ascii="Times New Roman" w:hAnsi="Times New Roman" w:cs="Times New Roman"/>
-          <w:b/>
-          <w:sz w:val="28"/>
-        </w:rPr>
-        <w:t>Bayesian Learning</w:t>
-      </w:r>
-    </w:p>
-    <w:p>
-      <w:pPr>
-        <w:spacing w:after="0"/>
-        <w:rPr>
-          <w:rFonts w:ascii="Times New Roman" w:hAnsi="Times New Roman" w:cs="Times New Roman"/>
-          <w:b/>
-          <w:sz w:val="28"/>
-        </w:rPr>
-      </w:pPr>
-    </w:p>
-    <w:p>
-      <w:pPr>
-        <w:spacing w:after="0"/>
-        <w:rPr>
-          <w:rFonts w:ascii="Times New Roman" w:hAnsi="Times New Roman" w:cs="Times New Roman"/>
-          <w:b/>
-          <w:sz w:val="28"/>
-        </w:rPr>
-      </w:pPr>
-    </w:p>
-    <w:p>
-      <w:pPr>
-        <w:spacing w:after="0"/>
-        <w:rPr>
-          <w:rFonts w:ascii="Times New Roman" w:hAnsi="Times New Roman" w:cs="Times New Roman"/>
-          <w:b/>
-          <w:sz w:val="28"/>
-        </w:rPr>
-      </w:pPr>
-      <w:r>
-        <w:rPr>
-          <w:rFonts w:ascii="Times New Roman" w:hAnsi="Times New Roman" w:cs="Times New Roman"/>
-          <w:b/>
-          <w:sz w:val="28"/>
-        </w:rPr>
-        <w:t>Addressing Overfitting &amp; Information Theory</w:t>
-      </w:r>
-    </w:p>
-    <w:p>
-      <w:pPr>
-        <w:spacing w:after="0"/>
-        <w:rPr>
-          <w:rFonts w:ascii="Times New Roman" w:hAnsi="Times New Roman" w:cs="Times New Roman"/>
-          <w:b/>
-          <w:sz w:val="28"/>
-        </w:rPr>
-      </w:pPr>
-    </w:p>
-    <w:p>
-      <w:pPr>
-        <w:spacing w:after="0"/>
-        <w:rPr>
-          <w:rFonts w:ascii="Times New Roman" w:hAnsi="Times New Roman" w:cs="Times New Roman"/>
-          <w:b/>
-          <w:sz w:val="28"/>
-        </w:rPr>
-      </w:pPr>
-      <w:r>
-        <w:rPr>
-          <w:rFonts w:ascii="Times New Roman" w:hAnsi="Times New Roman" w:cs="Times New Roman"/>
-          <w:b/>
-          <w:sz w:val="28"/>
-        </w:rPr>
-        <w:t>Randomized Optimization</w:t>
-      </w:r>
-    </w:p>
-    <w:p>
-      <w:pPr>
-        <w:spacing w:after="0"/>
-        <w:rPr>
-          <w:rFonts w:ascii="Times New Roman" w:hAnsi="Times New Roman" w:cs="Times New Roman"/>
-          <w:b/>
-          <w:sz w:val="28"/>
-        </w:rPr>
-      </w:pPr>
+        <w:t>“An Introduction to Information Theory and Entropy”</w:t>
+      </w:r>
     </w:p>
     <w:p>
       <w:pPr>
@@ -1412,6 +2090,7 @@
           <w:rFonts w:ascii="Times New Roman" w:hAnsi="Times New Roman" w:cs="Times New Roman"/>
           <w:sz w:val="24"/>
         </w:rPr>
+        <w:lastRenderedPageBreak/>
         <w:t>Bias and Variance</w:t>
       </w:r>
     </w:p>
@@ -1488,7 +2167,6 @@
           <w:b/>
           <w:sz w:val="28"/>
         </w:rPr>
-        <w:lastRenderedPageBreak/>
         <w:t>Important Sections to Read</w:t>
       </w:r>
     </w:p>
@@ -1616,7 +2294,7 @@
 </file>
 
 <file path=word/endnotes.xml><?xml version="1.0" encoding="utf-8"?>
-<w:endnotes xmlns:wpc="http://schemas.microsoft.com/office/word/2010/wordprocessingCanvas" xmlns:cx="http://schemas.microsoft.com/office/drawing/2014/chartex" xmlns:cx1="http://schemas.microsoft.com/office/drawing/2015/9/8/chartex" xmlns:cx2="http://schemas.microsoft.com/office/drawing/2015/10/21/chartex" xmlns:cx3="http://schemas.microsoft.com/office/drawing/2016/5/9/chartex" xmlns:cx4="http://schemas.microsoft.com/office/drawing/2016/5/10/chartex" xmlns:cx5="http://schemas.microsoft.com/office/drawing/2016/5/11/chartex" xmlns:cx6="http://schemas.microsoft.com/office/drawing/2016/5/12/chartex" xmlns:cx7="http://schemas.microsoft.com/office/drawing/2016/5/13/chartex" xmlns:cx8="http://schemas.microsoft.com/office/drawing/2016/5/14/chartex" xmlns:mc="http://schemas.openxmlformats.org/markup-compatibility/2006" xmlns:aink="http://schemas.microsoft.com/office/drawing/2016/ink" xmlns:am3d="http://schemas.microsoft.com/office/drawing/2017/model3d" xmlns:o="urn:schemas-microsoft-com:office:office" xmlns:r="http://schemas.openxmlformats.org/officeDocument/2006/relationships" xmlns:m="http://schemas.openxmlformats.org/officeDocument/2006/math" xmlns:v="urn:schemas-microsoft-com:vml" xmlns:wp14="http://schemas.microsoft.com/office/word/2010/wordprocessingDrawing" xmlns:wp="http://schemas.openxmlformats.org/drawingml/2006/wordprocessingDrawing" xmlns:w10="urn:schemas-microsoft-com:office:word" xmlns:w="http://schemas.openxmlformats.org/wordprocessingml/2006/main" xmlns:w14="http://schemas.microsoft.com/office/word/2010/wordml" xmlns:w15="http://schemas.microsoft.com/office/word/2012/wordml" xmlns:w16cid="http://schemas.microsoft.com/office/word/2016/wordml/cid" xmlns:w16se="http://schemas.microsoft.com/office/word/2015/wordml/symex" xmlns:wpg="http://schemas.microsoft.com/office/word/2010/wordprocessingGroup" xmlns:wpi="http://schemas.microsoft.com/office/word/2010/wordprocessingInk" xmlns:wne="http://schemas.microsoft.com/office/word/2006/wordml" xmlns:wps="http://schemas.microsoft.com/office/word/2010/wordprocessingShape" mc:Ignorable="w14 w15 w16se w16cid wp14">
+<w:endnotes xmlns:wpc="http://schemas.microsoft.com/office/word/2010/wordprocessingCanvas" xmlns:cx="http://schemas.microsoft.com/office/drawing/2014/chartex" xmlns:cx1="http://schemas.microsoft.com/office/drawing/2015/9/8/chartex" xmlns:mc="http://schemas.openxmlformats.org/markup-compatibility/2006" xmlns:o="urn:schemas-microsoft-com:office:office" xmlns:r="http://schemas.openxmlformats.org/officeDocument/2006/relationships" xmlns:m="http://schemas.openxmlformats.org/officeDocument/2006/math" xmlns:v="urn:schemas-microsoft-com:vml" xmlns:wp14="http://schemas.microsoft.com/office/word/2010/wordprocessingDrawing" xmlns:wp="http://schemas.openxmlformats.org/drawingml/2006/wordprocessingDrawing" xmlns:w10="urn:schemas-microsoft-com:office:word" xmlns:w="http://schemas.openxmlformats.org/wordprocessingml/2006/main" xmlns:w14="http://schemas.microsoft.com/office/word/2010/wordml" xmlns:w15="http://schemas.microsoft.com/office/word/2012/wordml" xmlns:w16se="http://schemas.microsoft.com/office/word/2015/wordml/symex" xmlns:wpg="http://schemas.microsoft.com/office/word/2010/wordprocessingGroup" xmlns:wpi="http://schemas.microsoft.com/office/word/2010/wordprocessingInk" xmlns:wne="http://schemas.microsoft.com/office/word/2006/wordml" xmlns:wps="http://schemas.microsoft.com/office/word/2010/wordprocessingShape" mc:Ignorable="w14 w15 w16se wp14">
   <w:endnote w:type="separator" w:id="-1">
     <w:p>
       <w:pPr>
@@ -1641,7 +2319,7 @@
 </file>
 
 <file path=word/footnotes.xml><?xml version="1.0" encoding="utf-8"?>
-<w:footnotes xmlns:wpc="http://schemas.microsoft.com/office/word/2010/wordprocessingCanvas" xmlns:cx="http://schemas.microsoft.com/office/drawing/2014/chartex" xmlns:cx1="http://schemas.microsoft.com/office/drawing/2015/9/8/chartex" xmlns:cx2="http://schemas.microsoft.com/office/drawing/2015/10/21/chartex" xmlns:cx3="http://schemas.microsoft.com/office/drawing/2016/5/9/chartex" xmlns:cx4="http://schemas.microsoft.com/office/drawing/2016/5/10/chartex" xmlns:cx5="http://schemas.microsoft.com/office/drawing/2016/5/11/chartex" xmlns:cx6="http://schemas.microsoft.com/office/drawing/2016/5/12/chartex" xmlns:cx7="http://schemas.microsoft.com/office/drawing/2016/5/13/chartex" xmlns:cx8="http://schemas.microsoft.com/office/drawing/2016/5/14/chartex" xmlns:mc="http://schemas.openxmlformats.org/markup-compatibility/2006" xmlns:aink="http://schemas.microsoft.com/office/drawing/2016/ink" xmlns:am3d="http://schemas.microsoft.com/office/drawing/2017/model3d" xmlns:o="urn:schemas-microsoft-com:office:office" xmlns:r="http://schemas.openxmlformats.org/officeDocument/2006/relationships" xmlns:m="http://schemas.openxmlformats.org/officeDocument/2006/math" xmlns:v="urn:schemas-microsoft-com:vml" xmlns:wp14="http://schemas.microsoft.com/office/word/2010/wordprocessingDrawing" xmlns:wp="http://schemas.openxmlformats.org/drawingml/2006/wordprocessingDrawing" xmlns:w10="urn:schemas-microsoft-com:office:word" xmlns:w="http://schemas.openxmlformats.org/wordprocessingml/2006/main" xmlns:w14="http://schemas.microsoft.com/office/word/2010/wordml" xmlns:w15="http://schemas.microsoft.com/office/word/2012/wordml" xmlns:w16cid="http://schemas.microsoft.com/office/word/2016/wordml/cid" xmlns:w16se="http://schemas.microsoft.com/office/word/2015/wordml/symex" xmlns:wpg="http://schemas.microsoft.com/office/word/2010/wordprocessingGroup" xmlns:wpi="http://schemas.microsoft.com/office/word/2010/wordprocessingInk" xmlns:wne="http://schemas.microsoft.com/office/word/2006/wordml" xmlns:wps="http://schemas.microsoft.com/office/word/2010/wordprocessingShape" mc:Ignorable="w14 w15 w16se w16cid wp14">
+<w:footnotes xmlns:wpc="http://schemas.microsoft.com/office/word/2010/wordprocessingCanvas" xmlns:cx="http://schemas.microsoft.com/office/drawing/2014/chartex" xmlns:cx1="http://schemas.microsoft.com/office/drawing/2015/9/8/chartex" xmlns:mc="http://schemas.openxmlformats.org/markup-compatibility/2006" xmlns:o="urn:schemas-microsoft-com:office:office" xmlns:r="http://schemas.openxmlformats.org/officeDocument/2006/relationships" xmlns:m="http://schemas.openxmlformats.org/officeDocument/2006/math" xmlns:v="urn:schemas-microsoft-com:vml" xmlns:wp14="http://schemas.microsoft.com/office/word/2010/wordprocessingDrawing" xmlns:wp="http://schemas.openxmlformats.org/drawingml/2006/wordprocessingDrawing" xmlns:w10="urn:schemas-microsoft-com:office:word" xmlns:w="http://schemas.openxmlformats.org/wordprocessingml/2006/main" xmlns:w14="http://schemas.microsoft.com/office/word/2010/wordml" xmlns:w15="http://schemas.microsoft.com/office/word/2012/wordml" xmlns:w16se="http://schemas.microsoft.com/office/word/2015/wordml/symex" xmlns:wpg="http://schemas.microsoft.com/office/word/2010/wordprocessingGroup" xmlns:wpi="http://schemas.microsoft.com/office/word/2010/wordprocessingInk" xmlns:wne="http://schemas.microsoft.com/office/word/2006/wordml" xmlns:wps="http://schemas.microsoft.com/office/word/2010/wordprocessingShape" mc:Ignorable="w14 w15 w16se wp14">
   <w:footnote w:type="separator" w:id="-1">
     <w:p>
       <w:pPr>
@@ -1666,7 +2344,7 @@
 </file>
 
 <file path=word/header1.xml><?xml version="1.0" encoding="utf-8"?>
-<w:hdr xmlns:wpc="http://schemas.microsoft.com/office/word/2010/wordprocessingCanvas" xmlns:cx="http://schemas.microsoft.com/office/drawing/2014/chartex" xmlns:cx1="http://schemas.microsoft.com/office/drawing/2015/9/8/chartex" xmlns:cx2="http://schemas.microsoft.com/office/drawing/2015/10/21/chartex" xmlns:cx3="http://schemas.microsoft.com/office/drawing/2016/5/9/chartex" xmlns:cx4="http://schemas.microsoft.com/office/drawing/2016/5/10/chartex" xmlns:cx5="http://schemas.microsoft.com/office/drawing/2016/5/11/chartex" xmlns:cx6="http://schemas.microsoft.com/office/drawing/2016/5/12/chartex" xmlns:cx7="http://schemas.microsoft.com/office/drawing/2016/5/13/chartex" xmlns:cx8="http://schemas.microsoft.com/office/drawing/2016/5/14/chartex" xmlns:mc="http://schemas.openxmlformats.org/markup-compatibility/2006" xmlns:aink="http://schemas.microsoft.com/office/drawing/2016/ink" xmlns:am3d="http://schemas.microsoft.com/office/drawing/2017/model3d" xmlns:o="urn:schemas-microsoft-com:office:office" xmlns:r="http://schemas.openxmlformats.org/officeDocument/2006/relationships" xmlns:m="http://schemas.openxmlformats.org/officeDocument/2006/math" xmlns:v="urn:schemas-microsoft-com:vml" xmlns:wp14="http://schemas.microsoft.com/office/word/2010/wordprocessingDrawing" xmlns:wp="http://schemas.openxmlformats.org/drawingml/2006/wordprocessingDrawing" xmlns:w10="urn:schemas-microsoft-com:office:word" xmlns:w="http://schemas.openxmlformats.org/wordprocessingml/2006/main" xmlns:w14="http://schemas.microsoft.com/office/word/2010/wordml" xmlns:w15="http://schemas.microsoft.com/office/word/2012/wordml" xmlns:w16cid="http://schemas.microsoft.com/office/word/2016/wordml/cid" xmlns:w16se="http://schemas.microsoft.com/office/word/2015/wordml/symex" xmlns:wpg="http://schemas.microsoft.com/office/word/2010/wordprocessingGroup" xmlns:wpi="http://schemas.microsoft.com/office/word/2010/wordprocessingInk" xmlns:wne="http://schemas.microsoft.com/office/word/2006/wordml" xmlns:wps="http://schemas.microsoft.com/office/word/2010/wordprocessingShape" mc:Ignorable="w14 w15 w16se w16cid wp14">
+<w:hdr xmlns:wpc="http://schemas.microsoft.com/office/word/2010/wordprocessingCanvas" xmlns:cx="http://schemas.microsoft.com/office/drawing/2014/chartex" xmlns:cx1="http://schemas.microsoft.com/office/drawing/2015/9/8/chartex" xmlns:mc="http://schemas.openxmlformats.org/markup-compatibility/2006" xmlns:o="urn:schemas-microsoft-com:office:office" xmlns:r="http://schemas.openxmlformats.org/officeDocument/2006/relationships" xmlns:m="http://schemas.openxmlformats.org/officeDocument/2006/math" xmlns:v="urn:schemas-microsoft-com:vml" xmlns:wp14="http://schemas.microsoft.com/office/word/2010/wordprocessingDrawing" xmlns:wp="http://schemas.openxmlformats.org/drawingml/2006/wordprocessingDrawing" xmlns:w10="urn:schemas-microsoft-com:office:word" xmlns:w="http://schemas.openxmlformats.org/wordprocessingml/2006/main" xmlns:w14="http://schemas.microsoft.com/office/word/2010/wordml" xmlns:w15="http://schemas.microsoft.com/office/word/2012/wordml" xmlns:w16se="http://schemas.microsoft.com/office/word/2015/wordml/symex" xmlns:wpg="http://schemas.microsoft.com/office/word/2010/wordprocessingGroup" xmlns:wpi="http://schemas.microsoft.com/office/word/2010/wordprocessingInk" xmlns:wne="http://schemas.microsoft.com/office/word/2006/wordml" xmlns:wps="http://schemas.microsoft.com/office/word/2010/wordprocessingShape" mc:Ignorable="w14 w15 w16se wp14">
   <w:p>
     <w:pPr>
       <w:pStyle w:val="Header"/>
@@ -1688,8 +2366,210 @@
 </file>
 
 <file path=word/numbering.xml><?xml version="1.0" encoding="utf-8"?>
-<w:numbering xmlns:wpc="http://schemas.microsoft.com/office/word/2010/wordprocessingCanvas" xmlns:cx="http://schemas.microsoft.com/office/drawing/2014/chartex" xmlns:cx1="http://schemas.microsoft.com/office/drawing/2015/9/8/chartex" xmlns:cx2="http://schemas.microsoft.com/office/drawing/2015/10/21/chartex" xmlns:cx3="http://schemas.microsoft.com/office/drawing/2016/5/9/chartex" xmlns:cx4="http://schemas.microsoft.com/office/drawing/2016/5/10/chartex" xmlns:cx5="http://schemas.microsoft.com/office/drawing/2016/5/11/chartex" xmlns:cx6="http://schemas.microsoft.com/office/drawing/2016/5/12/chartex" xmlns:cx7="http://schemas.microsoft.com/office/drawing/2016/5/13/chartex" xmlns:cx8="http://schemas.microsoft.com/office/drawing/2016/5/14/chartex" xmlns:mc="http://schemas.openxmlformats.org/markup-compatibility/2006" xmlns:aink="http://schemas.microsoft.com/office/drawing/2016/ink" xmlns:am3d="http://schemas.microsoft.com/office/drawing/2017/model3d" xmlns:o="urn:schemas-microsoft-com:office:office" xmlns:r="http://schemas.openxmlformats.org/officeDocument/2006/relationships" xmlns:m="http://schemas.openxmlformats.org/officeDocument/2006/math" xmlns:v="urn:schemas-microsoft-com:vml" xmlns:wp14="http://schemas.microsoft.com/office/word/2010/wordprocessingDrawing" xmlns:wp="http://schemas.openxmlformats.org/drawingml/2006/wordprocessingDrawing" xmlns:w10="urn:schemas-microsoft-com:office:word" xmlns:w="http://schemas.openxmlformats.org/wordprocessingml/2006/main" xmlns:w14="http://schemas.microsoft.com/office/word/2010/wordml" xmlns:w15="http://schemas.microsoft.com/office/word/2012/wordml" xmlns:w16cid="http://schemas.microsoft.com/office/word/2016/wordml/cid" xmlns:w16se="http://schemas.microsoft.com/office/word/2015/wordml/symex" xmlns:wpg="http://schemas.microsoft.com/office/word/2010/wordprocessingGroup" xmlns:wpi="http://schemas.microsoft.com/office/word/2010/wordprocessingInk" xmlns:wne="http://schemas.microsoft.com/office/word/2006/wordml" xmlns:wps="http://schemas.microsoft.com/office/word/2010/wordprocessingShape" mc:Ignorable="w14 w15 w16se w16cid wp14">
+<w:numbering xmlns:wpc="http://schemas.microsoft.com/office/word/2010/wordprocessingCanvas" xmlns:cx="http://schemas.microsoft.com/office/drawing/2014/chartex" xmlns:cx1="http://schemas.microsoft.com/office/drawing/2015/9/8/chartex" xmlns:mc="http://schemas.openxmlformats.org/markup-compatibility/2006" xmlns:o="urn:schemas-microsoft-com:office:office" xmlns:r="http://schemas.openxmlformats.org/officeDocument/2006/relationships" xmlns:m="http://schemas.openxmlformats.org/officeDocument/2006/math" xmlns:v="urn:schemas-microsoft-com:vml" xmlns:wp14="http://schemas.microsoft.com/office/word/2010/wordprocessingDrawing" xmlns:wp="http://schemas.openxmlformats.org/drawingml/2006/wordprocessingDrawing" xmlns:w10="urn:schemas-microsoft-com:office:word" xmlns:w="http://schemas.openxmlformats.org/wordprocessingml/2006/main" xmlns:w14="http://schemas.microsoft.com/office/word/2010/wordml" xmlns:w15="http://schemas.microsoft.com/office/word/2012/wordml" xmlns:w16se="http://schemas.microsoft.com/office/word/2015/wordml/symex" xmlns:wpg="http://schemas.microsoft.com/office/word/2010/wordprocessingGroup" xmlns:wpi="http://schemas.microsoft.com/office/word/2010/wordprocessingInk" xmlns:wne="http://schemas.microsoft.com/office/word/2006/wordml" xmlns:wps="http://schemas.microsoft.com/office/word/2010/wordprocessingShape" mc:Ignorable="w14 w15 w16se wp14">
   <w:abstractNum w:abstractNumId="0" w15:restartNumberingAfterBreak="0">
+    <w:nsid w:val="0AA347F5"/>
+    <w:multiLevelType w:val="hybridMultilevel"/>
+    <w:tmpl w:val="6E14914C"/>
+    <w:lvl w:ilvl="0" w:tplc="04090001">
+      <w:start w:val="1"/>
+      <w:numFmt w:val="bullet"/>
+      <w:lvlText w:val=""/>
+      <w:lvlJc w:val="left"/>
+      <w:pPr>
+        <w:ind w:left="720" w:hanging="360"/>
+      </w:pPr>
+      <w:rPr>
+        <w:rFonts w:ascii="Symbol" w:hAnsi="Symbol" w:hint="default"/>
+      </w:rPr>
+    </w:lvl>
+    <w:lvl w:ilvl="1" w:tplc="04090003">
+      <w:start w:val="1"/>
+      <w:numFmt w:val="bullet"/>
+      <w:lvlText w:val="o"/>
+      <w:lvlJc w:val="left"/>
+      <w:pPr>
+        <w:ind w:left="1440" w:hanging="360"/>
+      </w:pPr>
+      <w:rPr>
+        <w:rFonts w:ascii="Courier New" w:hAnsi="Courier New" w:cs="Courier New" w:hint="default"/>
+      </w:rPr>
+    </w:lvl>
+    <w:lvl w:ilvl="2" w:tplc="04090005">
+      <w:start w:val="1"/>
+      <w:numFmt w:val="bullet"/>
+      <w:lvlText w:val=""/>
+      <w:lvlJc w:val="left"/>
+      <w:pPr>
+        <w:ind w:left="2160" w:hanging="360"/>
+      </w:pPr>
+      <w:rPr>
+        <w:rFonts w:ascii="Wingdings" w:hAnsi="Wingdings" w:hint="default"/>
+      </w:rPr>
+    </w:lvl>
+    <w:lvl w:ilvl="3" w:tplc="04090001" w:tentative="1">
+      <w:start w:val="1"/>
+      <w:numFmt w:val="bullet"/>
+      <w:lvlText w:val=""/>
+      <w:lvlJc w:val="left"/>
+      <w:pPr>
+        <w:ind w:left="2880" w:hanging="360"/>
+      </w:pPr>
+      <w:rPr>
+        <w:rFonts w:ascii="Symbol" w:hAnsi="Symbol" w:hint="default"/>
+      </w:rPr>
+    </w:lvl>
+    <w:lvl w:ilvl="4" w:tplc="04090003" w:tentative="1">
+      <w:start w:val="1"/>
+      <w:numFmt w:val="bullet"/>
+      <w:lvlText w:val="o"/>
+      <w:lvlJc w:val="left"/>
+      <w:pPr>
+        <w:ind w:left="3600" w:hanging="360"/>
+      </w:pPr>
+      <w:rPr>
+        <w:rFonts w:ascii="Courier New" w:hAnsi="Courier New" w:cs="Courier New" w:hint="default"/>
+      </w:rPr>
+    </w:lvl>
+    <w:lvl w:ilvl="5" w:tplc="04090005" w:tentative="1">
+      <w:start w:val="1"/>
+      <w:numFmt w:val="bullet"/>
+      <w:lvlText w:val=""/>
+      <w:lvlJc w:val="left"/>
+      <w:pPr>
+        <w:ind w:left="4320" w:hanging="360"/>
+      </w:pPr>
+      <w:rPr>
+        <w:rFonts w:ascii="Wingdings" w:hAnsi="Wingdings" w:hint="default"/>
+      </w:rPr>
+    </w:lvl>
+    <w:lvl w:ilvl="6" w:tplc="04090001" w:tentative="1">
+      <w:start w:val="1"/>
+      <w:numFmt w:val="bullet"/>
+      <w:lvlText w:val=""/>
+      <w:lvlJc w:val="left"/>
+      <w:pPr>
+        <w:ind w:left="5040" w:hanging="360"/>
+      </w:pPr>
+      <w:rPr>
+        <w:rFonts w:ascii="Symbol" w:hAnsi="Symbol" w:hint="default"/>
+      </w:rPr>
+    </w:lvl>
+    <w:lvl w:ilvl="7" w:tplc="04090003" w:tentative="1">
+      <w:start w:val="1"/>
+      <w:numFmt w:val="bullet"/>
+      <w:lvlText w:val="o"/>
+      <w:lvlJc w:val="left"/>
+      <w:pPr>
+        <w:ind w:left="5760" w:hanging="360"/>
+      </w:pPr>
+      <w:rPr>
+        <w:rFonts w:ascii="Courier New" w:hAnsi="Courier New" w:cs="Courier New" w:hint="default"/>
+      </w:rPr>
+    </w:lvl>
+    <w:lvl w:ilvl="8" w:tplc="04090005" w:tentative="1">
+      <w:start w:val="1"/>
+      <w:numFmt w:val="bullet"/>
+      <w:lvlText w:val=""/>
+      <w:lvlJc w:val="left"/>
+      <w:pPr>
+        <w:ind w:left="6480" w:hanging="360"/>
+      </w:pPr>
+      <w:rPr>
+        <w:rFonts w:ascii="Wingdings" w:hAnsi="Wingdings" w:hint="default"/>
+      </w:rPr>
+    </w:lvl>
+  </w:abstractNum>
+  <w:abstractNum w:abstractNumId="1" w15:restartNumberingAfterBreak="0">
+    <w:nsid w:val="0ACF581D"/>
+    <w:multiLevelType w:val="hybridMultilevel"/>
+    <w:tmpl w:val="82D25782"/>
+    <w:lvl w:ilvl="0" w:tplc="0409000F">
+      <w:start w:val="1"/>
+      <w:numFmt w:val="decimal"/>
+      <w:lvlText w:val="%1."/>
+      <w:lvlJc w:val="left"/>
+      <w:pPr>
+        <w:ind w:left="720" w:hanging="360"/>
+      </w:pPr>
+      <w:rPr>
+        <w:rFonts w:hint="default"/>
+      </w:rPr>
+    </w:lvl>
+    <w:lvl w:ilvl="1" w:tplc="04090019">
+      <w:start w:val="1"/>
+      <w:numFmt w:val="lowerLetter"/>
+      <w:lvlText w:val="%2."/>
+      <w:lvlJc w:val="left"/>
+      <w:pPr>
+        <w:ind w:left="1440" w:hanging="360"/>
+      </w:pPr>
+    </w:lvl>
+    <w:lvl w:ilvl="2" w:tplc="0409001B" w:tentative="1">
+      <w:start w:val="1"/>
+      <w:numFmt w:val="lowerRoman"/>
+      <w:lvlText w:val="%3."/>
+      <w:lvlJc w:val="right"/>
+      <w:pPr>
+        <w:ind w:left="2160" w:hanging="180"/>
+      </w:pPr>
+    </w:lvl>
+    <w:lvl w:ilvl="3" w:tplc="0409000F" w:tentative="1">
+      <w:start w:val="1"/>
+      <w:numFmt w:val="decimal"/>
+      <w:lvlText w:val="%4."/>
+      <w:lvlJc w:val="left"/>
+      <w:pPr>
+        <w:ind w:left="2880" w:hanging="360"/>
+      </w:pPr>
+    </w:lvl>
+    <w:lvl w:ilvl="4" w:tplc="04090019" w:tentative="1">
+      <w:start w:val="1"/>
+      <w:numFmt w:val="lowerLetter"/>
+      <w:lvlText w:val="%5."/>
+      <w:lvlJc w:val="left"/>
+      <w:pPr>
+        <w:ind w:left="3600" w:hanging="360"/>
+      </w:pPr>
+    </w:lvl>
+    <w:lvl w:ilvl="5" w:tplc="0409001B" w:tentative="1">
+      <w:start w:val="1"/>
+      <w:numFmt w:val="lowerRoman"/>
+      <w:lvlText w:val="%6."/>
+      <w:lvlJc w:val="right"/>
+      <w:pPr>
+        <w:ind w:left="4320" w:hanging="180"/>
+      </w:pPr>
+    </w:lvl>
+    <w:lvl w:ilvl="6" w:tplc="0409000F" w:tentative="1">
+      <w:start w:val="1"/>
+      <w:numFmt w:val="decimal"/>
+      <w:lvlText w:val="%7."/>
+      <w:lvlJc w:val="left"/>
+      <w:pPr>
+        <w:ind w:left="5040" w:hanging="360"/>
+      </w:pPr>
+    </w:lvl>
+    <w:lvl w:ilvl="7" w:tplc="04090019" w:tentative="1">
+      <w:start w:val="1"/>
+      <w:numFmt w:val="lowerLetter"/>
+      <w:lvlText w:val="%8."/>
+      <w:lvlJc w:val="left"/>
+      <w:pPr>
+        <w:ind w:left="5760" w:hanging="360"/>
+      </w:pPr>
+    </w:lvl>
+    <w:lvl w:ilvl="8" w:tplc="0409001B" w:tentative="1">
+      <w:start w:val="1"/>
+      <w:numFmt w:val="lowerRoman"/>
+      <w:lvlText w:val="%9."/>
+      <w:lvlJc w:val="right"/>
+      <w:pPr>
+        <w:ind w:left="6480" w:hanging="180"/>
+      </w:pPr>
+    </w:lvl>
+  </w:abstractNum>
+  <w:abstractNum w:abstractNumId="2" w15:restartNumberingAfterBreak="0">
     <w:nsid w:val="0E312678"/>
     <w:multiLevelType w:val="hybridMultilevel"/>
     <w:tmpl w:val="E6B8A026"/>
@@ -1802,7 +2682,7 @@
       </w:rPr>
     </w:lvl>
   </w:abstractNum>
-  <w:abstractNum w:abstractNumId="1" w15:restartNumberingAfterBreak="0">
+  <w:abstractNum w:abstractNumId="3" w15:restartNumberingAfterBreak="0">
     <w:nsid w:val="0F666718"/>
     <w:multiLevelType w:val="hybridMultilevel"/>
     <w:tmpl w:val="B9522478"/>
@@ -1915,7 +2795,7 @@
       </w:rPr>
     </w:lvl>
   </w:abstractNum>
-  <w:abstractNum w:abstractNumId="2" w15:restartNumberingAfterBreak="0">
+  <w:abstractNum w:abstractNumId="4" w15:restartNumberingAfterBreak="0">
     <w:nsid w:val="21323A62"/>
     <w:multiLevelType w:val="hybridMultilevel"/>
     <w:tmpl w:val="26889886"/>
@@ -2028,7 +2908,7 @@
       </w:rPr>
     </w:lvl>
   </w:abstractNum>
-  <w:abstractNum w:abstractNumId="3" w15:restartNumberingAfterBreak="0">
+  <w:abstractNum w:abstractNumId="5" w15:restartNumberingAfterBreak="0">
     <w:nsid w:val="25BD7143"/>
     <w:multiLevelType w:val="hybridMultilevel"/>
     <w:tmpl w:val="AB7A1BAC"/>
@@ -2141,7 +3021,7 @@
       </w:rPr>
     </w:lvl>
   </w:abstractNum>
-  <w:abstractNum w:abstractNumId="4" w15:restartNumberingAfterBreak="0">
+  <w:abstractNum w:abstractNumId="6" w15:restartNumberingAfterBreak="0">
     <w:nsid w:val="2B8F4DE1"/>
     <w:multiLevelType w:val="hybridMultilevel"/>
     <w:tmpl w:val="C9B23EBE"/>
@@ -2254,7 +3134,7 @@
       </w:rPr>
     </w:lvl>
   </w:abstractNum>
-  <w:abstractNum w:abstractNumId="5" w15:restartNumberingAfterBreak="0">
+  <w:abstractNum w:abstractNumId="7" w15:restartNumberingAfterBreak="0">
     <w:nsid w:val="2CFB497A"/>
     <w:multiLevelType w:val="hybridMultilevel"/>
     <w:tmpl w:val="389AC3B6"/>
@@ -2367,7 +3247,7 @@
       </w:rPr>
     </w:lvl>
   </w:abstractNum>
-  <w:abstractNum w:abstractNumId="6" w15:restartNumberingAfterBreak="0">
+  <w:abstractNum w:abstractNumId="8" w15:restartNumberingAfterBreak="0">
     <w:nsid w:val="33532CEF"/>
     <w:multiLevelType w:val="hybridMultilevel"/>
     <w:tmpl w:val="1ED40568"/>
@@ -2480,7 +3360,7 @@
       </w:rPr>
     </w:lvl>
   </w:abstractNum>
-  <w:abstractNum w:abstractNumId="7" w15:restartNumberingAfterBreak="0">
+  <w:abstractNum w:abstractNumId="9" w15:restartNumberingAfterBreak="0">
     <w:nsid w:val="433055B6"/>
     <w:multiLevelType w:val="hybridMultilevel"/>
     <w:tmpl w:val="B7E41BB4"/>
@@ -2593,7 +3473,7 @@
       </w:rPr>
     </w:lvl>
   </w:abstractNum>
-  <w:abstractNum w:abstractNumId="8" w15:restartNumberingAfterBreak="0">
+  <w:abstractNum w:abstractNumId="10" w15:restartNumberingAfterBreak="0">
     <w:nsid w:val="78884AD1"/>
     <w:multiLevelType w:val="hybridMultilevel"/>
     <w:tmpl w:val="FDD0DAEE"/>
@@ -2706,7 +3586,7 @@
       </w:rPr>
     </w:lvl>
   </w:abstractNum>
-  <w:abstractNum w:abstractNumId="9" w15:restartNumberingAfterBreak="0">
+  <w:abstractNum w:abstractNumId="11" w15:restartNumberingAfterBreak="0">
     <w:nsid w:val="7CF220BD"/>
     <w:multiLevelType w:val="hybridMultilevel"/>
     <w:tmpl w:val="53A2D77C"/>
@@ -2819,7 +3699,7 @@
       </w:rPr>
     </w:lvl>
   </w:abstractNum>
-  <w:abstractNum w:abstractNumId="10" w15:restartNumberingAfterBreak="0">
+  <w:abstractNum w:abstractNumId="12" w15:restartNumberingAfterBreak="0">
     <w:nsid w:val="7F3B4279"/>
     <w:multiLevelType w:val="hybridMultilevel"/>
     <w:tmpl w:val="9F88D42A"/>
@@ -2933,43 +3813,49 @@
     </w:lvl>
   </w:abstractNum>
   <w:num w:numId="1">
+    <w:abstractNumId w:val="8"/>
+  </w:num>
+  <w:num w:numId="2">
+    <w:abstractNumId w:val="7"/>
+  </w:num>
+  <w:num w:numId="3">
+    <w:abstractNumId w:val="4"/>
+  </w:num>
+  <w:num w:numId="4">
+    <w:abstractNumId w:val="12"/>
+  </w:num>
+  <w:num w:numId="5">
+    <w:abstractNumId w:val="2"/>
+  </w:num>
+  <w:num w:numId="6">
+    <w:abstractNumId w:val="9"/>
+  </w:num>
+  <w:num w:numId="7">
+    <w:abstractNumId w:val="10"/>
+  </w:num>
+  <w:num w:numId="8">
+    <w:abstractNumId w:val="11"/>
+  </w:num>
+  <w:num w:numId="9">
     <w:abstractNumId w:val="6"/>
   </w:num>
-  <w:num w:numId="2">
+  <w:num w:numId="10">
     <w:abstractNumId w:val="5"/>
   </w:num>
-  <w:num w:numId="3">
-    <w:abstractNumId w:val="2"/>
+  <w:num w:numId="11">
+    <w:abstractNumId w:val="3"/>
   </w:num>
-  <w:num w:numId="4">
-    <w:abstractNumId w:val="10"/>
-  </w:num>
-  <w:num w:numId="5">
+  <w:num w:numId="12">
     <w:abstractNumId w:val="0"/>
   </w:num>
-  <w:num w:numId="6">
-    <w:abstractNumId w:val="7"/>
-  </w:num>
-  <w:num w:numId="7">
-    <w:abstractNumId w:val="8"/>
-  </w:num>
-  <w:num w:numId="8">
-    <w:abstractNumId w:val="9"/>
-  </w:num>
-  <w:num w:numId="9">
-    <w:abstractNumId w:val="4"/>
-  </w:num>
-  <w:num w:numId="10">
-    <w:abstractNumId w:val="3"/>
-  </w:num>
-  <w:num w:numId="11">
+  <w:num w:numId="13">
     <w:abstractNumId w:val="1"/>
   </w:num>
 </w:numbering>
 </file>
 
 <file path=word/styles.xml><?xml version="1.0" encoding="utf-8"?>
-<w:styles xmlns:mc="http://schemas.openxmlformats.org/markup-compatibility/2006" xmlns:r="http://schemas.openxmlformats.org/officeDocument/2006/relationships" xmlns:w="http://schemas.openxmlformats.org/wordprocessingml/2006/main" xmlns:w14="http://schemas.microsoft.com/office/word/2010/wordml" xmlns:w15="http://schemas.microsoft.com/office/word/2012/wordml" xmlns:w16cid="http://schemas.microsoft.com/office/word/2016/wordml/cid" xmlns:w16se="http://schemas.microsoft.com/office/word/2015/wordml/symex" mc:Ignorable="w14 w15 w16se w16cid">
+<w:styles xmlns:mc="http://schemas.openxmlformats.org/markup-compatibility/2006" xmlns:r="http://schemas.openxmlformats.org/officeDocument/2006/relationships" xmlns:w="http://schemas.openxmlformats.org/wordprocessingml/2006/main" xmlns:w14="http://schemas.microsoft.com/office/word/2010/wordml" xmlns:w15="http://schemas.microsoft.com/office/word/2012/wordml" xmlns:w16se="http://schemas.microsoft.com/office/word/2015/wordml/symex" mc:Ignorable="w14 w15 w16se">
   <w:docDefaults>
     <w:rPrDefault>
       <w:rPr>
@@ -2985,7 +3871,7 @@
       </w:pPr>
     </w:pPrDefault>
   </w:docDefaults>
-  <w:latentStyles w:defLockedState="0" w:defUIPriority="99" w:defSemiHidden="0" w:defUnhideWhenUsed="0" w:defQFormat="0" w:count="375">
+  <w:latentStyles w:defLockedState="0" w:defUIPriority="99" w:defSemiHidden="0" w:defUnhideWhenUsed="0" w:defQFormat="0" w:count="371">
     <w:lsdException w:name="Normal" w:uiPriority="0" w:qFormat="1"/>
     <w:lsdException w:name="heading 1" w:uiPriority="9" w:qFormat="1"/>
     <w:lsdException w:name="heading 2" w:semiHidden="1" w:uiPriority="9" w:unhideWhenUsed="1" w:qFormat="1"/>
@@ -3357,10 +4243,6 @@
     <w:lsdException w:name="List Table 5 Dark Accent 6" w:uiPriority="50"/>
     <w:lsdException w:name="List Table 6 Colorful Accent 6" w:uiPriority="51"/>
     <w:lsdException w:name="List Table 7 Colorful Accent 6" w:uiPriority="52"/>
-    <w:lsdException w:name="Mention" w:semiHidden="1" w:unhideWhenUsed="1"/>
-    <w:lsdException w:name="Smart Hyperlink" w:semiHidden="1" w:unhideWhenUsed="1"/>
-    <w:lsdException w:name="Hashtag" w:semiHidden="1" w:unhideWhenUsed="1"/>
-    <w:lsdException w:name="Unresolved Mention" w:semiHidden="1" w:unhideWhenUsed="1"/>
   </w:latentStyles>
   <w:style w:type="paragraph" w:default="1" w:styleId="Normal">
     <w:name w:val="Normal"/>
@@ -3471,7 +4353,7 @@
       <w:u w:val="single"/>
     </w:rPr>
   </w:style>
-  <w:style w:type="character" w:styleId="UnresolvedMention">
+  <w:style w:type="character" w:customStyle="1" w:styleId="UnresolvedMention">
     <w:name w:val="Unresolved Mention"/>
     <w:basedOn w:val="DefaultParagraphFont"/>
     <w:uiPriority w:val="99"/>

</xml_diff>

<commit_message>
Latest commit, end of Spring 2018
</commit_message>
<xml_diff>
--- a/Knowledge Database/AI & ML Study Plan.docx
+++ b/Knowledge Database/AI & ML Study Plan.docx
@@ -804,24 +804,23 @@
           <w:sz w:val="28"/>
         </w:rPr>
       </w:pPr>
-      <w:bookmarkStart w:id="0" w:name="_GoBack"/>
-      <w:bookmarkEnd w:id="0"/>
-    </w:p>
-    <w:p>
-      <w:pPr>
-        <w:spacing w:after="0"/>
-        <w:rPr>
-          <w:rFonts w:ascii="Times New Roman" w:hAnsi="Times New Roman" w:cs="Times New Roman"/>
-          <w:b/>
-          <w:sz w:val="28"/>
-        </w:rPr>
-      </w:pPr>
-      <w:r>
-        <w:rPr>
-          <w:rFonts w:ascii="Times New Roman" w:hAnsi="Times New Roman" w:cs="Times New Roman"/>
-          <w:b/>
-          <w:sz w:val="28"/>
-        </w:rPr>
+    </w:p>
+    <w:p>
+      <w:pPr>
+        <w:spacing w:after="0"/>
+        <w:rPr>
+          <w:rFonts w:ascii="Times New Roman" w:hAnsi="Times New Roman" w:cs="Times New Roman"/>
+          <w:b/>
+          <w:sz w:val="28"/>
+        </w:rPr>
+      </w:pPr>
+      <w:r>
+        <w:rPr>
+          <w:rFonts w:ascii="Times New Roman" w:hAnsi="Times New Roman" w:cs="Times New Roman"/>
+          <w:b/>
+          <w:sz w:val="28"/>
+        </w:rPr>
+        <w:lastRenderedPageBreak/>
         <w:t>Bayesian Learning</w:t>
       </w:r>
     </w:p>
@@ -843,7 +842,6 @@
           <w:rFonts w:ascii="Times New Roman" w:hAnsi="Times New Roman" w:cs="Times New Roman"/>
           <w:sz w:val="24"/>
         </w:rPr>
-        <w:lastRenderedPageBreak/>
         <w:t>ML Book Chapter 6</w:t>
       </w:r>
       <w:r>
@@ -1564,6 +1562,1151 @@
           <w:sz w:val="28"/>
         </w:rPr>
       </w:pPr>
+      <w:bookmarkStart w:id="0" w:name="_GoBack"/>
+      <w:bookmarkEnd w:id="0"/>
+    </w:p>
+    <w:p>
+      <w:pPr>
+        <w:spacing w:after="0"/>
+        <w:rPr>
+          <w:rFonts w:ascii="Times New Roman" w:hAnsi="Times New Roman" w:cs="Times New Roman"/>
+          <w:sz w:val="24"/>
+        </w:rPr>
+      </w:pPr>
+      <w:r>
+        <w:rPr>
+          <w:rFonts w:ascii="Times New Roman" w:hAnsi="Times New Roman" w:cs="Times New Roman"/>
+          <w:sz w:val="24"/>
+        </w:rPr>
+        <w:t>--------------------------------------------- MIDTERM EXAM ----------------------------------------------</w:t>
+      </w:r>
+    </w:p>
+    <w:p>
+      <w:pPr>
+        <w:spacing w:after="0"/>
+        <w:rPr>
+          <w:rFonts w:ascii="Times New Roman" w:hAnsi="Times New Roman" w:cs="Times New Roman"/>
+          <w:b/>
+          <w:sz w:val="28"/>
+        </w:rPr>
+      </w:pPr>
+    </w:p>
+    <w:p>
+      <w:pPr>
+        <w:spacing w:after="0"/>
+        <w:rPr>
+          <w:rFonts w:ascii="Times New Roman" w:hAnsi="Times New Roman" w:cs="Times New Roman"/>
+          <w:b/>
+          <w:sz w:val="26"/>
+          <w:szCs w:val="26"/>
+        </w:rPr>
+      </w:pPr>
+      <w:r>
+        <w:rPr>
+          <w:rFonts w:ascii="Times New Roman" w:hAnsi="Times New Roman" w:cs="Times New Roman"/>
+          <w:b/>
+          <w:sz w:val="26"/>
+          <w:szCs w:val="26"/>
+        </w:rPr>
+        <w:t>K-Means</w:t>
+      </w:r>
+    </w:p>
+    <w:p>
+      <w:pPr>
+        <w:pStyle w:val="ListParagraph"/>
+        <w:numPr>
+          <w:ilvl w:val="0"/>
+          <w:numId w:val="14"/>
+        </w:numPr>
+        <w:spacing w:after="0"/>
+        <w:rPr>
+          <w:rFonts w:ascii="Times New Roman" w:hAnsi="Times New Roman" w:cs="Times New Roman"/>
+          <w:sz w:val="24"/>
+          <w:szCs w:val="26"/>
+        </w:rPr>
+      </w:pPr>
+      <w:proofErr w:type="spellStart"/>
+      <w:r>
+        <w:rPr>
+          <w:rFonts w:ascii="Times New Roman" w:hAnsi="Times New Roman" w:cs="Times New Roman"/>
+          <w:sz w:val="24"/>
+          <w:szCs w:val="26"/>
+        </w:rPr>
+        <w:t>Udacity</w:t>
+      </w:r>
+      <w:proofErr w:type="spellEnd"/>
+      <w:r>
+        <w:rPr>
+          <w:rFonts w:ascii="Times New Roman" w:hAnsi="Times New Roman" w:cs="Times New Roman"/>
+          <w:sz w:val="24"/>
+          <w:szCs w:val="26"/>
+        </w:rPr>
+        <w:t xml:space="preserve"> Lesson 13: UL 2</w:t>
+      </w:r>
+      <w:r>
+        <w:rPr>
+          <w:rFonts w:ascii="Times New Roman" w:hAnsi="Times New Roman" w:cs="Times New Roman"/>
+          <w:sz w:val="24"/>
+          <w:szCs w:val="26"/>
+        </w:rPr>
+        <w:t xml:space="preserve"> - Clustering</w:t>
+      </w:r>
+    </w:p>
+    <w:p>
+      <w:pPr>
+        <w:spacing w:after="0"/>
+        <w:rPr>
+          <w:rFonts w:ascii="Times New Roman" w:hAnsi="Times New Roman" w:cs="Times New Roman"/>
+          <w:b/>
+          <w:sz w:val="26"/>
+          <w:szCs w:val="26"/>
+        </w:rPr>
+      </w:pPr>
+    </w:p>
+    <w:p>
+      <w:pPr>
+        <w:spacing w:after="0"/>
+        <w:rPr>
+          <w:rFonts w:ascii="Times New Roman" w:hAnsi="Times New Roman" w:cs="Times New Roman"/>
+          <w:b/>
+          <w:sz w:val="26"/>
+          <w:szCs w:val="26"/>
+        </w:rPr>
+      </w:pPr>
+    </w:p>
+    <w:p>
+      <w:pPr>
+        <w:spacing w:after="0"/>
+        <w:rPr>
+          <w:rFonts w:ascii="Times New Roman" w:hAnsi="Times New Roman" w:cs="Times New Roman"/>
+          <w:b/>
+          <w:sz w:val="26"/>
+          <w:szCs w:val="26"/>
+        </w:rPr>
+      </w:pPr>
+      <w:r>
+        <w:rPr>
+          <w:rFonts w:ascii="Times New Roman" w:hAnsi="Times New Roman" w:cs="Times New Roman"/>
+          <w:b/>
+          <w:sz w:val="26"/>
+          <w:szCs w:val="26"/>
+        </w:rPr>
+        <w:t>Expected Maximization (EM)</w:t>
+      </w:r>
+    </w:p>
+    <w:p>
+      <w:pPr>
+        <w:pStyle w:val="ListParagraph"/>
+        <w:numPr>
+          <w:ilvl w:val="0"/>
+          <w:numId w:val="14"/>
+        </w:numPr>
+        <w:spacing w:after="0"/>
+        <w:rPr>
+          <w:rFonts w:ascii="Times New Roman" w:hAnsi="Times New Roman" w:cs="Times New Roman"/>
+          <w:sz w:val="24"/>
+          <w:szCs w:val="26"/>
+        </w:rPr>
+      </w:pPr>
+      <w:proofErr w:type="spellStart"/>
+      <w:r>
+        <w:rPr>
+          <w:rFonts w:ascii="Times New Roman" w:hAnsi="Times New Roman" w:cs="Times New Roman"/>
+          <w:sz w:val="24"/>
+          <w:szCs w:val="26"/>
+        </w:rPr>
+        <w:t>Udacity</w:t>
+      </w:r>
+      <w:proofErr w:type="spellEnd"/>
+      <w:r>
+        <w:rPr>
+          <w:rFonts w:ascii="Times New Roman" w:hAnsi="Times New Roman" w:cs="Times New Roman"/>
+          <w:sz w:val="24"/>
+          <w:szCs w:val="26"/>
+        </w:rPr>
+        <w:t xml:space="preserve"> Lesson 13: UL 2</w:t>
+      </w:r>
+      <w:r>
+        <w:rPr>
+          <w:rFonts w:ascii="Times New Roman" w:hAnsi="Times New Roman" w:cs="Times New Roman"/>
+          <w:sz w:val="24"/>
+          <w:szCs w:val="26"/>
+        </w:rPr>
+        <w:t xml:space="preserve"> </w:t>
+      </w:r>
+      <w:r>
+        <w:rPr>
+          <w:rFonts w:ascii="Times New Roman" w:hAnsi="Times New Roman" w:cs="Times New Roman"/>
+          <w:sz w:val="24"/>
+          <w:szCs w:val="26"/>
+        </w:rPr>
+        <w:t>–</w:t>
+      </w:r>
+      <w:r>
+        <w:rPr>
+          <w:rFonts w:ascii="Times New Roman" w:hAnsi="Times New Roman" w:cs="Times New Roman"/>
+          <w:sz w:val="24"/>
+          <w:szCs w:val="26"/>
+        </w:rPr>
+        <w:t xml:space="preserve"> Clustering</w:t>
+      </w:r>
+    </w:p>
+    <w:p>
+      <w:pPr>
+        <w:pStyle w:val="ListParagraph"/>
+        <w:numPr>
+          <w:ilvl w:val="0"/>
+          <w:numId w:val="14"/>
+        </w:numPr>
+        <w:spacing w:after="0"/>
+        <w:rPr>
+          <w:rFonts w:ascii="Times New Roman" w:hAnsi="Times New Roman" w:cs="Times New Roman"/>
+          <w:sz w:val="24"/>
+          <w:szCs w:val="26"/>
+        </w:rPr>
+      </w:pPr>
+      <w:r>
+        <w:rPr>
+          <w:rFonts w:ascii="Times New Roman" w:hAnsi="Times New Roman" w:cs="Times New Roman"/>
+          <w:sz w:val="24"/>
+          <w:szCs w:val="26"/>
+        </w:rPr>
+        <w:t>AI Book Chapter 20.3</w:t>
+      </w:r>
+    </w:p>
+    <w:p>
+      <w:pPr>
+        <w:pStyle w:val="ListParagraph"/>
+        <w:numPr>
+          <w:ilvl w:val="0"/>
+          <w:numId w:val="14"/>
+        </w:numPr>
+        <w:spacing w:after="0"/>
+        <w:rPr>
+          <w:rFonts w:ascii="Times New Roman" w:hAnsi="Times New Roman" w:cs="Times New Roman"/>
+          <w:sz w:val="24"/>
+          <w:szCs w:val="26"/>
+        </w:rPr>
+      </w:pPr>
+      <w:r>
+        <w:rPr>
+          <w:rFonts w:ascii="Times New Roman" w:hAnsi="Times New Roman" w:cs="Times New Roman"/>
+          <w:sz w:val="24"/>
+          <w:szCs w:val="26"/>
+        </w:rPr>
+        <w:t>ML Book Chapter 6.12</w:t>
+      </w:r>
+    </w:p>
+    <w:p>
+      <w:pPr>
+        <w:spacing w:after="0"/>
+        <w:rPr>
+          <w:rFonts w:ascii="Times New Roman" w:hAnsi="Times New Roman" w:cs="Times New Roman"/>
+          <w:b/>
+          <w:sz w:val="26"/>
+          <w:szCs w:val="26"/>
+        </w:rPr>
+      </w:pPr>
+    </w:p>
+    <w:p>
+      <w:pPr>
+        <w:spacing w:after="0"/>
+        <w:rPr>
+          <w:rFonts w:ascii="Times New Roman" w:hAnsi="Times New Roman" w:cs="Times New Roman"/>
+          <w:b/>
+          <w:sz w:val="26"/>
+          <w:szCs w:val="26"/>
+        </w:rPr>
+      </w:pPr>
+      <w:r>
+        <w:rPr>
+          <w:rFonts w:ascii="Times New Roman" w:hAnsi="Times New Roman" w:cs="Times New Roman"/>
+          <w:b/>
+          <w:sz w:val="26"/>
+          <w:szCs w:val="26"/>
+        </w:rPr>
+        <w:t>Principal Component Analysis (PCA) &amp; Independent Component Analysis (ICA)</w:t>
+      </w:r>
+    </w:p>
+    <w:p>
+      <w:pPr>
+        <w:pStyle w:val="ListParagraph"/>
+        <w:numPr>
+          <w:ilvl w:val="0"/>
+          <w:numId w:val="14"/>
+        </w:numPr>
+        <w:spacing w:after="0"/>
+        <w:rPr>
+          <w:rFonts w:ascii="Times New Roman" w:hAnsi="Times New Roman" w:cs="Times New Roman"/>
+          <w:szCs w:val="26"/>
+        </w:rPr>
+      </w:pPr>
+      <w:proofErr w:type="spellStart"/>
+      <w:r>
+        <w:rPr>
+          <w:rFonts w:ascii="Times New Roman" w:hAnsi="Times New Roman" w:cs="Times New Roman"/>
+          <w:sz w:val="24"/>
+          <w:szCs w:val="26"/>
+        </w:rPr>
+        <w:t>Udacity</w:t>
+      </w:r>
+      <w:proofErr w:type="spellEnd"/>
+      <w:r>
+        <w:rPr>
+          <w:rFonts w:ascii="Times New Roman" w:hAnsi="Times New Roman" w:cs="Times New Roman"/>
+          <w:sz w:val="24"/>
+          <w:szCs w:val="26"/>
+        </w:rPr>
+        <w:t xml:space="preserve"> Lesson 14: UL 3</w:t>
+      </w:r>
+      <w:r>
+        <w:rPr>
+          <w:rFonts w:ascii="Times New Roman" w:hAnsi="Times New Roman" w:cs="Times New Roman"/>
+          <w:sz w:val="24"/>
+          <w:szCs w:val="26"/>
+        </w:rPr>
+        <w:t xml:space="preserve"> – Feature Selection</w:t>
+      </w:r>
+    </w:p>
+    <w:p>
+      <w:pPr>
+        <w:pStyle w:val="ListParagraph"/>
+        <w:numPr>
+          <w:ilvl w:val="0"/>
+          <w:numId w:val="14"/>
+        </w:numPr>
+        <w:spacing w:after="0"/>
+        <w:rPr>
+          <w:rFonts w:ascii="Times New Roman" w:hAnsi="Times New Roman" w:cs="Times New Roman"/>
+          <w:sz w:val="26"/>
+          <w:szCs w:val="26"/>
+        </w:rPr>
+      </w:pPr>
+      <w:proofErr w:type="spellStart"/>
+      <w:r>
+        <w:rPr>
+          <w:rFonts w:ascii="Times New Roman" w:hAnsi="Times New Roman" w:cs="Times New Roman"/>
+          <w:sz w:val="26"/>
+          <w:szCs w:val="26"/>
+        </w:rPr>
+        <w:t>Udacity</w:t>
+      </w:r>
+      <w:proofErr w:type="spellEnd"/>
+      <w:r>
+        <w:rPr>
+          <w:rFonts w:ascii="Times New Roman" w:hAnsi="Times New Roman" w:cs="Times New Roman"/>
+          <w:sz w:val="26"/>
+          <w:szCs w:val="26"/>
+        </w:rPr>
+        <w:t xml:space="preserve"> lesson 15: UL 4 – Feature Transformation</w:t>
+      </w:r>
+    </w:p>
+    <w:p>
+      <w:pPr>
+        <w:spacing w:after="0"/>
+        <w:rPr>
+          <w:rFonts w:ascii="Times New Roman" w:hAnsi="Times New Roman" w:cs="Times New Roman"/>
+          <w:b/>
+          <w:sz w:val="26"/>
+          <w:szCs w:val="26"/>
+        </w:rPr>
+      </w:pPr>
+    </w:p>
+    <w:p>
+      <w:pPr>
+        <w:spacing w:after="0"/>
+        <w:rPr>
+          <w:rFonts w:ascii="Times New Roman" w:hAnsi="Times New Roman" w:cs="Times New Roman"/>
+          <w:b/>
+          <w:sz w:val="26"/>
+          <w:szCs w:val="26"/>
+        </w:rPr>
+      </w:pPr>
+    </w:p>
+    <w:p>
+      <w:pPr>
+        <w:spacing w:after="0"/>
+        <w:rPr>
+          <w:rFonts w:ascii="Times New Roman" w:hAnsi="Times New Roman" w:cs="Times New Roman"/>
+          <w:b/>
+          <w:sz w:val="26"/>
+          <w:szCs w:val="26"/>
+        </w:rPr>
+      </w:pPr>
+      <w:r>
+        <w:rPr>
+          <w:rFonts w:ascii="Times New Roman" w:hAnsi="Times New Roman" w:cs="Times New Roman"/>
+          <w:b/>
+          <w:sz w:val="26"/>
+          <w:szCs w:val="26"/>
+        </w:rPr>
+        <w:t xml:space="preserve">Information Theory </w:t>
+      </w:r>
+    </w:p>
+    <w:p>
+      <w:pPr>
+        <w:pStyle w:val="ListParagraph"/>
+        <w:numPr>
+          <w:ilvl w:val="0"/>
+          <w:numId w:val="15"/>
+        </w:numPr>
+        <w:spacing w:after="0"/>
+        <w:rPr>
+          <w:rFonts w:ascii="Times New Roman" w:hAnsi="Times New Roman" w:cs="Times New Roman"/>
+          <w:sz w:val="24"/>
+          <w:szCs w:val="26"/>
+        </w:rPr>
+      </w:pPr>
+      <w:proofErr w:type="spellStart"/>
+      <w:r>
+        <w:rPr>
+          <w:rFonts w:ascii="Times New Roman" w:hAnsi="Times New Roman" w:cs="Times New Roman"/>
+          <w:sz w:val="24"/>
+          <w:szCs w:val="26"/>
+        </w:rPr>
+        <w:t>Udacity</w:t>
+      </w:r>
+      <w:proofErr w:type="spellEnd"/>
+      <w:r>
+        <w:rPr>
+          <w:rFonts w:ascii="Times New Roman" w:hAnsi="Times New Roman" w:cs="Times New Roman"/>
+          <w:sz w:val="24"/>
+          <w:szCs w:val="26"/>
+        </w:rPr>
+        <w:t xml:space="preserve"> Lesson 16: UL 5 – Information Theory</w:t>
+      </w:r>
+    </w:p>
+    <w:p>
+      <w:pPr>
+        <w:spacing w:after="0"/>
+        <w:rPr>
+          <w:rFonts w:ascii="Times New Roman" w:hAnsi="Times New Roman" w:cs="Times New Roman"/>
+          <w:b/>
+          <w:sz w:val="26"/>
+          <w:szCs w:val="26"/>
+        </w:rPr>
+      </w:pPr>
+    </w:p>
+    <w:p>
+      <w:pPr>
+        <w:spacing w:after="0"/>
+        <w:rPr>
+          <w:rFonts w:ascii="Times New Roman" w:hAnsi="Times New Roman" w:cs="Times New Roman"/>
+          <w:b/>
+          <w:sz w:val="26"/>
+          <w:szCs w:val="26"/>
+        </w:rPr>
+      </w:pPr>
+    </w:p>
+    <w:p>
+      <w:pPr>
+        <w:spacing w:after="0"/>
+        <w:rPr>
+          <w:rFonts w:ascii="Times New Roman" w:hAnsi="Times New Roman" w:cs="Times New Roman"/>
+          <w:b/>
+          <w:sz w:val="26"/>
+          <w:szCs w:val="26"/>
+        </w:rPr>
+      </w:pPr>
+      <w:r>
+        <w:rPr>
+          <w:rFonts w:ascii="Times New Roman" w:hAnsi="Times New Roman" w:cs="Times New Roman"/>
+          <w:b/>
+          <w:sz w:val="26"/>
+          <w:szCs w:val="26"/>
+        </w:rPr>
+        <w:t>Markov Decision Processes</w:t>
+      </w:r>
+    </w:p>
+    <w:p>
+      <w:pPr>
+        <w:pStyle w:val="ListParagraph"/>
+        <w:numPr>
+          <w:ilvl w:val="0"/>
+          <w:numId w:val="15"/>
+        </w:numPr>
+        <w:spacing w:after="0"/>
+        <w:rPr>
+          <w:rFonts w:ascii="Times New Roman" w:hAnsi="Times New Roman" w:cs="Times New Roman"/>
+          <w:b/>
+          <w:strike/>
+          <w:sz w:val="26"/>
+          <w:szCs w:val="26"/>
+        </w:rPr>
+      </w:pPr>
+      <w:proofErr w:type="spellStart"/>
+      <w:r>
+        <w:rPr>
+          <w:rFonts w:ascii="Times New Roman" w:hAnsi="Times New Roman" w:cs="Times New Roman"/>
+          <w:strike/>
+          <w:sz w:val="24"/>
+          <w:szCs w:val="26"/>
+        </w:rPr>
+        <w:t>Udacity</w:t>
+      </w:r>
+      <w:proofErr w:type="spellEnd"/>
+      <w:r>
+        <w:rPr>
+          <w:rFonts w:ascii="Times New Roman" w:hAnsi="Times New Roman" w:cs="Times New Roman"/>
+          <w:strike/>
+          <w:sz w:val="24"/>
+          <w:szCs w:val="26"/>
+        </w:rPr>
+        <w:t xml:space="preserve"> Lesson 17: RL 1 – Markov Decision Processes</w:t>
+      </w:r>
+    </w:p>
+    <w:p>
+      <w:pPr>
+        <w:pStyle w:val="ListParagraph"/>
+        <w:numPr>
+          <w:ilvl w:val="0"/>
+          <w:numId w:val="15"/>
+        </w:numPr>
+        <w:spacing w:after="0"/>
+        <w:rPr>
+          <w:rFonts w:ascii="Times New Roman" w:hAnsi="Times New Roman" w:cs="Times New Roman"/>
+          <w:b/>
+          <w:strike/>
+          <w:sz w:val="26"/>
+          <w:szCs w:val="26"/>
+        </w:rPr>
+      </w:pPr>
+      <w:r>
+        <w:rPr>
+          <w:rFonts w:ascii="Times New Roman" w:hAnsi="Times New Roman" w:cs="Times New Roman"/>
+          <w:strike/>
+          <w:sz w:val="24"/>
+          <w:szCs w:val="26"/>
+        </w:rPr>
+        <w:t>AI Book Chapter 17</w:t>
+      </w:r>
+      <w:r>
+        <w:rPr>
+          <w:rFonts w:ascii="Times New Roman" w:hAnsi="Times New Roman" w:cs="Times New Roman"/>
+          <w:strike/>
+          <w:sz w:val="24"/>
+          <w:szCs w:val="26"/>
+        </w:rPr>
+        <w:t>.1</w:t>
+      </w:r>
+    </w:p>
+    <w:p>
+      <w:pPr>
+        <w:spacing w:after="0"/>
+        <w:rPr>
+          <w:rFonts w:ascii="Times New Roman" w:hAnsi="Times New Roman" w:cs="Times New Roman"/>
+          <w:b/>
+          <w:sz w:val="26"/>
+          <w:szCs w:val="26"/>
+        </w:rPr>
+      </w:pPr>
+    </w:p>
+    <w:p>
+      <w:pPr>
+        <w:spacing w:after="0"/>
+        <w:rPr>
+          <w:rFonts w:ascii="Times New Roman" w:hAnsi="Times New Roman" w:cs="Times New Roman"/>
+          <w:b/>
+          <w:sz w:val="26"/>
+          <w:szCs w:val="26"/>
+        </w:rPr>
+      </w:pPr>
+      <w:r>
+        <w:rPr>
+          <w:rFonts w:ascii="Times New Roman" w:hAnsi="Times New Roman" w:cs="Times New Roman"/>
+          <w:b/>
+          <w:sz w:val="26"/>
+          <w:szCs w:val="26"/>
+        </w:rPr>
+        <w:t>Reinforcement Learning (Bellman Equation, Policy Iteration, Value Iteration)</w:t>
+      </w:r>
+    </w:p>
+    <w:p>
+      <w:pPr>
+        <w:pStyle w:val="ListParagraph"/>
+        <w:numPr>
+          <w:ilvl w:val="0"/>
+          <w:numId w:val="15"/>
+        </w:numPr>
+        <w:spacing w:after="0"/>
+        <w:rPr>
+          <w:rFonts w:ascii="Times New Roman" w:hAnsi="Times New Roman" w:cs="Times New Roman"/>
+          <w:b/>
+          <w:strike/>
+          <w:sz w:val="26"/>
+          <w:szCs w:val="26"/>
+        </w:rPr>
+      </w:pPr>
+      <w:proofErr w:type="spellStart"/>
+      <w:r>
+        <w:rPr>
+          <w:rFonts w:ascii="Times New Roman" w:hAnsi="Times New Roman" w:cs="Times New Roman"/>
+          <w:strike/>
+          <w:sz w:val="24"/>
+          <w:szCs w:val="26"/>
+        </w:rPr>
+        <w:t>Udacity</w:t>
+      </w:r>
+      <w:proofErr w:type="spellEnd"/>
+      <w:r>
+        <w:rPr>
+          <w:rFonts w:ascii="Times New Roman" w:hAnsi="Times New Roman" w:cs="Times New Roman"/>
+          <w:strike/>
+          <w:sz w:val="24"/>
+          <w:szCs w:val="26"/>
+        </w:rPr>
+        <w:t xml:space="preserve"> Lesson 17: RL 1 – Markov Decision Processes</w:t>
+      </w:r>
+    </w:p>
+    <w:p>
+      <w:pPr>
+        <w:pStyle w:val="ListParagraph"/>
+        <w:numPr>
+          <w:ilvl w:val="0"/>
+          <w:numId w:val="15"/>
+        </w:numPr>
+        <w:spacing w:after="0"/>
+        <w:rPr>
+          <w:rFonts w:ascii="Times New Roman" w:hAnsi="Times New Roman" w:cs="Times New Roman"/>
+          <w:b/>
+          <w:strike/>
+          <w:sz w:val="26"/>
+          <w:szCs w:val="26"/>
+        </w:rPr>
+      </w:pPr>
+      <w:r>
+        <w:rPr>
+          <w:rFonts w:ascii="Times New Roman" w:hAnsi="Times New Roman" w:cs="Times New Roman"/>
+          <w:strike/>
+          <w:sz w:val="24"/>
+          <w:szCs w:val="26"/>
+        </w:rPr>
+        <w:t>AI Book Chapter 17</w:t>
+      </w:r>
+      <w:r>
+        <w:rPr>
+          <w:rFonts w:ascii="Times New Roman" w:hAnsi="Times New Roman" w:cs="Times New Roman"/>
+          <w:strike/>
+          <w:sz w:val="24"/>
+          <w:szCs w:val="26"/>
+        </w:rPr>
+        <w:t>.2</w:t>
+      </w:r>
+      <w:r>
+        <w:rPr>
+          <w:rFonts w:ascii="Times New Roman" w:hAnsi="Times New Roman" w:cs="Times New Roman"/>
+          <w:strike/>
+          <w:sz w:val="24"/>
+          <w:szCs w:val="26"/>
+        </w:rPr>
+        <w:t>-17.3</w:t>
+      </w:r>
+    </w:p>
+    <w:p>
+      <w:pPr>
+        <w:spacing w:after="0"/>
+        <w:rPr>
+          <w:rFonts w:ascii="Times New Roman" w:hAnsi="Times New Roman" w:cs="Times New Roman"/>
+          <w:b/>
+          <w:sz w:val="26"/>
+          <w:szCs w:val="26"/>
+        </w:rPr>
+      </w:pPr>
+    </w:p>
+    <w:p>
+      <w:pPr>
+        <w:spacing w:after="0"/>
+        <w:rPr>
+          <w:rFonts w:ascii="Times New Roman" w:hAnsi="Times New Roman" w:cs="Times New Roman"/>
+          <w:b/>
+          <w:sz w:val="26"/>
+          <w:szCs w:val="26"/>
+        </w:rPr>
+      </w:pPr>
+      <w:r>
+        <w:rPr>
+          <w:rFonts w:ascii="Times New Roman" w:hAnsi="Times New Roman" w:cs="Times New Roman"/>
+          <w:b/>
+          <w:sz w:val="26"/>
+          <w:szCs w:val="26"/>
+        </w:rPr>
+        <w:t>Q-Learning</w:t>
+      </w:r>
+    </w:p>
+    <w:p>
+      <w:pPr>
+        <w:pStyle w:val="ListParagraph"/>
+        <w:numPr>
+          <w:ilvl w:val="0"/>
+          <w:numId w:val="15"/>
+        </w:numPr>
+        <w:spacing w:after="0"/>
+        <w:rPr>
+          <w:rFonts w:ascii="Times New Roman" w:hAnsi="Times New Roman" w:cs="Times New Roman"/>
+          <w:b/>
+          <w:sz w:val="26"/>
+          <w:szCs w:val="26"/>
+        </w:rPr>
+      </w:pPr>
+      <w:proofErr w:type="spellStart"/>
+      <w:r>
+        <w:rPr>
+          <w:rFonts w:ascii="Times New Roman" w:hAnsi="Times New Roman" w:cs="Times New Roman"/>
+          <w:sz w:val="24"/>
+          <w:szCs w:val="26"/>
+        </w:rPr>
+        <w:t>Udacity</w:t>
+      </w:r>
+      <w:proofErr w:type="spellEnd"/>
+      <w:r>
+        <w:rPr>
+          <w:rFonts w:ascii="Times New Roman" w:hAnsi="Times New Roman" w:cs="Times New Roman"/>
+          <w:sz w:val="24"/>
+          <w:szCs w:val="26"/>
+        </w:rPr>
+        <w:t xml:space="preserve"> Lesson 18: RL 2 – Reinforcement Learning</w:t>
+      </w:r>
+    </w:p>
+    <w:p>
+      <w:pPr>
+        <w:pStyle w:val="ListParagraph"/>
+        <w:numPr>
+          <w:ilvl w:val="0"/>
+          <w:numId w:val="15"/>
+        </w:numPr>
+        <w:spacing w:after="0"/>
+        <w:rPr>
+          <w:rFonts w:ascii="Times New Roman" w:hAnsi="Times New Roman" w:cs="Times New Roman"/>
+          <w:b/>
+          <w:sz w:val="26"/>
+          <w:szCs w:val="26"/>
+        </w:rPr>
+      </w:pPr>
+      <w:r>
+        <w:rPr>
+          <w:rFonts w:ascii="Times New Roman" w:hAnsi="Times New Roman" w:cs="Times New Roman"/>
+          <w:sz w:val="24"/>
+          <w:szCs w:val="26"/>
+        </w:rPr>
+        <w:t>ML Book Chapter 13</w:t>
+      </w:r>
+    </w:p>
+    <w:p>
+      <w:pPr>
+        <w:pStyle w:val="ListParagraph"/>
+        <w:numPr>
+          <w:ilvl w:val="0"/>
+          <w:numId w:val="15"/>
+        </w:numPr>
+        <w:spacing w:after="0"/>
+        <w:rPr>
+          <w:rFonts w:ascii="Times New Roman" w:hAnsi="Times New Roman" w:cs="Times New Roman"/>
+          <w:b/>
+          <w:sz w:val="26"/>
+          <w:szCs w:val="26"/>
+        </w:rPr>
+      </w:pPr>
+      <w:r>
+        <w:rPr>
+          <w:rFonts w:ascii="Times New Roman" w:hAnsi="Times New Roman" w:cs="Times New Roman"/>
+          <w:sz w:val="24"/>
+          <w:szCs w:val="26"/>
+        </w:rPr>
+        <w:t>AI Book Chapter 21</w:t>
+      </w:r>
+    </w:p>
+    <w:p>
+      <w:pPr>
+        <w:spacing w:after="0"/>
+        <w:rPr>
+          <w:rFonts w:ascii="Times New Roman" w:hAnsi="Times New Roman" w:cs="Times New Roman"/>
+          <w:b/>
+          <w:sz w:val="26"/>
+          <w:szCs w:val="26"/>
+        </w:rPr>
+      </w:pPr>
+    </w:p>
+    <w:p>
+      <w:pPr>
+        <w:spacing w:after="0"/>
+        <w:rPr>
+          <w:rFonts w:ascii="Times New Roman" w:hAnsi="Times New Roman" w:cs="Times New Roman"/>
+          <w:b/>
+          <w:sz w:val="26"/>
+          <w:szCs w:val="26"/>
+        </w:rPr>
+      </w:pPr>
+    </w:p>
+    <w:p>
+      <w:pPr>
+        <w:spacing w:after="0"/>
+        <w:rPr>
+          <w:rFonts w:ascii="Times New Roman" w:hAnsi="Times New Roman" w:cs="Times New Roman"/>
+          <w:b/>
+          <w:sz w:val="26"/>
+          <w:szCs w:val="26"/>
+        </w:rPr>
+      </w:pPr>
+      <w:r>
+        <w:rPr>
+          <w:rFonts w:ascii="Times New Roman" w:hAnsi="Times New Roman" w:cs="Times New Roman"/>
+          <w:b/>
+          <w:sz w:val="26"/>
+          <w:szCs w:val="26"/>
+        </w:rPr>
+        <w:t>Game Theory</w:t>
+      </w:r>
+    </w:p>
+    <w:p>
+      <w:pPr>
+        <w:pStyle w:val="ListParagraph"/>
+        <w:numPr>
+          <w:ilvl w:val="0"/>
+          <w:numId w:val="15"/>
+        </w:numPr>
+        <w:spacing w:after="0"/>
+        <w:rPr>
+          <w:rFonts w:ascii="Times New Roman" w:hAnsi="Times New Roman" w:cs="Times New Roman"/>
+          <w:b/>
+          <w:strike/>
+          <w:sz w:val="26"/>
+          <w:szCs w:val="26"/>
+        </w:rPr>
+      </w:pPr>
+      <w:proofErr w:type="spellStart"/>
+      <w:r>
+        <w:rPr>
+          <w:rFonts w:ascii="Times New Roman" w:hAnsi="Times New Roman" w:cs="Times New Roman"/>
+          <w:strike/>
+          <w:sz w:val="24"/>
+          <w:szCs w:val="26"/>
+        </w:rPr>
+        <w:t>Udacity</w:t>
+      </w:r>
+      <w:proofErr w:type="spellEnd"/>
+      <w:r>
+        <w:rPr>
+          <w:rFonts w:ascii="Times New Roman" w:hAnsi="Times New Roman" w:cs="Times New Roman"/>
+          <w:strike/>
+          <w:sz w:val="24"/>
+          <w:szCs w:val="26"/>
+        </w:rPr>
+        <w:t xml:space="preserve"> Lesson 19: RL 3 – Game Theory</w:t>
+      </w:r>
+      <w:r>
+        <w:rPr>
+          <w:rFonts w:ascii="Times New Roman" w:hAnsi="Times New Roman" w:cs="Times New Roman"/>
+          <w:sz w:val="24"/>
+          <w:szCs w:val="26"/>
+        </w:rPr>
+        <w:t xml:space="preserve"> IF TIME GO OVER THO</w:t>
+      </w:r>
+      <w:r>
+        <w:rPr>
+          <w:rFonts w:ascii="Times New Roman" w:hAnsi="Times New Roman" w:cs="Times New Roman"/>
+          <w:sz w:val="24"/>
+          <w:szCs w:val="26"/>
+        </w:rPr>
+        <w:t>UGH</w:t>
+      </w:r>
+    </w:p>
+    <w:p>
+      <w:pPr>
+        <w:pStyle w:val="ListParagraph"/>
+        <w:numPr>
+          <w:ilvl w:val="0"/>
+          <w:numId w:val="15"/>
+        </w:numPr>
+        <w:spacing w:after="0"/>
+        <w:rPr>
+          <w:rFonts w:ascii="Times New Roman" w:hAnsi="Times New Roman" w:cs="Times New Roman"/>
+          <w:b/>
+          <w:sz w:val="26"/>
+          <w:szCs w:val="26"/>
+        </w:rPr>
+      </w:pPr>
+      <w:proofErr w:type="spellStart"/>
+      <w:r>
+        <w:rPr>
+          <w:rFonts w:ascii="Times New Roman" w:hAnsi="Times New Roman" w:cs="Times New Roman"/>
+          <w:sz w:val="24"/>
+          <w:szCs w:val="26"/>
+        </w:rPr>
+        <w:t>Udacity</w:t>
+      </w:r>
+      <w:proofErr w:type="spellEnd"/>
+      <w:r>
+        <w:rPr>
+          <w:rFonts w:ascii="Times New Roman" w:hAnsi="Times New Roman" w:cs="Times New Roman"/>
+          <w:sz w:val="24"/>
+          <w:szCs w:val="26"/>
+        </w:rPr>
+        <w:t xml:space="preserve"> Lesson 20: RL 4 – Game Theory Continued</w:t>
+      </w:r>
+    </w:p>
+    <w:p>
+      <w:pPr>
+        <w:pStyle w:val="ListParagraph"/>
+        <w:numPr>
+          <w:ilvl w:val="0"/>
+          <w:numId w:val="15"/>
+        </w:numPr>
+        <w:spacing w:after="0"/>
+        <w:rPr>
+          <w:rFonts w:ascii="Times New Roman" w:hAnsi="Times New Roman" w:cs="Times New Roman"/>
+          <w:b/>
+          <w:sz w:val="26"/>
+          <w:szCs w:val="26"/>
+        </w:rPr>
+      </w:pPr>
+      <w:r>
+        <w:rPr>
+          <w:rFonts w:ascii="Times New Roman" w:hAnsi="Times New Roman" w:cs="Times New Roman"/>
+          <w:sz w:val="24"/>
+          <w:szCs w:val="26"/>
+        </w:rPr>
+        <w:t>AI Book Chapter 17.5</w:t>
+      </w:r>
+    </w:p>
+    <w:p>
+      <w:pPr>
+        <w:spacing w:after="0"/>
+        <w:rPr>
+          <w:rFonts w:ascii="Times New Roman" w:hAnsi="Times New Roman" w:cs="Times New Roman"/>
+          <w:b/>
+          <w:sz w:val="28"/>
+        </w:rPr>
+      </w:pPr>
+    </w:p>
+    <w:p>
+      <w:pPr>
+        <w:spacing w:after="0"/>
+        <w:rPr>
+          <w:rFonts w:ascii="Times New Roman" w:hAnsi="Times New Roman" w:cs="Times New Roman"/>
+          <w:b/>
+          <w:sz w:val="28"/>
+        </w:rPr>
+      </w:pPr>
+    </w:p>
+    <w:p>
+      <w:pPr>
+        <w:spacing w:after="0"/>
+        <w:rPr>
+          <w:rFonts w:ascii="Times New Roman" w:hAnsi="Times New Roman" w:cs="Times New Roman"/>
+          <w:b/>
+          <w:sz w:val="28"/>
+        </w:rPr>
+      </w:pPr>
+    </w:p>
+    <w:p>
+      <w:pPr>
+        <w:spacing w:after="0"/>
+        <w:rPr>
+          <w:rFonts w:ascii="Times New Roman" w:hAnsi="Times New Roman" w:cs="Times New Roman"/>
+          <w:b/>
+          <w:sz w:val="28"/>
+        </w:rPr>
+      </w:pPr>
+    </w:p>
+    <w:p>
+      <w:pPr>
+        <w:spacing w:after="0"/>
+        <w:rPr>
+          <w:rFonts w:ascii="Times New Roman" w:hAnsi="Times New Roman" w:cs="Times New Roman"/>
+          <w:b/>
+          <w:sz w:val="28"/>
+        </w:rPr>
+      </w:pPr>
+    </w:p>
+    <w:p>
+      <w:pPr>
+        <w:spacing w:after="0"/>
+        <w:rPr>
+          <w:rFonts w:ascii="Times New Roman" w:hAnsi="Times New Roman" w:cs="Times New Roman"/>
+          <w:b/>
+          <w:sz w:val="28"/>
+        </w:rPr>
+      </w:pPr>
+    </w:p>
+    <w:p>
+      <w:pPr>
+        <w:spacing w:after="0"/>
+        <w:rPr>
+          <w:rFonts w:ascii="Times New Roman" w:hAnsi="Times New Roman" w:cs="Times New Roman"/>
+          <w:b/>
+          <w:sz w:val="28"/>
+        </w:rPr>
+      </w:pPr>
+    </w:p>
+    <w:p>
+      <w:pPr>
+        <w:spacing w:after="0"/>
+        <w:rPr>
+          <w:rFonts w:ascii="Times New Roman" w:hAnsi="Times New Roman" w:cs="Times New Roman"/>
+          <w:b/>
+          <w:sz w:val="28"/>
+        </w:rPr>
+      </w:pPr>
+    </w:p>
+    <w:p>
+      <w:pPr>
+        <w:spacing w:after="0"/>
+        <w:rPr>
+          <w:rFonts w:ascii="Times New Roman" w:hAnsi="Times New Roman" w:cs="Times New Roman"/>
+          <w:b/>
+          <w:sz w:val="28"/>
+        </w:rPr>
+      </w:pPr>
+    </w:p>
+    <w:p>
+      <w:pPr>
+        <w:spacing w:after="0"/>
+        <w:rPr>
+          <w:rFonts w:ascii="Times New Roman" w:hAnsi="Times New Roman" w:cs="Times New Roman"/>
+          <w:b/>
+          <w:sz w:val="28"/>
+        </w:rPr>
+      </w:pPr>
+    </w:p>
+    <w:p>
+      <w:pPr>
+        <w:spacing w:after="0"/>
+        <w:rPr>
+          <w:rFonts w:ascii="Times New Roman" w:hAnsi="Times New Roman" w:cs="Times New Roman"/>
+          <w:b/>
+          <w:sz w:val="28"/>
+        </w:rPr>
+      </w:pPr>
+    </w:p>
+    <w:p>
+      <w:pPr>
+        <w:spacing w:after="0"/>
+        <w:rPr>
+          <w:rFonts w:ascii="Times New Roman" w:hAnsi="Times New Roman" w:cs="Times New Roman"/>
+          <w:b/>
+          <w:sz w:val="28"/>
+        </w:rPr>
+      </w:pPr>
+    </w:p>
+    <w:p>
+      <w:pPr>
+        <w:spacing w:after="0"/>
+        <w:rPr>
+          <w:rFonts w:ascii="Times New Roman" w:hAnsi="Times New Roman" w:cs="Times New Roman"/>
+          <w:b/>
+          <w:sz w:val="28"/>
+        </w:rPr>
+      </w:pPr>
+    </w:p>
+    <w:p>
+      <w:pPr>
+        <w:spacing w:after="0"/>
+        <w:rPr>
+          <w:rFonts w:ascii="Times New Roman" w:hAnsi="Times New Roman" w:cs="Times New Roman"/>
+          <w:b/>
+          <w:sz w:val="28"/>
+        </w:rPr>
+      </w:pPr>
+    </w:p>
+    <w:p>
+      <w:pPr>
+        <w:spacing w:after="0"/>
+        <w:rPr>
+          <w:rFonts w:ascii="Times New Roman" w:hAnsi="Times New Roman" w:cs="Times New Roman"/>
+          <w:b/>
+          <w:sz w:val="28"/>
+        </w:rPr>
+      </w:pPr>
+    </w:p>
+    <w:p>
+      <w:pPr>
+        <w:spacing w:after="0"/>
+        <w:rPr>
+          <w:rFonts w:ascii="Times New Roman" w:hAnsi="Times New Roman" w:cs="Times New Roman"/>
+          <w:b/>
+          <w:sz w:val="28"/>
+        </w:rPr>
+      </w:pPr>
+    </w:p>
+    <w:p>
+      <w:pPr>
+        <w:spacing w:after="0"/>
+        <w:rPr>
+          <w:rFonts w:ascii="Times New Roman" w:hAnsi="Times New Roman" w:cs="Times New Roman"/>
+          <w:b/>
+          <w:sz w:val="28"/>
+        </w:rPr>
+      </w:pPr>
+    </w:p>
+    <w:p>
+      <w:pPr>
+        <w:spacing w:after="0"/>
+        <w:rPr>
+          <w:rFonts w:ascii="Times New Roman" w:hAnsi="Times New Roman" w:cs="Times New Roman"/>
+          <w:b/>
+          <w:sz w:val="28"/>
+        </w:rPr>
+      </w:pPr>
+    </w:p>
+    <w:p>
+      <w:pPr>
+        <w:spacing w:after="0"/>
+        <w:rPr>
+          <w:rFonts w:ascii="Times New Roman" w:hAnsi="Times New Roman" w:cs="Times New Roman"/>
+          <w:b/>
+          <w:sz w:val="28"/>
+        </w:rPr>
+      </w:pPr>
+    </w:p>
+    <w:p>
+      <w:pPr>
+        <w:spacing w:after="0"/>
+        <w:rPr>
+          <w:rFonts w:ascii="Times New Roman" w:hAnsi="Times New Roman" w:cs="Times New Roman"/>
+          <w:b/>
+          <w:sz w:val="28"/>
+        </w:rPr>
+      </w:pPr>
+    </w:p>
+    <w:p>
+      <w:pPr>
+        <w:spacing w:after="0"/>
+        <w:rPr>
+          <w:rFonts w:ascii="Times New Roman" w:hAnsi="Times New Roman" w:cs="Times New Roman"/>
+          <w:b/>
+          <w:sz w:val="28"/>
+        </w:rPr>
+      </w:pPr>
+    </w:p>
+    <w:p>
+      <w:pPr>
+        <w:spacing w:after="0"/>
+        <w:rPr>
+          <w:rFonts w:ascii="Times New Roman" w:hAnsi="Times New Roman" w:cs="Times New Roman"/>
+          <w:b/>
+          <w:sz w:val="28"/>
+        </w:rPr>
+      </w:pPr>
+    </w:p>
+    <w:p>
+      <w:pPr>
+        <w:spacing w:after="0"/>
+        <w:rPr>
+          <w:rFonts w:ascii="Times New Roman" w:hAnsi="Times New Roman" w:cs="Times New Roman"/>
+          <w:b/>
+          <w:sz w:val="28"/>
+        </w:rPr>
+      </w:pPr>
+    </w:p>
+    <w:p>
+      <w:pPr>
+        <w:spacing w:after="0"/>
+        <w:rPr>
+          <w:rFonts w:ascii="Times New Roman" w:hAnsi="Times New Roman" w:cs="Times New Roman"/>
+          <w:b/>
+          <w:sz w:val="28"/>
+        </w:rPr>
+      </w:pPr>
     </w:p>
     <w:p>
       <w:pPr>
@@ -2090,7 +3233,6 @@
           <w:rFonts w:ascii="Times New Roman" w:hAnsi="Times New Roman" w:cs="Times New Roman"/>
           <w:sz w:val="24"/>
         </w:rPr>
-        <w:lastRenderedPageBreak/>
         <w:t>Bias and Variance</w:t>
       </w:r>
     </w:p>
@@ -2570,6 +3712,119 @@
     </w:lvl>
   </w:abstractNum>
   <w:abstractNum w:abstractNumId="2" w15:restartNumberingAfterBreak="0">
+    <w:nsid w:val="0DAE76ED"/>
+    <w:multiLevelType w:val="hybridMultilevel"/>
+    <w:tmpl w:val="BF4C3B9A"/>
+    <w:lvl w:ilvl="0" w:tplc="04090001">
+      <w:start w:val="1"/>
+      <w:numFmt w:val="bullet"/>
+      <w:lvlText w:val=""/>
+      <w:lvlJc w:val="left"/>
+      <w:pPr>
+        <w:ind w:left="720" w:hanging="360"/>
+      </w:pPr>
+      <w:rPr>
+        <w:rFonts w:ascii="Symbol" w:hAnsi="Symbol" w:hint="default"/>
+      </w:rPr>
+    </w:lvl>
+    <w:lvl w:ilvl="1" w:tplc="04090003" w:tentative="1">
+      <w:start w:val="1"/>
+      <w:numFmt w:val="bullet"/>
+      <w:lvlText w:val="o"/>
+      <w:lvlJc w:val="left"/>
+      <w:pPr>
+        <w:ind w:left="1440" w:hanging="360"/>
+      </w:pPr>
+      <w:rPr>
+        <w:rFonts w:ascii="Courier New" w:hAnsi="Courier New" w:cs="Courier New" w:hint="default"/>
+      </w:rPr>
+    </w:lvl>
+    <w:lvl w:ilvl="2" w:tplc="04090005" w:tentative="1">
+      <w:start w:val="1"/>
+      <w:numFmt w:val="bullet"/>
+      <w:lvlText w:val=""/>
+      <w:lvlJc w:val="left"/>
+      <w:pPr>
+        <w:ind w:left="2160" w:hanging="360"/>
+      </w:pPr>
+      <w:rPr>
+        <w:rFonts w:ascii="Wingdings" w:hAnsi="Wingdings" w:hint="default"/>
+      </w:rPr>
+    </w:lvl>
+    <w:lvl w:ilvl="3" w:tplc="04090001" w:tentative="1">
+      <w:start w:val="1"/>
+      <w:numFmt w:val="bullet"/>
+      <w:lvlText w:val=""/>
+      <w:lvlJc w:val="left"/>
+      <w:pPr>
+        <w:ind w:left="2880" w:hanging="360"/>
+      </w:pPr>
+      <w:rPr>
+        <w:rFonts w:ascii="Symbol" w:hAnsi="Symbol" w:hint="default"/>
+      </w:rPr>
+    </w:lvl>
+    <w:lvl w:ilvl="4" w:tplc="04090003" w:tentative="1">
+      <w:start w:val="1"/>
+      <w:numFmt w:val="bullet"/>
+      <w:lvlText w:val="o"/>
+      <w:lvlJc w:val="left"/>
+      <w:pPr>
+        <w:ind w:left="3600" w:hanging="360"/>
+      </w:pPr>
+      <w:rPr>
+        <w:rFonts w:ascii="Courier New" w:hAnsi="Courier New" w:cs="Courier New" w:hint="default"/>
+      </w:rPr>
+    </w:lvl>
+    <w:lvl w:ilvl="5" w:tplc="04090005" w:tentative="1">
+      <w:start w:val="1"/>
+      <w:numFmt w:val="bullet"/>
+      <w:lvlText w:val=""/>
+      <w:lvlJc w:val="left"/>
+      <w:pPr>
+        <w:ind w:left="4320" w:hanging="360"/>
+      </w:pPr>
+      <w:rPr>
+        <w:rFonts w:ascii="Wingdings" w:hAnsi="Wingdings" w:hint="default"/>
+      </w:rPr>
+    </w:lvl>
+    <w:lvl w:ilvl="6" w:tplc="04090001" w:tentative="1">
+      <w:start w:val="1"/>
+      <w:numFmt w:val="bullet"/>
+      <w:lvlText w:val=""/>
+      <w:lvlJc w:val="left"/>
+      <w:pPr>
+        <w:ind w:left="5040" w:hanging="360"/>
+      </w:pPr>
+      <w:rPr>
+        <w:rFonts w:ascii="Symbol" w:hAnsi="Symbol" w:hint="default"/>
+      </w:rPr>
+    </w:lvl>
+    <w:lvl w:ilvl="7" w:tplc="04090003" w:tentative="1">
+      <w:start w:val="1"/>
+      <w:numFmt w:val="bullet"/>
+      <w:lvlText w:val="o"/>
+      <w:lvlJc w:val="left"/>
+      <w:pPr>
+        <w:ind w:left="5760" w:hanging="360"/>
+      </w:pPr>
+      <w:rPr>
+        <w:rFonts w:ascii="Courier New" w:hAnsi="Courier New" w:cs="Courier New" w:hint="default"/>
+      </w:rPr>
+    </w:lvl>
+    <w:lvl w:ilvl="8" w:tplc="04090005" w:tentative="1">
+      <w:start w:val="1"/>
+      <w:numFmt w:val="bullet"/>
+      <w:lvlText w:val=""/>
+      <w:lvlJc w:val="left"/>
+      <w:pPr>
+        <w:ind w:left="6480" w:hanging="360"/>
+      </w:pPr>
+      <w:rPr>
+        <w:rFonts w:ascii="Wingdings" w:hAnsi="Wingdings" w:hint="default"/>
+      </w:rPr>
+    </w:lvl>
+  </w:abstractNum>
+  <w:abstractNum w:abstractNumId="3" w15:restartNumberingAfterBreak="0">
     <w:nsid w:val="0E312678"/>
     <w:multiLevelType w:val="hybridMultilevel"/>
     <w:tmpl w:val="E6B8A026"/>
@@ -2682,7 +3937,7 @@
       </w:rPr>
     </w:lvl>
   </w:abstractNum>
-  <w:abstractNum w:abstractNumId="3" w15:restartNumberingAfterBreak="0">
+  <w:abstractNum w:abstractNumId="4" w15:restartNumberingAfterBreak="0">
     <w:nsid w:val="0F666718"/>
     <w:multiLevelType w:val="hybridMultilevel"/>
     <w:tmpl w:val="B9522478"/>
@@ -2795,7 +4050,7 @@
       </w:rPr>
     </w:lvl>
   </w:abstractNum>
-  <w:abstractNum w:abstractNumId="4" w15:restartNumberingAfterBreak="0">
+  <w:abstractNum w:abstractNumId="5" w15:restartNumberingAfterBreak="0">
     <w:nsid w:val="21323A62"/>
     <w:multiLevelType w:val="hybridMultilevel"/>
     <w:tmpl w:val="26889886"/>
@@ -2908,7 +4163,7 @@
       </w:rPr>
     </w:lvl>
   </w:abstractNum>
-  <w:abstractNum w:abstractNumId="5" w15:restartNumberingAfterBreak="0">
+  <w:abstractNum w:abstractNumId="6" w15:restartNumberingAfterBreak="0">
     <w:nsid w:val="25BD7143"/>
     <w:multiLevelType w:val="hybridMultilevel"/>
     <w:tmpl w:val="AB7A1BAC"/>
@@ -3021,7 +4276,7 @@
       </w:rPr>
     </w:lvl>
   </w:abstractNum>
-  <w:abstractNum w:abstractNumId="6" w15:restartNumberingAfterBreak="0">
+  <w:abstractNum w:abstractNumId="7" w15:restartNumberingAfterBreak="0">
     <w:nsid w:val="2B8F4DE1"/>
     <w:multiLevelType w:val="hybridMultilevel"/>
     <w:tmpl w:val="C9B23EBE"/>
@@ -3134,7 +4389,7 @@
       </w:rPr>
     </w:lvl>
   </w:abstractNum>
-  <w:abstractNum w:abstractNumId="7" w15:restartNumberingAfterBreak="0">
+  <w:abstractNum w:abstractNumId="8" w15:restartNumberingAfterBreak="0">
     <w:nsid w:val="2CFB497A"/>
     <w:multiLevelType w:val="hybridMultilevel"/>
     <w:tmpl w:val="389AC3B6"/>
@@ -3247,7 +4502,7 @@
       </w:rPr>
     </w:lvl>
   </w:abstractNum>
-  <w:abstractNum w:abstractNumId="8" w15:restartNumberingAfterBreak="0">
+  <w:abstractNum w:abstractNumId="9" w15:restartNumberingAfterBreak="0">
     <w:nsid w:val="33532CEF"/>
     <w:multiLevelType w:val="hybridMultilevel"/>
     <w:tmpl w:val="1ED40568"/>
@@ -3360,7 +4615,7 @@
       </w:rPr>
     </w:lvl>
   </w:abstractNum>
-  <w:abstractNum w:abstractNumId="9" w15:restartNumberingAfterBreak="0">
+  <w:abstractNum w:abstractNumId="10" w15:restartNumberingAfterBreak="0">
     <w:nsid w:val="433055B6"/>
     <w:multiLevelType w:val="hybridMultilevel"/>
     <w:tmpl w:val="B7E41BB4"/>
@@ -3473,7 +4728,120 @@
       </w:rPr>
     </w:lvl>
   </w:abstractNum>
-  <w:abstractNum w:abstractNumId="10" w15:restartNumberingAfterBreak="0">
+  <w:abstractNum w:abstractNumId="11" w15:restartNumberingAfterBreak="0">
+    <w:nsid w:val="5E3A2BB8"/>
+    <w:multiLevelType w:val="hybridMultilevel"/>
+    <w:tmpl w:val="69845BE2"/>
+    <w:lvl w:ilvl="0" w:tplc="04090001">
+      <w:start w:val="1"/>
+      <w:numFmt w:val="bullet"/>
+      <w:lvlText w:val=""/>
+      <w:lvlJc w:val="left"/>
+      <w:pPr>
+        <w:ind w:left="720" w:hanging="360"/>
+      </w:pPr>
+      <w:rPr>
+        <w:rFonts w:ascii="Symbol" w:hAnsi="Symbol" w:hint="default"/>
+      </w:rPr>
+    </w:lvl>
+    <w:lvl w:ilvl="1" w:tplc="04090003" w:tentative="1">
+      <w:start w:val="1"/>
+      <w:numFmt w:val="bullet"/>
+      <w:lvlText w:val="o"/>
+      <w:lvlJc w:val="left"/>
+      <w:pPr>
+        <w:ind w:left="1440" w:hanging="360"/>
+      </w:pPr>
+      <w:rPr>
+        <w:rFonts w:ascii="Courier New" w:hAnsi="Courier New" w:cs="Courier New" w:hint="default"/>
+      </w:rPr>
+    </w:lvl>
+    <w:lvl w:ilvl="2" w:tplc="04090005" w:tentative="1">
+      <w:start w:val="1"/>
+      <w:numFmt w:val="bullet"/>
+      <w:lvlText w:val=""/>
+      <w:lvlJc w:val="left"/>
+      <w:pPr>
+        <w:ind w:left="2160" w:hanging="360"/>
+      </w:pPr>
+      <w:rPr>
+        <w:rFonts w:ascii="Wingdings" w:hAnsi="Wingdings" w:hint="default"/>
+      </w:rPr>
+    </w:lvl>
+    <w:lvl w:ilvl="3" w:tplc="04090001" w:tentative="1">
+      <w:start w:val="1"/>
+      <w:numFmt w:val="bullet"/>
+      <w:lvlText w:val=""/>
+      <w:lvlJc w:val="left"/>
+      <w:pPr>
+        <w:ind w:left="2880" w:hanging="360"/>
+      </w:pPr>
+      <w:rPr>
+        <w:rFonts w:ascii="Symbol" w:hAnsi="Symbol" w:hint="default"/>
+      </w:rPr>
+    </w:lvl>
+    <w:lvl w:ilvl="4" w:tplc="04090003" w:tentative="1">
+      <w:start w:val="1"/>
+      <w:numFmt w:val="bullet"/>
+      <w:lvlText w:val="o"/>
+      <w:lvlJc w:val="left"/>
+      <w:pPr>
+        <w:ind w:left="3600" w:hanging="360"/>
+      </w:pPr>
+      <w:rPr>
+        <w:rFonts w:ascii="Courier New" w:hAnsi="Courier New" w:cs="Courier New" w:hint="default"/>
+      </w:rPr>
+    </w:lvl>
+    <w:lvl w:ilvl="5" w:tplc="04090005" w:tentative="1">
+      <w:start w:val="1"/>
+      <w:numFmt w:val="bullet"/>
+      <w:lvlText w:val=""/>
+      <w:lvlJc w:val="left"/>
+      <w:pPr>
+        <w:ind w:left="4320" w:hanging="360"/>
+      </w:pPr>
+      <w:rPr>
+        <w:rFonts w:ascii="Wingdings" w:hAnsi="Wingdings" w:hint="default"/>
+      </w:rPr>
+    </w:lvl>
+    <w:lvl w:ilvl="6" w:tplc="04090001" w:tentative="1">
+      <w:start w:val="1"/>
+      <w:numFmt w:val="bullet"/>
+      <w:lvlText w:val=""/>
+      <w:lvlJc w:val="left"/>
+      <w:pPr>
+        <w:ind w:left="5040" w:hanging="360"/>
+      </w:pPr>
+      <w:rPr>
+        <w:rFonts w:ascii="Symbol" w:hAnsi="Symbol" w:hint="default"/>
+      </w:rPr>
+    </w:lvl>
+    <w:lvl w:ilvl="7" w:tplc="04090003" w:tentative="1">
+      <w:start w:val="1"/>
+      <w:numFmt w:val="bullet"/>
+      <w:lvlText w:val="o"/>
+      <w:lvlJc w:val="left"/>
+      <w:pPr>
+        <w:ind w:left="5760" w:hanging="360"/>
+      </w:pPr>
+      <w:rPr>
+        <w:rFonts w:ascii="Courier New" w:hAnsi="Courier New" w:cs="Courier New" w:hint="default"/>
+      </w:rPr>
+    </w:lvl>
+    <w:lvl w:ilvl="8" w:tplc="04090005" w:tentative="1">
+      <w:start w:val="1"/>
+      <w:numFmt w:val="bullet"/>
+      <w:lvlText w:val=""/>
+      <w:lvlJc w:val="left"/>
+      <w:pPr>
+        <w:ind w:left="6480" w:hanging="360"/>
+      </w:pPr>
+      <w:rPr>
+        <w:rFonts w:ascii="Wingdings" w:hAnsi="Wingdings" w:hint="default"/>
+      </w:rPr>
+    </w:lvl>
+  </w:abstractNum>
+  <w:abstractNum w:abstractNumId="12" w15:restartNumberingAfterBreak="0">
     <w:nsid w:val="78884AD1"/>
     <w:multiLevelType w:val="hybridMultilevel"/>
     <w:tmpl w:val="FDD0DAEE"/>
@@ -3586,7 +4954,7 @@
       </w:rPr>
     </w:lvl>
   </w:abstractNum>
-  <w:abstractNum w:abstractNumId="11" w15:restartNumberingAfterBreak="0">
+  <w:abstractNum w:abstractNumId="13" w15:restartNumberingAfterBreak="0">
     <w:nsid w:val="7CF220BD"/>
     <w:multiLevelType w:val="hybridMultilevel"/>
     <w:tmpl w:val="53A2D77C"/>
@@ -3699,7 +5067,7 @@
       </w:rPr>
     </w:lvl>
   </w:abstractNum>
-  <w:abstractNum w:abstractNumId="12" w15:restartNumberingAfterBreak="0">
+  <w:abstractNum w:abstractNumId="14" w15:restartNumberingAfterBreak="0">
     <w:nsid w:val="7F3B4279"/>
     <w:multiLevelType w:val="hybridMultilevel"/>
     <w:tmpl w:val="9F88D42A"/>
@@ -3813,43 +5181,49 @@
     </w:lvl>
   </w:abstractNum>
   <w:num w:numId="1">
+    <w:abstractNumId w:val="9"/>
+  </w:num>
+  <w:num w:numId="2">
     <w:abstractNumId w:val="8"/>
   </w:num>
-  <w:num w:numId="2">
+  <w:num w:numId="3">
+    <w:abstractNumId w:val="5"/>
+  </w:num>
+  <w:num w:numId="4">
+    <w:abstractNumId w:val="14"/>
+  </w:num>
+  <w:num w:numId="5">
+    <w:abstractNumId w:val="3"/>
+  </w:num>
+  <w:num w:numId="6">
+    <w:abstractNumId w:val="10"/>
+  </w:num>
+  <w:num w:numId="7">
+    <w:abstractNumId w:val="12"/>
+  </w:num>
+  <w:num w:numId="8">
+    <w:abstractNumId w:val="13"/>
+  </w:num>
+  <w:num w:numId="9">
     <w:abstractNumId w:val="7"/>
   </w:num>
-  <w:num w:numId="3">
-    <w:abstractNumId w:val="4"/>
-  </w:num>
-  <w:num w:numId="4">
-    <w:abstractNumId w:val="12"/>
-  </w:num>
-  <w:num w:numId="5">
-    <w:abstractNumId w:val="2"/>
-  </w:num>
-  <w:num w:numId="6">
-    <w:abstractNumId w:val="9"/>
-  </w:num>
-  <w:num w:numId="7">
-    <w:abstractNumId w:val="10"/>
-  </w:num>
-  <w:num w:numId="8">
-    <w:abstractNumId w:val="11"/>
-  </w:num>
-  <w:num w:numId="9">
+  <w:num w:numId="10">
     <w:abstractNumId w:val="6"/>
   </w:num>
-  <w:num w:numId="10">
-    <w:abstractNumId w:val="5"/>
-  </w:num>
   <w:num w:numId="11">
-    <w:abstractNumId w:val="3"/>
+    <w:abstractNumId w:val="4"/>
   </w:num>
   <w:num w:numId="12">
     <w:abstractNumId w:val="0"/>
   </w:num>
   <w:num w:numId="13">
     <w:abstractNumId w:val="1"/>
+  </w:num>
+  <w:num w:numId="14">
+    <w:abstractNumId w:val="11"/>
+  </w:num>
+  <w:num w:numId="15">
+    <w:abstractNumId w:val="2"/>
   </w:num>
 </w:numbering>
 </file>

</xml_diff>

<commit_message>
Moved Internship study plan to other repo
</commit_message>
<xml_diff>
--- a/Knowledge Database/AI & ML Study Plan.docx
+++ b/Knowledge Database/AI & ML Study Plan.docx
@@ -1,6 +1,6 @@
 
 <file path=word/document.xml><?xml version="1.0" encoding="utf-8"?>
-<w:document xmlns:wpc="http://schemas.microsoft.com/office/word/2010/wordprocessingCanvas" xmlns:cx="http://schemas.microsoft.com/office/drawing/2014/chartex" xmlns:cx1="http://schemas.microsoft.com/office/drawing/2015/9/8/chartex" xmlns:mc="http://schemas.openxmlformats.org/markup-compatibility/2006" xmlns:o="urn:schemas-microsoft-com:office:office" xmlns:r="http://schemas.openxmlformats.org/officeDocument/2006/relationships" xmlns:m="http://schemas.openxmlformats.org/officeDocument/2006/math" xmlns:v="urn:schemas-microsoft-com:vml" xmlns:wp14="http://schemas.microsoft.com/office/word/2010/wordprocessingDrawing" xmlns:wp="http://schemas.openxmlformats.org/drawingml/2006/wordprocessingDrawing" xmlns:w10="urn:schemas-microsoft-com:office:word" xmlns:w="http://schemas.openxmlformats.org/wordprocessingml/2006/main" xmlns:w14="http://schemas.microsoft.com/office/word/2010/wordml" xmlns:w15="http://schemas.microsoft.com/office/word/2012/wordml" xmlns:w16se="http://schemas.microsoft.com/office/word/2015/wordml/symex" xmlns:wpg="http://schemas.microsoft.com/office/word/2010/wordprocessingGroup" xmlns:wpi="http://schemas.microsoft.com/office/word/2010/wordprocessingInk" xmlns:wne="http://schemas.microsoft.com/office/word/2006/wordml" xmlns:wps="http://schemas.microsoft.com/office/word/2010/wordprocessingShape" mc:Ignorable="w14 w15 w16se wp14">
+<w:document xmlns:wpc="http://schemas.microsoft.com/office/word/2010/wordprocessingCanvas" xmlns:cx="http://schemas.microsoft.com/office/drawing/2014/chartex" xmlns:cx1="http://schemas.microsoft.com/office/drawing/2015/9/8/chartex" xmlns:cx2="http://schemas.microsoft.com/office/drawing/2015/10/21/chartex" xmlns:cx3="http://schemas.microsoft.com/office/drawing/2016/5/9/chartex" xmlns:cx4="http://schemas.microsoft.com/office/drawing/2016/5/10/chartex" xmlns:cx5="http://schemas.microsoft.com/office/drawing/2016/5/11/chartex" xmlns:cx6="http://schemas.microsoft.com/office/drawing/2016/5/12/chartex" xmlns:cx7="http://schemas.microsoft.com/office/drawing/2016/5/13/chartex" xmlns:cx8="http://schemas.microsoft.com/office/drawing/2016/5/14/chartex" xmlns:mc="http://schemas.openxmlformats.org/markup-compatibility/2006" xmlns:aink="http://schemas.microsoft.com/office/drawing/2016/ink" xmlns:am3d="http://schemas.microsoft.com/office/drawing/2017/model3d" xmlns:o="urn:schemas-microsoft-com:office:office" xmlns:r="http://schemas.openxmlformats.org/officeDocument/2006/relationships" xmlns:m="http://schemas.openxmlformats.org/officeDocument/2006/math" xmlns:v="urn:schemas-microsoft-com:vml" xmlns:wp14="http://schemas.microsoft.com/office/word/2010/wordprocessingDrawing" xmlns:wp="http://schemas.openxmlformats.org/drawingml/2006/wordprocessingDrawing" xmlns:w10="urn:schemas-microsoft-com:office:word" xmlns:w="http://schemas.openxmlformats.org/wordprocessingml/2006/main" xmlns:w14="http://schemas.microsoft.com/office/word/2010/wordml" xmlns:w15="http://schemas.microsoft.com/office/word/2012/wordml" xmlns:w16cid="http://schemas.microsoft.com/office/word/2016/wordml/cid" xmlns:w16se="http://schemas.microsoft.com/office/word/2015/wordml/symex" xmlns:wpg="http://schemas.microsoft.com/office/word/2010/wordprocessingGroup" xmlns:wpi="http://schemas.microsoft.com/office/word/2010/wordprocessingInk" xmlns:wne="http://schemas.microsoft.com/office/word/2006/wordml" xmlns:wps="http://schemas.microsoft.com/office/word/2010/wordprocessingShape" mc:Ignorable="w14 w15 w16se w16cid wp14">
   <w:body>
     <w:p>
       <w:pPr>
@@ -938,13 +938,8 @@
                                 <w:numId w:val="13"/>
                               </w:numPr>
                             </w:pPr>
-                            <w:proofErr w:type="spellStart"/>
                             <w:r>
-                              <w:t>Udacity</w:t>
-                            </w:r>
-                            <w:proofErr w:type="spellEnd"/>
-                            <w:r>
-                              <w:t xml:space="preserve"> SL 10 (quickly skim through 9)</w:t>
+                              <w:t>Udacity SL 10 (quickly skim through 9)</w:t>
                             </w:r>
                           </w:p>
                           <w:p>
@@ -967,13 +962,8 @@
                                 <w:numId w:val="13"/>
                               </w:numPr>
                             </w:pPr>
-                            <w:proofErr w:type="spellStart"/>
                             <w:r>
-                              <w:t>Udacity</w:t>
-                            </w:r>
-                            <w:proofErr w:type="spellEnd"/>
-                            <w:r>
-                              <w:t xml:space="preserve"> SL 7 &amp; 8 </w:t>
+                              <w:t xml:space="preserve">Udacity SL 7 &amp; 8 </w:t>
                             </w:r>
                             <w:r>
                               <w:rPr>
@@ -994,15 +984,7 @@
                               </w:numPr>
                             </w:pPr>
                             <w:r>
-                              <w:t xml:space="preserve">Look through </w:t>
-                            </w:r>
-                            <w:proofErr w:type="spellStart"/>
-                            <w:r>
-                              <w:t>ppt</w:t>
-                            </w:r>
-                            <w:proofErr w:type="spellEnd"/>
-                            <w:r>
-                              <w:t xml:space="preserve"> at the same time</w:t>
+                              <w:t>Look through ppt at the same time</w:t>
                             </w:r>
                           </w:p>
                           <w:p>
@@ -1012,8 +994,14 @@
                                 <w:ilvl w:val="0"/>
                                 <w:numId w:val="13"/>
                               </w:numPr>
+                              <w:rPr>
+                                <w:lang w:val="fr-FR"/>
+                              </w:rPr>
                             </w:pPr>
                             <w:r>
+                              <w:rPr>
+                                <w:lang w:val="fr-FR"/>
+                              </w:rPr>
                               <w:t>ML Chapter 9 or AI chapter 4</w:t>
                             </w:r>
                           </w:p>
@@ -1075,13 +1063,8 @@
                           <w:numId w:val="13"/>
                         </w:numPr>
                       </w:pPr>
-                      <w:proofErr w:type="spellStart"/>
                       <w:r>
-                        <w:t>Udacity</w:t>
-                      </w:r>
-                      <w:proofErr w:type="spellEnd"/>
-                      <w:r>
-                        <w:t xml:space="preserve"> SL 10 (quickly skim through 9)</w:t>
+                        <w:t>Udacity SL 10 (quickly skim through 9)</w:t>
                       </w:r>
                     </w:p>
                     <w:p>
@@ -1104,13 +1087,8 @@
                           <w:numId w:val="13"/>
                         </w:numPr>
                       </w:pPr>
-                      <w:proofErr w:type="spellStart"/>
                       <w:r>
-                        <w:t>Udacity</w:t>
-                      </w:r>
-                      <w:proofErr w:type="spellEnd"/>
-                      <w:r>
-                        <w:t xml:space="preserve"> SL 7 &amp; 8 </w:t>
+                        <w:t xml:space="preserve">Udacity SL 7 &amp; 8 </w:t>
                       </w:r>
                       <w:r>
                         <w:rPr>
@@ -1131,15 +1109,7 @@
                         </w:numPr>
                       </w:pPr>
                       <w:r>
-                        <w:t xml:space="preserve">Look through </w:t>
-                      </w:r>
-                      <w:proofErr w:type="spellStart"/>
-                      <w:r>
-                        <w:t>ppt</w:t>
-                      </w:r>
-                      <w:proofErr w:type="spellEnd"/>
-                      <w:r>
-                        <w:t xml:space="preserve"> at the same time</w:t>
+                        <w:t>Look through ppt at the same time</w:t>
                       </w:r>
                     </w:p>
                     <w:p>
@@ -1149,8 +1119,14 @@
                           <w:ilvl w:val="0"/>
                           <w:numId w:val="13"/>
                         </w:numPr>
+                        <w:rPr>
+                          <w:lang w:val="fr-FR"/>
+                        </w:rPr>
                       </w:pPr>
                       <w:r>
+                        <w:rPr>
+                          <w:lang w:val="fr-FR"/>
+                        </w:rPr>
                         <w:t>ML Chapter 9 or AI chapter 4</w:t>
                       </w:r>
                     </w:p>
@@ -1331,23 +1307,13 @@
           <w:sz w:val="24"/>
         </w:rPr>
       </w:pPr>
-      <w:proofErr w:type="spellStart"/>
-      <w:r>
-        <w:rPr>
-          <w:rFonts w:ascii="Times New Roman" w:hAnsi="Times New Roman" w:cs="Times New Roman"/>
-          <w:b/>
-          <w:sz w:val="24"/>
-        </w:rPr>
-        <w:t>Udacity</w:t>
-      </w:r>
-      <w:proofErr w:type="spellEnd"/>
-      <w:r>
-        <w:rPr>
-          <w:rFonts w:ascii="Times New Roman" w:hAnsi="Times New Roman" w:cs="Times New Roman"/>
-          <w:b/>
-          <w:sz w:val="24"/>
-        </w:rPr>
-        <w:t xml:space="preserve"> SL 10</w:t>
+      <w:r>
+        <w:rPr>
+          <w:rFonts w:ascii="Times New Roman" w:hAnsi="Times New Roman" w:cs="Times New Roman"/>
+          <w:b/>
+          <w:sz w:val="24"/>
+        </w:rPr>
+        <w:t>Udacity SL 10</w:t>
       </w:r>
     </w:p>
     <w:p>
@@ -1562,8 +1528,6 @@
           <w:sz w:val="28"/>
         </w:rPr>
       </w:pPr>
-      <w:bookmarkStart w:id="0" w:name="_GoBack"/>
-      <w:bookmarkEnd w:id="0"/>
     </w:p>
     <w:p>
       <w:pPr>
@@ -1625,23 +1589,13 @@
           <w:szCs w:val="26"/>
         </w:rPr>
       </w:pPr>
-      <w:proofErr w:type="spellStart"/>
-      <w:r>
-        <w:rPr>
-          <w:rFonts w:ascii="Times New Roman" w:hAnsi="Times New Roman" w:cs="Times New Roman"/>
-          <w:sz w:val="24"/>
-          <w:szCs w:val="26"/>
-        </w:rPr>
-        <w:t>Udacity</w:t>
-      </w:r>
-      <w:proofErr w:type="spellEnd"/>
-      <w:r>
-        <w:rPr>
-          <w:rFonts w:ascii="Times New Roman" w:hAnsi="Times New Roman" w:cs="Times New Roman"/>
-          <w:sz w:val="24"/>
-          <w:szCs w:val="26"/>
-        </w:rPr>
-        <w:t xml:space="preserve"> Lesson 13: UL 2</w:t>
+      <w:r>
+        <w:rPr>
+          <w:rFonts w:ascii="Times New Roman" w:hAnsi="Times New Roman" w:cs="Times New Roman"/>
+          <w:sz w:val="24"/>
+          <w:szCs w:val="26"/>
+        </w:rPr>
+        <w:t>Udacity Lesson 13: UL 2</w:t>
       </w:r>
       <w:r>
         <w:rPr>
@@ -1708,23 +1662,13 @@
           <w:szCs w:val="26"/>
         </w:rPr>
       </w:pPr>
-      <w:proofErr w:type="spellStart"/>
-      <w:r>
-        <w:rPr>
-          <w:rFonts w:ascii="Times New Roman" w:hAnsi="Times New Roman" w:cs="Times New Roman"/>
-          <w:sz w:val="24"/>
-          <w:szCs w:val="26"/>
-        </w:rPr>
-        <w:t>Udacity</w:t>
-      </w:r>
-      <w:proofErr w:type="spellEnd"/>
-      <w:r>
-        <w:rPr>
-          <w:rFonts w:ascii="Times New Roman" w:hAnsi="Times New Roman" w:cs="Times New Roman"/>
-          <w:sz w:val="24"/>
-          <w:szCs w:val="26"/>
-        </w:rPr>
-        <w:t xml:space="preserve"> Lesson 13: UL 2</w:t>
+      <w:r>
+        <w:rPr>
+          <w:rFonts w:ascii="Times New Roman" w:hAnsi="Times New Roman" w:cs="Times New Roman"/>
+          <w:sz w:val="24"/>
+          <w:szCs w:val="26"/>
+        </w:rPr>
+        <w:t>Udacity Lesson 13: UL 2</w:t>
       </w:r>
       <w:r>
         <w:rPr>
@@ -1841,23 +1785,13 @@
           <w:szCs w:val="26"/>
         </w:rPr>
       </w:pPr>
-      <w:proofErr w:type="spellStart"/>
-      <w:r>
-        <w:rPr>
-          <w:rFonts w:ascii="Times New Roman" w:hAnsi="Times New Roman" w:cs="Times New Roman"/>
-          <w:sz w:val="24"/>
-          <w:szCs w:val="26"/>
-        </w:rPr>
-        <w:t>Udacity</w:t>
-      </w:r>
-      <w:proofErr w:type="spellEnd"/>
-      <w:r>
-        <w:rPr>
-          <w:rFonts w:ascii="Times New Roman" w:hAnsi="Times New Roman" w:cs="Times New Roman"/>
-          <w:sz w:val="24"/>
-          <w:szCs w:val="26"/>
-        </w:rPr>
-        <w:t xml:space="preserve"> Lesson 14: UL 3</w:t>
+      <w:r>
+        <w:rPr>
+          <w:rFonts w:ascii="Times New Roman" w:hAnsi="Times New Roman" w:cs="Times New Roman"/>
+          <w:sz w:val="24"/>
+          <w:szCs w:val="26"/>
+        </w:rPr>
+        <w:t>Udacity Lesson 14: UL 3</w:t>
       </w:r>
       <w:r>
         <w:rPr>
@@ -1882,24 +1816,25 @@
           <w:szCs w:val="26"/>
         </w:rPr>
       </w:pPr>
-      <w:proofErr w:type="spellStart"/>
       <w:r>
         <w:rPr>
           <w:rFonts w:ascii="Times New Roman" w:hAnsi="Times New Roman" w:cs="Times New Roman"/>
           <w:sz w:val="26"/>
           <w:szCs w:val="26"/>
         </w:rPr>
-        <w:t>Udacity</w:t>
-      </w:r>
-      <w:proofErr w:type="spellEnd"/>
-      <w:r>
-        <w:rPr>
-          <w:rFonts w:ascii="Times New Roman" w:hAnsi="Times New Roman" w:cs="Times New Roman"/>
+        <w:t>Udacity lesson 15: UL 4 – Feature Transformation</w:t>
+      </w:r>
+    </w:p>
+    <w:p>
+      <w:pPr>
+        <w:spacing w:after="0"/>
+        <w:rPr>
+          <w:rFonts w:ascii="Times New Roman" w:hAnsi="Times New Roman" w:cs="Times New Roman"/>
+          <w:b/>
           <w:sz w:val="26"/>
           <w:szCs w:val="26"/>
         </w:rPr>
-        <w:t xml:space="preserve"> lesson 15: UL 4 – Feature Transformation</w:t>
-      </w:r>
+      </w:pPr>
     </w:p>
     <w:p>
       <w:pPr>
@@ -1922,24 +1857,14 @@
           <w:szCs w:val="26"/>
         </w:rPr>
       </w:pPr>
-    </w:p>
-    <w:p>
-      <w:pPr>
-        <w:spacing w:after="0"/>
+      <w:r>
         <w:rPr>
           <w:rFonts w:ascii="Times New Roman" w:hAnsi="Times New Roman" w:cs="Times New Roman"/>
           <w:b/>
           <w:sz w:val="26"/>
           <w:szCs w:val="26"/>
         </w:rPr>
-      </w:pPr>
-      <w:r>
-        <w:rPr>
-          <w:rFonts w:ascii="Times New Roman" w:hAnsi="Times New Roman" w:cs="Times New Roman"/>
-          <w:b/>
-          <w:sz w:val="26"/>
-          <w:szCs w:val="26"/>
-        </w:rPr>
+        <w:lastRenderedPageBreak/>
         <w:t xml:space="preserve">Information Theory </w:t>
       </w:r>
     </w:p>
@@ -1957,23 +1882,13 @@
           <w:szCs w:val="26"/>
         </w:rPr>
       </w:pPr>
-      <w:proofErr w:type="spellStart"/>
-      <w:r>
-        <w:rPr>
-          <w:rFonts w:ascii="Times New Roman" w:hAnsi="Times New Roman" w:cs="Times New Roman"/>
-          <w:sz w:val="24"/>
-          <w:szCs w:val="26"/>
-        </w:rPr>
-        <w:t>Udacity</w:t>
-      </w:r>
-      <w:proofErr w:type="spellEnd"/>
-      <w:r>
-        <w:rPr>
-          <w:rFonts w:ascii="Times New Roman" w:hAnsi="Times New Roman" w:cs="Times New Roman"/>
-          <w:sz w:val="24"/>
-          <w:szCs w:val="26"/>
-        </w:rPr>
-        <w:t xml:space="preserve"> Lesson 16: UL 5 – Information Theory</w:t>
+      <w:r>
+        <w:rPr>
+          <w:rFonts w:ascii="Times New Roman" w:hAnsi="Times New Roman" w:cs="Times New Roman"/>
+          <w:sz w:val="24"/>
+          <w:szCs w:val="26"/>
+        </w:rPr>
+        <w:t>Udacity Lesson 16: UL 5 – Information Theory</w:t>
       </w:r>
     </w:p>
     <w:p>
@@ -2034,7 +1949,6 @@
           <w:szCs w:val="26"/>
         </w:rPr>
       </w:pPr>
-      <w:proofErr w:type="spellStart"/>
       <w:r>
         <w:rPr>
           <w:rFonts w:ascii="Times New Roman" w:hAnsi="Times New Roman" w:cs="Times New Roman"/>
@@ -2042,17 +1956,7 @@
           <w:sz w:val="24"/>
           <w:szCs w:val="26"/>
         </w:rPr>
-        <w:t>Udacity</w:t>
-      </w:r>
-      <w:proofErr w:type="spellEnd"/>
-      <w:r>
-        <w:rPr>
-          <w:rFonts w:ascii="Times New Roman" w:hAnsi="Times New Roman" w:cs="Times New Roman"/>
-          <w:strike/>
-          <w:sz w:val="24"/>
-          <w:szCs w:val="26"/>
-        </w:rPr>
-        <w:t xml:space="preserve"> Lesson 17: RL 1 – Markov Decision Processes</w:t>
+        <w:t>Udacity Lesson 17: RL 1 – Markov Decision Processes</w:t>
       </w:r>
     </w:p>
     <w:p>
@@ -2078,16 +1982,7 @@
           <w:sz w:val="24"/>
           <w:szCs w:val="26"/>
         </w:rPr>
-        <w:t>AI Book Chapter 17</w:t>
-      </w:r>
-      <w:r>
-        <w:rPr>
-          <w:rFonts w:ascii="Times New Roman" w:hAnsi="Times New Roman" w:cs="Times New Roman"/>
-          <w:strike/>
-          <w:sz w:val="24"/>
-          <w:szCs w:val="26"/>
-        </w:rPr>
-        <w:t>.1</w:t>
+        <w:t>AI Book Chapter 17.1</w:t>
       </w:r>
     </w:p>
     <w:p>
@@ -2137,7 +2032,6 @@
           <w:szCs w:val="26"/>
         </w:rPr>
       </w:pPr>
-      <w:proofErr w:type="spellStart"/>
       <w:r>
         <w:rPr>
           <w:rFonts w:ascii="Times New Roman" w:hAnsi="Times New Roman" w:cs="Times New Roman"/>
@@ -2145,17 +2039,7 @@
           <w:sz w:val="24"/>
           <w:szCs w:val="26"/>
         </w:rPr>
-        <w:t>Udacity</w:t>
-      </w:r>
-      <w:proofErr w:type="spellEnd"/>
-      <w:r>
-        <w:rPr>
-          <w:rFonts w:ascii="Times New Roman" w:hAnsi="Times New Roman" w:cs="Times New Roman"/>
-          <w:strike/>
-          <w:sz w:val="24"/>
-          <w:szCs w:val="26"/>
-        </w:rPr>
-        <w:t xml:space="preserve"> Lesson 17: RL 1 – Markov Decision Processes</w:t>
+        <w:t>Udacity Lesson 17: RL 1 – Markov Decision Processes</w:t>
       </w:r>
     </w:p>
     <w:p>
@@ -2248,23 +2132,13 @@
           <w:szCs w:val="26"/>
         </w:rPr>
       </w:pPr>
-      <w:proofErr w:type="spellStart"/>
-      <w:r>
-        <w:rPr>
-          <w:rFonts w:ascii="Times New Roman" w:hAnsi="Times New Roman" w:cs="Times New Roman"/>
-          <w:sz w:val="24"/>
-          <w:szCs w:val="26"/>
-        </w:rPr>
-        <w:t>Udacity</w:t>
-      </w:r>
-      <w:proofErr w:type="spellEnd"/>
-      <w:r>
-        <w:rPr>
-          <w:rFonts w:ascii="Times New Roman" w:hAnsi="Times New Roman" w:cs="Times New Roman"/>
-          <w:sz w:val="24"/>
-          <w:szCs w:val="26"/>
-        </w:rPr>
-        <w:t xml:space="preserve"> Lesson 18: RL 2 – Reinforcement Learning</w:t>
+      <w:r>
+        <w:rPr>
+          <w:rFonts w:ascii="Times New Roman" w:hAnsi="Times New Roman" w:cs="Times New Roman"/>
+          <w:sz w:val="24"/>
+          <w:szCs w:val="26"/>
+        </w:rPr>
+        <w:t>Udacity Lesson 18: RL 2 – Reinforcement Learning</w:t>
       </w:r>
     </w:p>
     <w:p>
@@ -2373,7 +2247,6 @@
           <w:szCs w:val="26"/>
         </w:rPr>
       </w:pPr>
-      <w:proofErr w:type="spellStart"/>
       <w:r>
         <w:rPr>
           <w:rFonts w:ascii="Times New Roman" w:hAnsi="Times New Roman" w:cs="Times New Roman"/>
@@ -2381,17 +2254,7 @@
           <w:sz w:val="24"/>
           <w:szCs w:val="26"/>
         </w:rPr>
-        <w:t>Udacity</w:t>
-      </w:r>
-      <w:proofErr w:type="spellEnd"/>
-      <w:r>
-        <w:rPr>
-          <w:rFonts w:ascii="Times New Roman" w:hAnsi="Times New Roman" w:cs="Times New Roman"/>
-          <w:strike/>
-          <w:sz w:val="24"/>
-          <w:szCs w:val="26"/>
-        </w:rPr>
-        <w:t xml:space="preserve"> Lesson 19: RL 3 – Game Theory</w:t>
+        <w:t>Udacity Lesson 19: RL 3 – Game Theory</w:t>
       </w:r>
       <w:r>
         <w:rPr>
@@ -2425,23 +2288,13 @@
           <w:szCs w:val="26"/>
         </w:rPr>
       </w:pPr>
-      <w:proofErr w:type="spellStart"/>
-      <w:r>
-        <w:rPr>
-          <w:rFonts w:ascii="Times New Roman" w:hAnsi="Times New Roman" w:cs="Times New Roman"/>
-          <w:sz w:val="24"/>
-          <w:szCs w:val="26"/>
-        </w:rPr>
-        <w:t>Udacity</w:t>
-      </w:r>
-      <w:proofErr w:type="spellEnd"/>
-      <w:r>
-        <w:rPr>
-          <w:rFonts w:ascii="Times New Roman" w:hAnsi="Times New Roman" w:cs="Times New Roman"/>
-          <w:sz w:val="24"/>
-          <w:szCs w:val="26"/>
-        </w:rPr>
-        <w:t xml:space="preserve"> Lesson 20: RL 4 – Game Theory Continued</w:t>
+      <w:r>
+        <w:rPr>
+          <w:rFonts w:ascii="Times New Roman" w:hAnsi="Times New Roman" w:cs="Times New Roman"/>
+          <w:sz w:val="24"/>
+          <w:szCs w:val="26"/>
+        </w:rPr>
+        <w:t>Udacity Lesson 20: RL 4 – Game Theory Continued</w:t>
       </w:r>
     </w:p>
     <w:p>
@@ -2633,155 +2486,16 @@
         <w:spacing w:after="0"/>
         <w:rPr>
           <w:rFonts w:ascii="Times New Roman" w:hAnsi="Times New Roman" w:cs="Times New Roman"/>
-          <w:b/>
           <w:sz w:val="28"/>
         </w:rPr>
       </w:pPr>
-    </w:p>
-    <w:p>
-      <w:pPr>
-        <w:spacing w:after="0"/>
+      <w:r>
         <w:rPr>
           <w:rFonts w:ascii="Times New Roman" w:hAnsi="Times New Roman" w:cs="Times New Roman"/>
           <w:b/>
           <w:sz w:val="28"/>
         </w:rPr>
-      </w:pPr>
-    </w:p>
-    <w:p>
-      <w:pPr>
-        <w:spacing w:after="0"/>
-        <w:rPr>
-          <w:rFonts w:ascii="Times New Roman" w:hAnsi="Times New Roman" w:cs="Times New Roman"/>
-          <w:b/>
-          <w:sz w:val="28"/>
-        </w:rPr>
-      </w:pPr>
-    </w:p>
-    <w:p>
-      <w:pPr>
-        <w:spacing w:after="0"/>
-        <w:rPr>
-          <w:rFonts w:ascii="Times New Roman" w:hAnsi="Times New Roman" w:cs="Times New Roman"/>
-          <w:b/>
-          <w:sz w:val="28"/>
-        </w:rPr>
-      </w:pPr>
-    </w:p>
-    <w:p>
-      <w:pPr>
-        <w:spacing w:after="0"/>
-        <w:rPr>
-          <w:rFonts w:ascii="Times New Roman" w:hAnsi="Times New Roman" w:cs="Times New Roman"/>
-          <w:b/>
-          <w:sz w:val="28"/>
-        </w:rPr>
-      </w:pPr>
-    </w:p>
-    <w:p>
-      <w:pPr>
-        <w:spacing w:after="0"/>
-        <w:rPr>
-          <w:rFonts w:ascii="Times New Roman" w:hAnsi="Times New Roman" w:cs="Times New Roman"/>
-          <w:b/>
-          <w:sz w:val="28"/>
-        </w:rPr>
-      </w:pPr>
-    </w:p>
-    <w:p>
-      <w:pPr>
-        <w:spacing w:after="0"/>
-        <w:rPr>
-          <w:rFonts w:ascii="Times New Roman" w:hAnsi="Times New Roman" w:cs="Times New Roman"/>
-          <w:b/>
-          <w:sz w:val="28"/>
-        </w:rPr>
-      </w:pPr>
-    </w:p>
-    <w:p>
-      <w:pPr>
-        <w:spacing w:after="0"/>
-        <w:rPr>
-          <w:rFonts w:ascii="Times New Roman" w:hAnsi="Times New Roman" w:cs="Times New Roman"/>
-          <w:b/>
-          <w:sz w:val="28"/>
-        </w:rPr>
-      </w:pPr>
-    </w:p>
-    <w:p>
-      <w:pPr>
-        <w:spacing w:after="0"/>
-        <w:rPr>
-          <w:rFonts w:ascii="Times New Roman" w:hAnsi="Times New Roman" w:cs="Times New Roman"/>
-          <w:b/>
-          <w:sz w:val="28"/>
-        </w:rPr>
-      </w:pPr>
-    </w:p>
-    <w:p>
-      <w:pPr>
-        <w:spacing w:after="0"/>
-        <w:rPr>
-          <w:rFonts w:ascii="Times New Roman" w:hAnsi="Times New Roman" w:cs="Times New Roman"/>
-          <w:b/>
-          <w:sz w:val="28"/>
-        </w:rPr>
-      </w:pPr>
-    </w:p>
-    <w:p>
-      <w:pPr>
-        <w:spacing w:after="0"/>
-        <w:rPr>
-          <w:rFonts w:ascii="Times New Roman" w:hAnsi="Times New Roman" w:cs="Times New Roman"/>
-          <w:b/>
-          <w:sz w:val="28"/>
-        </w:rPr>
-      </w:pPr>
-    </w:p>
-    <w:p>
-      <w:pPr>
-        <w:spacing w:after="0"/>
-        <w:rPr>
-          <w:rFonts w:ascii="Times New Roman" w:hAnsi="Times New Roman" w:cs="Times New Roman"/>
-          <w:b/>
-          <w:sz w:val="28"/>
-        </w:rPr>
-      </w:pPr>
-    </w:p>
-    <w:p>
-      <w:pPr>
-        <w:spacing w:after="0"/>
-        <w:rPr>
-          <w:rFonts w:ascii="Times New Roman" w:hAnsi="Times New Roman" w:cs="Times New Roman"/>
-          <w:b/>
-          <w:sz w:val="28"/>
-        </w:rPr>
-      </w:pPr>
-    </w:p>
-    <w:p>
-      <w:pPr>
-        <w:spacing w:after="0"/>
-        <w:rPr>
-          <w:rFonts w:ascii="Times New Roman" w:hAnsi="Times New Roman" w:cs="Times New Roman"/>
-          <w:b/>
-          <w:sz w:val="28"/>
-        </w:rPr>
-      </w:pPr>
-    </w:p>
-    <w:p>
-      <w:pPr>
-        <w:spacing w:after="0"/>
-        <w:rPr>
-          <w:rFonts w:ascii="Times New Roman" w:hAnsi="Times New Roman" w:cs="Times New Roman"/>
-          <w:sz w:val="28"/>
-        </w:rPr>
-      </w:pPr>
-      <w:r>
-        <w:rPr>
-          <w:rFonts w:ascii="Times New Roman" w:hAnsi="Times New Roman" w:cs="Times New Roman"/>
-          <w:b/>
-          <w:sz w:val="28"/>
-        </w:rPr>
+        <w:lastRenderedPageBreak/>
         <w:t>List of Resources</w:t>
       </w:r>
     </w:p>
@@ -3423,6 +3137,8 @@
           <w:sz w:val="24"/>
         </w:rPr>
       </w:pPr>
+      <w:bookmarkStart w:id="0" w:name="_GoBack"/>
+      <w:bookmarkEnd w:id="0"/>
     </w:p>
     <w:sectPr>
       <w:headerReference w:type="default" r:id="rId18"/>
@@ -3436,7 +3152,7 @@
 </file>
 
 <file path=word/endnotes.xml><?xml version="1.0" encoding="utf-8"?>
-<w:endnotes xmlns:wpc="http://schemas.microsoft.com/office/word/2010/wordprocessingCanvas" xmlns:cx="http://schemas.microsoft.com/office/drawing/2014/chartex" xmlns:cx1="http://schemas.microsoft.com/office/drawing/2015/9/8/chartex" xmlns:mc="http://schemas.openxmlformats.org/markup-compatibility/2006" xmlns:o="urn:schemas-microsoft-com:office:office" xmlns:r="http://schemas.openxmlformats.org/officeDocument/2006/relationships" xmlns:m="http://schemas.openxmlformats.org/officeDocument/2006/math" xmlns:v="urn:schemas-microsoft-com:vml" xmlns:wp14="http://schemas.microsoft.com/office/word/2010/wordprocessingDrawing" xmlns:wp="http://schemas.openxmlformats.org/drawingml/2006/wordprocessingDrawing" xmlns:w10="urn:schemas-microsoft-com:office:word" xmlns:w="http://schemas.openxmlformats.org/wordprocessingml/2006/main" xmlns:w14="http://schemas.microsoft.com/office/word/2010/wordml" xmlns:w15="http://schemas.microsoft.com/office/word/2012/wordml" xmlns:w16se="http://schemas.microsoft.com/office/word/2015/wordml/symex" xmlns:wpg="http://schemas.microsoft.com/office/word/2010/wordprocessingGroup" xmlns:wpi="http://schemas.microsoft.com/office/word/2010/wordprocessingInk" xmlns:wne="http://schemas.microsoft.com/office/word/2006/wordml" xmlns:wps="http://schemas.microsoft.com/office/word/2010/wordprocessingShape" mc:Ignorable="w14 w15 w16se wp14">
+<w:endnotes xmlns:wpc="http://schemas.microsoft.com/office/word/2010/wordprocessingCanvas" xmlns:cx="http://schemas.microsoft.com/office/drawing/2014/chartex" xmlns:cx1="http://schemas.microsoft.com/office/drawing/2015/9/8/chartex" xmlns:cx2="http://schemas.microsoft.com/office/drawing/2015/10/21/chartex" xmlns:cx3="http://schemas.microsoft.com/office/drawing/2016/5/9/chartex" xmlns:cx4="http://schemas.microsoft.com/office/drawing/2016/5/10/chartex" xmlns:cx5="http://schemas.microsoft.com/office/drawing/2016/5/11/chartex" xmlns:cx6="http://schemas.microsoft.com/office/drawing/2016/5/12/chartex" xmlns:cx7="http://schemas.microsoft.com/office/drawing/2016/5/13/chartex" xmlns:cx8="http://schemas.microsoft.com/office/drawing/2016/5/14/chartex" xmlns:mc="http://schemas.openxmlformats.org/markup-compatibility/2006" xmlns:aink="http://schemas.microsoft.com/office/drawing/2016/ink" xmlns:am3d="http://schemas.microsoft.com/office/drawing/2017/model3d" xmlns:o="urn:schemas-microsoft-com:office:office" xmlns:r="http://schemas.openxmlformats.org/officeDocument/2006/relationships" xmlns:m="http://schemas.openxmlformats.org/officeDocument/2006/math" xmlns:v="urn:schemas-microsoft-com:vml" xmlns:wp14="http://schemas.microsoft.com/office/word/2010/wordprocessingDrawing" xmlns:wp="http://schemas.openxmlformats.org/drawingml/2006/wordprocessingDrawing" xmlns:w10="urn:schemas-microsoft-com:office:word" xmlns:w="http://schemas.openxmlformats.org/wordprocessingml/2006/main" xmlns:w14="http://schemas.microsoft.com/office/word/2010/wordml" xmlns:w15="http://schemas.microsoft.com/office/word/2012/wordml" xmlns:w16cid="http://schemas.microsoft.com/office/word/2016/wordml/cid" xmlns:w16se="http://schemas.microsoft.com/office/word/2015/wordml/symex" xmlns:wpg="http://schemas.microsoft.com/office/word/2010/wordprocessingGroup" xmlns:wpi="http://schemas.microsoft.com/office/word/2010/wordprocessingInk" xmlns:wne="http://schemas.microsoft.com/office/word/2006/wordml" xmlns:wps="http://schemas.microsoft.com/office/word/2010/wordprocessingShape" mc:Ignorable="w14 w15 w16se w16cid wp14">
   <w:endnote w:type="separator" w:id="-1">
     <w:p>
       <w:pPr>
@@ -3461,7 +3177,7 @@
 </file>
 
 <file path=word/footnotes.xml><?xml version="1.0" encoding="utf-8"?>
-<w:footnotes xmlns:wpc="http://schemas.microsoft.com/office/word/2010/wordprocessingCanvas" xmlns:cx="http://schemas.microsoft.com/office/drawing/2014/chartex" xmlns:cx1="http://schemas.microsoft.com/office/drawing/2015/9/8/chartex" xmlns:mc="http://schemas.openxmlformats.org/markup-compatibility/2006" xmlns:o="urn:schemas-microsoft-com:office:office" xmlns:r="http://schemas.openxmlformats.org/officeDocument/2006/relationships" xmlns:m="http://schemas.openxmlformats.org/officeDocument/2006/math" xmlns:v="urn:schemas-microsoft-com:vml" xmlns:wp14="http://schemas.microsoft.com/office/word/2010/wordprocessingDrawing" xmlns:wp="http://schemas.openxmlformats.org/drawingml/2006/wordprocessingDrawing" xmlns:w10="urn:schemas-microsoft-com:office:word" xmlns:w="http://schemas.openxmlformats.org/wordprocessingml/2006/main" xmlns:w14="http://schemas.microsoft.com/office/word/2010/wordml" xmlns:w15="http://schemas.microsoft.com/office/word/2012/wordml" xmlns:w16se="http://schemas.microsoft.com/office/word/2015/wordml/symex" xmlns:wpg="http://schemas.microsoft.com/office/word/2010/wordprocessingGroup" xmlns:wpi="http://schemas.microsoft.com/office/word/2010/wordprocessingInk" xmlns:wne="http://schemas.microsoft.com/office/word/2006/wordml" xmlns:wps="http://schemas.microsoft.com/office/word/2010/wordprocessingShape" mc:Ignorable="w14 w15 w16se wp14">
+<w:footnotes xmlns:wpc="http://schemas.microsoft.com/office/word/2010/wordprocessingCanvas" xmlns:cx="http://schemas.microsoft.com/office/drawing/2014/chartex" xmlns:cx1="http://schemas.microsoft.com/office/drawing/2015/9/8/chartex" xmlns:cx2="http://schemas.microsoft.com/office/drawing/2015/10/21/chartex" xmlns:cx3="http://schemas.microsoft.com/office/drawing/2016/5/9/chartex" xmlns:cx4="http://schemas.microsoft.com/office/drawing/2016/5/10/chartex" xmlns:cx5="http://schemas.microsoft.com/office/drawing/2016/5/11/chartex" xmlns:cx6="http://schemas.microsoft.com/office/drawing/2016/5/12/chartex" xmlns:cx7="http://schemas.microsoft.com/office/drawing/2016/5/13/chartex" xmlns:cx8="http://schemas.microsoft.com/office/drawing/2016/5/14/chartex" xmlns:mc="http://schemas.openxmlformats.org/markup-compatibility/2006" xmlns:aink="http://schemas.microsoft.com/office/drawing/2016/ink" xmlns:am3d="http://schemas.microsoft.com/office/drawing/2017/model3d" xmlns:o="urn:schemas-microsoft-com:office:office" xmlns:r="http://schemas.openxmlformats.org/officeDocument/2006/relationships" xmlns:m="http://schemas.openxmlformats.org/officeDocument/2006/math" xmlns:v="urn:schemas-microsoft-com:vml" xmlns:wp14="http://schemas.microsoft.com/office/word/2010/wordprocessingDrawing" xmlns:wp="http://schemas.openxmlformats.org/drawingml/2006/wordprocessingDrawing" xmlns:w10="urn:schemas-microsoft-com:office:word" xmlns:w="http://schemas.openxmlformats.org/wordprocessingml/2006/main" xmlns:w14="http://schemas.microsoft.com/office/word/2010/wordml" xmlns:w15="http://schemas.microsoft.com/office/word/2012/wordml" xmlns:w16cid="http://schemas.microsoft.com/office/word/2016/wordml/cid" xmlns:w16se="http://schemas.microsoft.com/office/word/2015/wordml/symex" xmlns:wpg="http://schemas.microsoft.com/office/word/2010/wordprocessingGroup" xmlns:wpi="http://schemas.microsoft.com/office/word/2010/wordprocessingInk" xmlns:wne="http://schemas.microsoft.com/office/word/2006/wordml" xmlns:wps="http://schemas.microsoft.com/office/word/2010/wordprocessingShape" mc:Ignorable="w14 w15 w16se w16cid wp14">
   <w:footnote w:type="separator" w:id="-1">
     <w:p>
       <w:pPr>
@@ -3486,7 +3202,7 @@
 </file>
 
 <file path=word/header1.xml><?xml version="1.0" encoding="utf-8"?>
-<w:hdr xmlns:wpc="http://schemas.microsoft.com/office/word/2010/wordprocessingCanvas" xmlns:cx="http://schemas.microsoft.com/office/drawing/2014/chartex" xmlns:cx1="http://schemas.microsoft.com/office/drawing/2015/9/8/chartex" xmlns:mc="http://schemas.openxmlformats.org/markup-compatibility/2006" xmlns:o="urn:schemas-microsoft-com:office:office" xmlns:r="http://schemas.openxmlformats.org/officeDocument/2006/relationships" xmlns:m="http://schemas.openxmlformats.org/officeDocument/2006/math" xmlns:v="urn:schemas-microsoft-com:vml" xmlns:wp14="http://schemas.microsoft.com/office/word/2010/wordprocessingDrawing" xmlns:wp="http://schemas.openxmlformats.org/drawingml/2006/wordprocessingDrawing" xmlns:w10="urn:schemas-microsoft-com:office:word" xmlns:w="http://schemas.openxmlformats.org/wordprocessingml/2006/main" xmlns:w14="http://schemas.microsoft.com/office/word/2010/wordml" xmlns:w15="http://schemas.microsoft.com/office/word/2012/wordml" xmlns:w16se="http://schemas.microsoft.com/office/word/2015/wordml/symex" xmlns:wpg="http://schemas.microsoft.com/office/word/2010/wordprocessingGroup" xmlns:wpi="http://schemas.microsoft.com/office/word/2010/wordprocessingInk" xmlns:wne="http://schemas.microsoft.com/office/word/2006/wordml" xmlns:wps="http://schemas.microsoft.com/office/word/2010/wordprocessingShape" mc:Ignorable="w14 w15 w16se wp14">
+<w:hdr xmlns:wpc="http://schemas.microsoft.com/office/word/2010/wordprocessingCanvas" xmlns:cx="http://schemas.microsoft.com/office/drawing/2014/chartex" xmlns:cx1="http://schemas.microsoft.com/office/drawing/2015/9/8/chartex" xmlns:cx2="http://schemas.microsoft.com/office/drawing/2015/10/21/chartex" xmlns:cx3="http://schemas.microsoft.com/office/drawing/2016/5/9/chartex" xmlns:cx4="http://schemas.microsoft.com/office/drawing/2016/5/10/chartex" xmlns:cx5="http://schemas.microsoft.com/office/drawing/2016/5/11/chartex" xmlns:cx6="http://schemas.microsoft.com/office/drawing/2016/5/12/chartex" xmlns:cx7="http://schemas.microsoft.com/office/drawing/2016/5/13/chartex" xmlns:cx8="http://schemas.microsoft.com/office/drawing/2016/5/14/chartex" xmlns:mc="http://schemas.openxmlformats.org/markup-compatibility/2006" xmlns:aink="http://schemas.microsoft.com/office/drawing/2016/ink" xmlns:am3d="http://schemas.microsoft.com/office/drawing/2017/model3d" xmlns:o="urn:schemas-microsoft-com:office:office" xmlns:r="http://schemas.openxmlformats.org/officeDocument/2006/relationships" xmlns:m="http://schemas.openxmlformats.org/officeDocument/2006/math" xmlns:v="urn:schemas-microsoft-com:vml" xmlns:wp14="http://schemas.microsoft.com/office/word/2010/wordprocessingDrawing" xmlns:wp="http://schemas.openxmlformats.org/drawingml/2006/wordprocessingDrawing" xmlns:w10="urn:schemas-microsoft-com:office:word" xmlns:w="http://schemas.openxmlformats.org/wordprocessingml/2006/main" xmlns:w14="http://schemas.microsoft.com/office/word/2010/wordml" xmlns:w15="http://schemas.microsoft.com/office/word/2012/wordml" xmlns:w16cid="http://schemas.microsoft.com/office/word/2016/wordml/cid" xmlns:w16se="http://schemas.microsoft.com/office/word/2015/wordml/symex" xmlns:wpg="http://schemas.microsoft.com/office/word/2010/wordprocessingGroup" xmlns:wpi="http://schemas.microsoft.com/office/word/2010/wordprocessingInk" xmlns:wne="http://schemas.microsoft.com/office/word/2006/wordml" xmlns:wps="http://schemas.microsoft.com/office/word/2010/wordprocessingShape" mc:Ignorable="w14 w15 w16se w16cid wp14">
   <w:p>
     <w:pPr>
       <w:pStyle w:val="Header"/>
@@ -3508,7 +3224,7 @@
 </file>
 
 <file path=word/numbering.xml><?xml version="1.0" encoding="utf-8"?>
-<w:numbering xmlns:wpc="http://schemas.microsoft.com/office/word/2010/wordprocessingCanvas" xmlns:cx="http://schemas.microsoft.com/office/drawing/2014/chartex" xmlns:cx1="http://schemas.microsoft.com/office/drawing/2015/9/8/chartex" xmlns:mc="http://schemas.openxmlformats.org/markup-compatibility/2006" xmlns:o="urn:schemas-microsoft-com:office:office" xmlns:r="http://schemas.openxmlformats.org/officeDocument/2006/relationships" xmlns:m="http://schemas.openxmlformats.org/officeDocument/2006/math" xmlns:v="urn:schemas-microsoft-com:vml" xmlns:wp14="http://schemas.microsoft.com/office/word/2010/wordprocessingDrawing" xmlns:wp="http://schemas.openxmlformats.org/drawingml/2006/wordprocessingDrawing" xmlns:w10="urn:schemas-microsoft-com:office:word" xmlns:w="http://schemas.openxmlformats.org/wordprocessingml/2006/main" xmlns:w14="http://schemas.microsoft.com/office/word/2010/wordml" xmlns:w15="http://schemas.microsoft.com/office/word/2012/wordml" xmlns:w16se="http://schemas.microsoft.com/office/word/2015/wordml/symex" xmlns:wpg="http://schemas.microsoft.com/office/word/2010/wordprocessingGroup" xmlns:wpi="http://schemas.microsoft.com/office/word/2010/wordprocessingInk" xmlns:wne="http://schemas.microsoft.com/office/word/2006/wordml" xmlns:wps="http://schemas.microsoft.com/office/word/2010/wordprocessingShape" mc:Ignorable="w14 w15 w16se wp14">
+<w:numbering xmlns:wpc="http://schemas.microsoft.com/office/word/2010/wordprocessingCanvas" xmlns:cx="http://schemas.microsoft.com/office/drawing/2014/chartex" xmlns:cx1="http://schemas.microsoft.com/office/drawing/2015/9/8/chartex" xmlns:cx2="http://schemas.microsoft.com/office/drawing/2015/10/21/chartex" xmlns:cx3="http://schemas.microsoft.com/office/drawing/2016/5/9/chartex" xmlns:cx4="http://schemas.microsoft.com/office/drawing/2016/5/10/chartex" xmlns:cx5="http://schemas.microsoft.com/office/drawing/2016/5/11/chartex" xmlns:cx6="http://schemas.microsoft.com/office/drawing/2016/5/12/chartex" xmlns:cx7="http://schemas.microsoft.com/office/drawing/2016/5/13/chartex" xmlns:cx8="http://schemas.microsoft.com/office/drawing/2016/5/14/chartex" xmlns:mc="http://schemas.openxmlformats.org/markup-compatibility/2006" xmlns:aink="http://schemas.microsoft.com/office/drawing/2016/ink" xmlns:am3d="http://schemas.microsoft.com/office/drawing/2017/model3d" xmlns:o="urn:schemas-microsoft-com:office:office" xmlns:r="http://schemas.openxmlformats.org/officeDocument/2006/relationships" xmlns:m="http://schemas.openxmlformats.org/officeDocument/2006/math" xmlns:v="urn:schemas-microsoft-com:vml" xmlns:wp14="http://schemas.microsoft.com/office/word/2010/wordprocessingDrawing" xmlns:wp="http://schemas.openxmlformats.org/drawingml/2006/wordprocessingDrawing" xmlns:w10="urn:schemas-microsoft-com:office:word" xmlns:w="http://schemas.openxmlformats.org/wordprocessingml/2006/main" xmlns:w14="http://schemas.microsoft.com/office/word/2010/wordml" xmlns:w15="http://schemas.microsoft.com/office/word/2012/wordml" xmlns:w16cid="http://schemas.microsoft.com/office/word/2016/wordml/cid" xmlns:w16se="http://schemas.microsoft.com/office/word/2015/wordml/symex" xmlns:wpg="http://schemas.microsoft.com/office/word/2010/wordprocessingGroup" xmlns:wpi="http://schemas.microsoft.com/office/word/2010/wordprocessingInk" xmlns:wne="http://schemas.microsoft.com/office/word/2006/wordml" xmlns:wps="http://schemas.microsoft.com/office/word/2010/wordprocessingShape" mc:Ignorable="w14 w15 w16se w16cid wp14">
   <w:abstractNum w:abstractNumId="0" w15:restartNumberingAfterBreak="0">
     <w:nsid w:val="0AA347F5"/>
     <w:multiLevelType w:val="hybridMultilevel"/>
@@ -5229,7 +4945,7 @@
 </file>
 
 <file path=word/styles.xml><?xml version="1.0" encoding="utf-8"?>
-<w:styles xmlns:mc="http://schemas.openxmlformats.org/markup-compatibility/2006" xmlns:r="http://schemas.openxmlformats.org/officeDocument/2006/relationships" xmlns:w="http://schemas.openxmlformats.org/wordprocessingml/2006/main" xmlns:w14="http://schemas.microsoft.com/office/word/2010/wordml" xmlns:w15="http://schemas.microsoft.com/office/word/2012/wordml" xmlns:w16se="http://schemas.microsoft.com/office/word/2015/wordml/symex" mc:Ignorable="w14 w15 w16se">
+<w:styles xmlns:mc="http://schemas.openxmlformats.org/markup-compatibility/2006" xmlns:r="http://schemas.openxmlformats.org/officeDocument/2006/relationships" xmlns:w="http://schemas.openxmlformats.org/wordprocessingml/2006/main" xmlns:w14="http://schemas.microsoft.com/office/word/2010/wordml" xmlns:w15="http://schemas.microsoft.com/office/word/2012/wordml" xmlns:w16cid="http://schemas.microsoft.com/office/word/2016/wordml/cid" xmlns:w16se="http://schemas.microsoft.com/office/word/2015/wordml/symex" mc:Ignorable="w14 w15 w16se w16cid">
   <w:docDefaults>
     <w:rPrDefault>
       <w:rPr>
@@ -5245,7 +4961,7 @@
       </w:pPr>
     </w:pPrDefault>
   </w:docDefaults>
-  <w:latentStyles w:defLockedState="0" w:defUIPriority="99" w:defSemiHidden="0" w:defUnhideWhenUsed="0" w:defQFormat="0" w:count="371">
+  <w:latentStyles w:defLockedState="0" w:defUIPriority="99" w:defSemiHidden="0" w:defUnhideWhenUsed="0" w:defQFormat="0" w:count="375">
     <w:lsdException w:name="Normal" w:uiPriority="0" w:qFormat="1"/>
     <w:lsdException w:name="heading 1" w:uiPriority="9" w:qFormat="1"/>
     <w:lsdException w:name="heading 2" w:semiHidden="1" w:uiPriority="9" w:unhideWhenUsed="1" w:qFormat="1"/>
@@ -5351,7 +5067,6 @@
     <w:lsdException w:name="HTML Sample" w:semiHidden="1" w:unhideWhenUsed="1"/>
     <w:lsdException w:name="HTML Typewriter" w:semiHidden="1" w:unhideWhenUsed="1"/>
     <w:lsdException w:name="HTML Variable" w:semiHidden="1" w:unhideWhenUsed="1"/>
-    <w:lsdException w:name="Normal Table" w:semiHidden="1" w:unhideWhenUsed="1"/>
     <w:lsdException w:name="annotation subject" w:semiHidden="1" w:unhideWhenUsed="1"/>
     <w:lsdException w:name="No List" w:semiHidden="1" w:unhideWhenUsed="1"/>
     <w:lsdException w:name="Outline List 1" w:semiHidden="1" w:unhideWhenUsed="1"/>
@@ -5395,10 +5110,8 @@
     <w:lsdException w:name="Table Elegant" w:semiHidden="1" w:unhideWhenUsed="1"/>
     <w:lsdException w:name="Table Professional" w:semiHidden="1" w:unhideWhenUsed="1"/>
     <w:lsdException w:name="Table Subtle 1" w:semiHidden="1" w:unhideWhenUsed="1"/>
-    <w:lsdException w:name="Table Subtle 2" w:semiHidden="1" w:unhideWhenUsed="1"/>
     <w:lsdException w:name="Table Web 1" w:semiHidden="1" w:unhideWhenUsed="1"/>
     <w:lsdException w:name="Table Web 2" w:semiHidden="1" w:unhideWhenUsed="1"/>
-    <w:lsdException w:name="Table Web 3" w:semiHidden="1" w:unhideWhenUsed="1"/>
     <w:lsdException w:name="Balloon Text" w:semiHidden="1" w:unhideWhenUsed="1"/>
     <w:lsdException w:name="Table Grid" w:uiPriority="39"/>
     <w:lsdException w:name="Table Theme" w:semiHidden="1" w:unhideWhenUsed="1"/>
@@ -5617,6 +5330,10 @@
     <w:lsdException w:name="List Table 5 Dark Accent 6" w:uiPriority="50"/>
     <w:lsdException w:name="List Table 6 Colorful Accent 6" w:uiPriority="51"/>
     <w:lsdException w:name="List Table 7 Colorful Accent 6" w:uiPriority="52"/>
+    <w:lsdException w:name="Mention" w:semiHidden="1" w:unhideWhenUsed="1"/>
+    <w:lsdException w:name="Smart Hyperlink" w:semiHidden="1" w:unhideWhenUsed="1"/>
+    <w:lsdException w:name="Hashtag" w:semiHidden="1" w:unhideWhenUsed="1"/>
+    <w:lsdException w:name="Unresolved Mention" w:semiHidden="1" w:unhideWhenUsed="1"/>
   </w:latentStyles>
   <w:style w:type="paragraph" w:default="1" w:styleId="Normal">
     <w:name w:val="Normal"/>
@@ -5727,8 +5444,8 @@
       <w:u w:val="single"/>
     </w:rPr>
   </w:style>
-  <w:style w:type="character" w:customStyle="1" w:styleId="UnresolvedMention">
-    <w:name w:val="Unresolved Mention"/>
+  <w:style w:type="character" w:customStyle="1" w:styleId="UnresolvedMention1">
+    <w:name w:val="Unresolved Mention1"/>
     <w:basedOn w:val="DefaultParagraphFont"/>
     <w:uiPriority w:val="99"/>
     <w:semiHidden/>

</xml_diff>